<commit_message>
Fixed  minor issies with flow chart
</commit_message>
<xml_diff>
--- a/Documentation/Document File/Student Hub Project.docx
+++ b/Documentation/Document File/Student Hub Project.docx
@@ -2243,10 +2243,10 @@
           <w:szCs w:val="28"/>
         </w:rPr>
         <w:drawing>
-          <wp:inline distT="0" distB="0" distL="0" distR="0" wp14:anchorId="21F06486" wp14:editId="143A42C9">
-            <wp:extent cx="4210050" cy="7258050"/>
+          <wp:inline distT="0" distB="0" distL="0" distR="0" wp14:anchorId="165F03BC" wp14:editId="00FB8CEB">
+            <wp:extent cx="4210050" cy="7448550"/>
             <wp:effectExtent l="0" t="0" r="0" b="0"/>
-            <wp:docPr id="3" name="Picture 3"/>
+            <wp:docPr id="5" name="Picture 5"/>
             <wp:cNvGraphicFramePr>
               <a:graphicFrameLocks xmlns:a="http://schemas.openxmlformats.org/drawingml/2006/main" noChangeAspect="1"/>
             </wp:cNvGraphicFramePr>
@@ -2254,7 +2254,7 @@
               <a:graphicData uri="http://schemas.openxmlformats.org/drawingml/2006/picture">
                 <pic:pic xmlns:pic="http://schemas.openxmlformats.org/drawingml/2006/picture">
                   <pic:nvPicPr>
-                    <pic:cNvPr id="3" name="Picture 3"/>
+                    <pic:cNvPr id="5" name="Picture 5"/>
                     <pic:cNvPicPr/>
                   </pic:nvPicPr>
                   <pic:blipFill>
@@ -2272,7 +2272,7 @@
                   <pic:spPr>
                     <a:xfrm>
                       <a:off x="0" y="0"/>
-                      <a:ext cx="4210050" cy="7258050"/>
+                      <a:ext cx="4210050" cy="7448550"/>
                     </a:xfrm>
                     <a:prstGeom prst="rect">
                       <a:avLst/>

</xml_diff>

<commit_message>
Finished working on the Homeand LogIn pages and also doing more adjustment to the documentation
</commit_message>
<xml_diff>
--- a/Documentation/Document File/Student Hub Project.docx
+++ b/Documentation/Document File/Student Hub Project.docx
@@ -1,10 +1,11 @@
 
 <file path=word/document.xml><?xml version="1.0" encoding="utf-8"?>
-<w:document xmlns:wpc="http://schemas.microsoft.com/office/word/2010/wordprocessingCanvas" xmlns:cx="http://schemas.microsoft.com/office/drawing/2014/chartex" xmlns:cx1="http://schemas.microsoft.com/office/drawing/2015/9/8/chartex" xmlns:cx2="http://schemas.microsoft.com/office/drawing/2015/10/21/chartex" xmlns:cx3="http://schemas.microsoft.com/office/drawing/2016/5/9/chartex" xmlns:cx4="http://schemas.microsoft.com/office/drawing/2016/5/10/chartex" xmlns:cx5="http://schemas.microsoft.com/office/drawing/2016/5/11/chartex" xmlns:cx6="http://schemas.microsoft.com/office/drawing/2016/5/12/chartex" xmlns:cx7="http://schemas.microsoft.com/office/drawing/2016/5/13/chartex" xmlns:cx8="http://schemas.microsoft.com/office/drawing/2016/5/14/chartex" xmlns:mc="http://schemas.openxmlformats.org/markup-compatibility/2006" xmlns:aink="http://schemas.microsoft.com/office/drawing/2016/ink" xmlns:am3d="http://schemas.microsoft.com/office/drawing/2017/model3d" xmlns:o="urn:schemas-microsoft-com:office:office" xmlns:r="http://schemas.openxmlformats.org/officeDocument/2006/relationships" xmlns:m="http://schemas.openxmlformats.org/officeDocument/2006/math" xmlns:v="urn:schemas-microsoft-com:vml" xmlns:wp14="http://schemas.microsoft.com/office/word/2010/wordprocessingDrawing" xmlns:wp="http://schemas.openxmlformats.org/drawingml/2006/wordprocessingDrawing" xmlns:w10="urn:schemas-microsoft-com:office:word" xmlns:w="http://schemas.openxmlformats.org/wordprocessingml/2006/main" xmlns:w14="http://schemas.microsoft.com/office/word/2010/wordml" xmlns:w15="http://schemas.microsoft.com/office/word/2012/wordml" xmlns:w16cex="http://schemas.microsoft.com/office/word/2018/wordml/cex" xmlns:w16cid="http://schemas.microsoft.com/office/word/2016/wordml/cid" xmlns:w16="http://schemas.microsoft.com/office/word/2018/wordml" xmlns:w16sdtdh="http://schemas.microsoft.com/office/word/2020/wordml/sdtdatahash" xmlns:w16se="http://schemas.microsoft.com/office/word/2015/wordml/symex" xmlns:wpg="http://schemas.microsoft.com/office/word/2010/wordprocessingGroup" xmlns:wpi="http://schemas.microsoft.com/office/word/2010/wordprocessingInk" xmlns:wne="http://schemas.microsoft.com/office/word/2006/wordml" xmlns:wps="http://schemas.microsoft.com/office/word/2010/wordprocessingShape" mc:Ignorable="w14 w15 w16se w16cid w16 w16cex w16sdtdh wp14">
+<w:document xmlns:wpc="http://schemas.microsoft.com/office/word/2010/wordprocessingCanvas" xmlns:cx="http://schemas.microsoft.com/office/drawing/2014/chartex" xmlns:cx1="http://schemas.microsoft.com/office/drawing/2015/9/8/chartex" xmlns:cx2="http://schemas.microsoft.com/office/drawing/2015/10/21/chartex" xmlns:cx3="http://schemas.microsoft.com/office/drawing/2016/5/9/chartex" xmlns:cx4="http://schemas.microsoft.com/office/drawing/2016/5/10/chartex" xmlns:cx5="http://schemas.microsoft.com/office/drawing/2016/5/11/chartex" xmlns:cx6="http://schemas.microsoft.com/office/drawing/2016/5/12/chartex" xmlns:cx7="http://schemas.microsoft.com/office/drawing/2016/5/13/chartex" xmlns:cx8="http://schemas.microsoft.com/office/drawing/2016/5/14/chartex" xmlns:mc="http://schemas.openxmlformats.org/markup-compatibility/2006" xmlns:aink="http://schemas.microsoft.com/office/drawing/2016/ink" xmlns:am3d="http://schemas.microsoft.com/office/drawing/2017/model3d" xmlns:o="urn:schemas-microsoft-com:office:office" xmlns:oel="http://schemas.microsoft.com/office/2019/extlst" xmlns:r="http://schemas.openxmlformats.org/officeDocument/2006/relationships" xmlns:m="http://schemas.openxmlformats.org/officeDocument/2006/math" xmlns:v="urn:schemas-microsoft-com:vml" xmlns:wp14="http://schemas.microsoft.com/office/word/2010/wordprocessingDrawing" xmlns:wp="http://schemas.openxmlformats.org/drawingml/2006/wordprocessingDrawing" xmlns:w10="urn:schemas-microsoft-com:office:word" xmlns:w="http://schemas.openxmlformats.org/wordprocessingml/2006/main" xmlns:w14="http://schemas.microsoft.com/office/word/2010/wordml" xmlns:w15="http://schemas.microsoft.com/office/word/2012/wordml" xmlns:w16cex="http://schemas.microsoft.com/office/word/2018/wordml/cex" xmlns:w16cid="http://schemas.microsoft.com/office/word/2016/wordml/cid" xmlns:w16="http://schemas.microsoft.com/office/word/2018/wordml" xmlns:w16du="http://schemas.microsoft.com/office/word/2023/wordml/word16du" xmlns:w16sdtdh="http://schemas.microsoft.com/office/word/2020/wordml/sdtdatahash" xmlns:w16sdtfl="http://schemas.microsoft.com/office/word/2024/wordml/sdtformatlock" xmlns:w16se="http://schemas.microsoft.com/office/word/2015/wordml/symex" xmlns:wpg="http://schemas.microsoft.com/office/word/2010/wordprocessingGroup" xmlns:wpi="http://schemas.microsoft.com/office/word/2010/wordprocessingInk" xmlns:wne="http://schemas.microsoft.com/office/word/2006/wordml" xmlns:wps="http://schemas.microsoft.com/office/word/2010/wordprocessingShape" mc:Ignorable="w14 w15 w16se w16cid w16 w16cex w16sdtdh w16sdtfl w16du wp14">
   <w:body>
     <w:p>
       <w:pPr>
         <w:pStyle w:val="Heading1"/>
+        <w:spacing w:line="240" w:lineRule="auto"/>
         <w:jc w:val="center"/>
         <w:rPr>
           <w:b/>
@@ -27,27 +28,33 @@
     </w:p>
     <w:p>
       <w:pPr>
-        <w:spacing w:line="360" w:lineRule="auto"/>
-        <w:rPr>
-          <w:rFonts w:ascii="Times New Roman" w:hAnsi="Times New Roman" w:cs="Times New Roman"/>
-          <w:b/>
-          <w:sz w:val="28"/>
-          <w:szCs w:val="28"/>
-        </w:rPr>
-      </w:pPr>
-      <w:r>
-        <w:rPr>
-          <w:rFonts w:ascii="Times New Roman" w:hAnsi="Times New Roman" w:cs="Times New Roman"/>
-          <w:b/>
-          <w:sz w:val="28"/>
-          <w:szCs w:val="28"/>
+        <w:pStyle w:val="Heading2"/>
+        <w:rPr>
+          <w:color w:val="EE0000"/>
+          <w:sz w:val="32"/>
+          <w:szCs w:val="32"/>
+        </w:rPr>
+      </w:pPr>
+      <w:r>
+        <w:rPr>
+          <w:color w:val="EE0000"/>
+          <w:sz w:val="32"/>
+          <w:szCs w:val="32"/>
         </w:rPr>
         <w:t>INTRODUCTION</w:t>
       </w:r>
-    </w:p>
-    <w:p>
-      <w:pPr>
-        <w:spacing w:line="360" w:lineRule="auto"/>
+      <w:r>
+        <w:rPr>
+          <w:color w:val="EE0000"/>
+          <w:sz w:val="32"/>
+          <w:szCs w:val="32"/>
+        </w:rPr>
+        <w:t>:</w:t>
+      </w:r>
+    </w:p>
+    <w:p>
+      <w:pPr>
+        <w:spacing w:line="240" w:lineRule="auto"/>
         <w:jc w:val="both"/>
         <w:rPr>
           <w:rFonts w:ascii="Times New Roman" w:hAnsi="Times New Roman" w:cs="Times New Roman"/>
@@ -146,7 +153,7 @@
     </w:p>
     <w:p>
       <w:pPr>
-        <w:spacing w:line="360" w:lineRule="auto"/>
+        <w:spacing w:line="240" w:lineRule="auto"/>
         <w:jc w:val="both"/>
         <w:rPr>
           <w:rFonts w:ascii="Times New Roman" w:hAnsi="Times New Roman" w:cs="Times New Roman"/>
@@ -200,25 +207,15 @@
           <w:sz w:val="28"/>
           <w:szCs w:val="28"/>
         </w:rPr>
-        <w:t xml:space="preserve"> </w:t>
-      </w:r>
-      <w:proofErr w:type="gramStart"/>
-      <w:r>
-        <w:rPr>
-          <w:rFonts w:ascii="Times New Roman" w:hAnsi="Times New Roman" w:cs="Times New Roman"/>
-          <w:sz w:val="28"/>
-          <w:szCs w:val="28"/>
-        </w:rPr>
-        <w:t>fail</w:t>
-      </w:r>
-      <w:proofErr w:type="gramEnd"/>
-      <w:r>
-        <w:rPr>
-          <w:rFonts w:ascii="Times New Roman" w:hAnsi="Times New Roman" w:cs="Times New Roman"/>
-          <w:sz w:val="28"/>
-          <w:szCs w:val="28"/>
-        </w:rPr>
-        <w:t xml:space="preserve"> to account for access control, they treat all users the same, granting unrestricted privileges regardless of roles or responsibility. This chapter seeks to represent information concerning background study, problem </w:t>
+        <w:t>s</w:t>
+      </w:r>
+      <w:r>
+        <w:rPr>
+          <w:rFonts w:ascii="Times New Roman" w:hAnsi="Times New Roman" w:cs="Times New Roman"/>
+          <w:sz w:val="28"/>
+          <w:szCs w:val="28"/>
+        </w:rPr>
+        <w:t xml:space="preserve"> fail to account for access control, they treat all users the same, granting unrestricted privileges regardless of roles or responsibility. This chapter seeks to represent information concerning background study, problem </w:t>
       </w:r>
       <w:r>
         <w:rPr>
@@ -231,39 +228,8 @@
     </w:p>
     <w:p>
       <w:pPr>
-        <w:spacing w:line="360" w:lineRule="auto"/>
+        <w:spacing w:line="240" w:lineRule="auto"/>
         <w:jc w:val="both"/>
-        <w:rPr>
-          <w:rFonts w:ascii="Times New Roman" w:hAnsi="Times New Roman" w:cs="Times New Roman"/>
-          <w:sz w:val="28"/>
-          <w:szCs w:val="28"/>
-        </w:rPr>
-      </w:pPr>
-      <w:r>
-        <w:rPr>
-          <w:rFonts w:ascii="Times New Roman" w:hAnsi="Times New Roman" w:cs="Times New Roman"/>
-          <w:sz w:val="28"/>
-          <w:szCs w:val="28"/>
-        </w:rPr>
-        <w:t>Student Hub</w:t>
-      </w:r>
-      <w:r>
-        <w:rPr>
-          <w:rFonts w:ascii="Times New Roman" w:hAnsi="Times New Roman" w:cs="Times New Roman"/>
-          <w:sz w:val="28"/>
-          <w:szCs w:val="28"/>
-        </w:rPr>
-        <w:t xml:space="preserve"> </w:t>
-      </w:r>
-      <w:r>
-        <w:rPr>
-          <w:rFonts w:ascii="Times New Roman" w:hAnsi="Times New Roman" w:cs="Times New Roman"/>
-          <w:sz w:val="28"/>
-          <w:szCs w:val="28"/>
-        </w:rPr>
-        <w:t xml:space="preserve">is a simple, locally-hosted Student management System built using HTML, CSS, JavaScript and node.js, with a backend database. It allows users to register as either </w:t>
-      </w:r>
-      <w:r>
         <w:rPr>
           <w:rFonts w:ascii="Times New Roman" w:hAnsi="Times New Roman" w:cs="Times New Roman"/>
           <w:b/>
@@ -271,15 +237,14 @@
           <w:sz w:val="28"/>
           <w:szCs w:val="28"/>
         </w:rPr>
-        <w:t>Students</w:t>
-      </w:r>
-      <w:r>
-        <w:rPr>
-          <w:rFonts w:ascii="Times New Roman" w:hAnsi="Times New Roman" w:cs="Times New Roman"/>
-          <w:sz w:val="28"/>
-          <w:szCs w:val="28"/>
-        </w:rPr>
-        <w:t xml:space="preserve"> or </w:t>
+      </w:pPr>
+      <w:r>
+        <w:rPr>
+          <w:rFonts w:ascii="Times New Roman" w:hAnsi="Times New Roman" w:cs="Times New Roman"/>
+          <w:sz w:val="28"/>
+          <w:szCs w:val="28"/>
+        </w:rPr>
+        <w:t xml:space="preserve">This project is a simple, locally-hosted Student Management System built using HTML, CSS, JavaScript, Node.js, and Express.js, with an SQLite backend database. It allows users to register as either </w:t>
       </w:r>
       <w:r>
         <w:rPr>
@@ -289,15 +254,15 @@
           <w:sz w:val="28"/>
           <w:szCs w:val="28"/>
         </w:rPr>
-        <w:t>Teachers</w:t>
-      </w:r>
-      <w:r>
-        <w:rPr>
-          <w:rFonts w:ascii="Times New Roman" w:hAnsi="Times New Roman" w:cs="Times New Roman"/>
-          <w:sz w:val="28"/>
-          <w:szCs w:val="28"/>
-        </w:rPr>
-        <w:t xml:space="preserve">, offering tailored access to academic records based on their role. Students can </w:t>
+        <w:t>Students</w:t>
+      </w:r>
+      <w:r>
+        <w:rPr>
+          <w:rFonts w:ascii="Times New Roman" w:hAnsi="Times New Roman" w:cs="Times New Roman"/>
+          <w:sz w:val="28"/>
+          <w:szCs w:val="28"/>
+        </w:rPr>
+        <w:t xml:space="preserve"> or </w:t>
       </w:r>
       <w:r>
         <w:rPr>
@@ -307,15 +272,15 @@
           <w:sz w:val="28"/>
           <w:szCs w:val="28"/>
         </w:rPr>
-        <w:t xml:space="preserve">view their grades </w:t>
-      </w:r>
-      <w:r>
-        <w:rPr>
-          <w:rFonts w:ascii="Times New Roman" w:hAnsi="Times New Roman" w:cs="Times New Roman"/>
-          <w:sz w:val="28"/>
-          <w:szCs w:val="28"/>
-        </w:rPr>
-        <w:t xml:space="preserve">and </w:t>
+        <w:t>Teachers</w:t>
+      </w:r>
+      <w:r>
+        <w:rPr>
+          <w:rFonts w:ascii="Times New Roman" w:hAnsi="Times New Roman" w:cs="Times New Roman"/>
+          <w:sz w:val="28"/>
+          <w:szCs w:val="28"/>
+        </w:rPr>
+        <w:t xml:space="preserve">, offering tailored access to academic records </w:t>
       </w:r>
       <w:r>
         <w:rPr>
@@ -325,15 +290,15 @@
           <w:sz w:val="28"/>
           <w:szCs w:val="28"/>
         </w:rPr>
-        <w:t>report inaccuracies</w:t>
-      </w:r>
-      <w:r>
-        <w:rPr>
-          <w:rFonts w:ascii="Times New Roman" w:hAnsi="Times New Roman" w:cs="Times New Roman"/>
-          <w:sz w:val="28"/>
-          <w:szCs w:val="28"/>
-        </w:rPr>
-        <w:t xml:space="preserve">, while teachers can </w:t>
+        <w:t>based on their role</w:t>
+      </w:r>
+      <w:r>
+        <w:rPr>
+          <w:rFonts w:ascii="Times New Roman" w:hAnsi="Times New Roman" w:cs="Times New Roman"/>
+          <w:sz w:val="28"/>
+          <w:szCs w:val="28"/>
+        </w:rPr>
+        <w:t xml:space="preserve">. Students can </w:t>
       </w:r>
       <w:r>
         <w:rPr>
@@ -343,33 +308,434 @@
           <w:sz w:val="28"/>
           <w:szCs w:val="28"/>
         </w:rPr>
+        <w:t>view their grades and report inaccuracies,</w:t>
+      </w:r>
+      <w:r>
+        <w:rPr>
+          <w:rFonts w:ascii="Times New Roman" w:hAnsi="Times New Roman" w:cs="Times New Roman"/>
+          <w:sz w:val="28"/>
+          <w:szCs w:val="28"/>
+        </w:rPr>
+        <w:t xml:space="preserve"> while teachers can </w:t>
+      </w:r>
+      <w:r>
+        <w:rPr>
+          <w:rFonts w:ascii="Times New Roman" w:hAnsi="Times New Roman" w:cs="Times New Roman"/>
+          <w:b/>
+          <w:bCs/>
+          <w:sz w:val="28"/>
+          <w:szCs w:val="28"/>
+        </w:rPr>
         <w:t>manage and update grades without modifying student personal information.</w:t>
       </w:r>
     </w:p>
     <w:p>
       <w:pPr>
-        <w:spacing w:line="360" w:lineRule="auto"/>
+        <w:spacing w:line="240" w:lineRule="auto"/>
         <w:jc w:val="both"/>
         <w:rPr>
           <w:rFonts w:ascii="Times New Roman" w:hAnsi="Times New Roman" w:cs="Times New Roman"/>
           <w:b/>
-          <w:sz w:val="28"/>
-          <w:szCs w:val="28"/>
-        </w:rPr>
-      </w:pPr>
-      <w:r>
+          <w:bCs/>
+          <w:sz w:val="28"/>
+          <w:szCs w:val="28"/>
+        </w:rPr>
+      </w:pPr>
+    </w:p>
+    <w:p>
+      <w:pPr>
+        <w:pStyle w:val="Heading2"/>
+        <w:rPr>
+          <w:color w:val="EE0000"/>
+          <w:sz w:val="32"/>
+          <w:szCs w:val="32"/>
+        </w:rPr>
+      </w:pPr>
+      <w:r>
+        <w:rPr>
+          <w:color w:val="EE0000"/>
+          <w:sz w:val="32"/>
+          <w:szCs w:val="32"/>
+        </w:rPr>
+        <w:t>BACKGROUND STUDY</w:t>
+      </w:r>
+    </w:p>
+    <w:p>
+      <w:pPr>
+        <w:spacing w:line="240" w:lineRule="auto"/>
+        <w:jc w:val="both"/>
+        <w:rPr>
+          <w:rFonts w:ascii="Times New Roman" w:hAnsi="Times New Roman" w:cs="Times New Roman"/>
+          <w:sz w:val="28"/>
+          <w:szCs w:val="28"/>
+        </w:rPr>
+      </w:pPr>
+      <w:r>
+        <w:rPr>
+          <w:rFonts w:ascii="Times New Roman" w:hAnsi="Times New Roman" w:cs="Times New Roman"/>
+          <w:sz w:val="28"/>
+          <w:szCs w:val="28"/>
+        </w:rPr>
+        <w:t xml:space="preserve">      </w:t>
+      </w:r>
+      <w:r>
+        <w:rPr>
+          <w:rFonts w:ascii="Times New Roman" w:hAnsi="Times New Roman" w:cs="Times New Roman"/>
+          <w:sz w:val="28"/>
+          <w:szCs w:val="28"/>
+        </w:rPr>
+        <w:t xml:space="preserve">Before the emergency of computerized systems, </w:t>
+      </w:r>
+      <w:r>
+        <w:rPr>
+          <w:rFonts w:ascii="Times New Roman" w:hAnsi="Times New Roman" w:cs="Times New Roman"/>
+          <w:sz w:val="28"/>
+          <w:szCs w:val="28"/>
+        </w:rPr>
+        <w:t>student’s</w:t>
+      </w:r>
+      <w:r>
+        <w:rPr>
+          <w:rFonts w:ascii="Times New Roman" w:hAnsi="Times New Roman" w:cs="Times New Roman"/>
+          <w:sz w:val="28"/>
+          <w:szCs w:val="28"/>
+        </w:rPr>
+        <w:t xml:space="preserve"> record-keeping was entirely manual. Academic institutions relied on paper files, handwritten </w:t>
+      </w:r>
+      <w:r>
+        <w:rPr>
+          <w:rFonts w:ascii="Times New Roman" w:hAnsi="Times New Roman" w:cs="Times New Roman"/>
+          <w:sz w:val="28"/>
+          <w:szCs w:val="28"/>
+        </w:rPr>
+        <w:t>grade books</w:t>
+      </w:r>
+      <w:r>
+        <w:rPr>
+          <w:rFonts w:ascii="Times New Roman" w:hAnsi="Times New Roman" w:cs="Times New Roman"/>
+          <w:sz w:val="28"/>
+          <w:szCs w:val="28"/>
+        </w:rPr>
+        <w:t>, and physical storage cabinets. This traditional method, though effective for small scale operations, became unsustainable as enrollment increased and data complexity grew.</w:t>
+      </w:r>
+    </w:p>
+    <w:p>
+      <w:pPr>
+        <w:spacing w:line="240" w:lineRule="auto"/>
+        <w:jc w:val="both"/>
+        <w:rPr>
+          <w:rFonts w:ascii="Times New Roman" w:hAnsi="Times New Roman" w:cs="Times New Roman"/>
+          <w:sz w:val="28"/>
+          <w:szCs w:val="28"/>
+        </w:rPr>
+      </w:pPr>
+      <w:r>
+        <w:rPr>
+          <w:rFonts w:ascii="Times New Roman" w:hAnsi="Times New Roman" w:cs="Times New Roman"/>
+          <w:sz w:val="28"/>
+          <w:szCs w:val="28"/>
+        </w:rPr>
+        <w:t>The first steps toward digitizing student information began in the 1960s and 1970s, with universit</w:t>
+      </w:r>
+      <w:r>
+        <w:rPr>
+          <w:rFonts w:ascii="Times New Roman" w:hAnsi="Times New Roman" w:cs="Times New Roman"/>
+          <w:sz w:val="28"/>
+          <w:szCs w:val="28"/>
+        </w:rPr>
+        <w:t>ies</w:t>
+      </w:r>
+      <w:r>
+        <w:rPr>
+          <w:rFonts w:ascii="Times New Roman" w:hAnsi="Times New Roman" w:cs="Times New Roman"/>
+          <w:sz w:val="28"/>
+          <w:szCs w:val="28"/>
+        </w:rPr>
+        <w:t xml:space="preserve"> in the </w:t>
+      </w:r>
+      <w:r>
+        <w:rPr>
+          <w:rFonts w:ascii="Times New Roman" w:hAnsi="Times New Roman" w:cs="Times New Roman"/>
+          <w:sz w:val="28"/>
+          <w:szCs w:val="28"/>
+        </w:rPr>
+        <w:t>United States</w:t>
+      </w:r>
+      <w:r>
+        <w:rPr>
+          <w:rFonts w:ascii="Times New Roman" w:hAnsi="Times New Roman" w:cs="Times New Roman"/>
+          <w:sz w:val="28"/>
+          <w:szCs w:val="28"/>
+        </w:rPr>
+        <w:t xml:space="preserve"> and Europe </w:t>
+      </w:r>
+      <w:r>
+        <w:rPr>
+          <w:rFonts w:ascii="Times New Roman" w:hAnsi="Times New Roman" w:cs="Times New Roman"/>
+          <w:sz w:val="28"/>
+          <w:szCs w:val="28"/>
+        </w:rPr>
+        <w:t>experimenting with mainframe-based administrative software. These early systems were custom-built, often expensive, and used only for large institutions.</w:t>
+      </w:r>
+    </w:p>
+    <w:p>
+      <w:pPr>
+        <w:spacing w:line="240" w:lineRule="auto"/>
+        <w:jc w:val="both"/>
+        <w:rPr>
+          <w:rFonts w:ascii="Times New Roman" w:hAnsi="Times New Roman" w:cs="Times New Roman"/>
+          <w:sz w:val="28"/>
+          <w:szCs w:val="28"/>
+        </w:rPr>
+      </w:pPr>
+      <w:r>
+        <w:rPr>
+          <w:rFonts w:ascii="Times New Roman" w:hAnsi="Times New Roman" w:cs="Times New Roman"/>
+          <w:sz w:val="28"/>
+          <w:szCs w:val="28"/>
+        </w:rPr>
+        <w:t>A major shift occurred in the 1980s and early 1990s with the widespread us</w:t>
+      </w:r>
+      <w:r>
+        <w:rPr>
+          <w:rFonts w:ascii="Times New Roman" w:hAnsi="Times New Roman" w:cs="Times New Roman"/>
+          <w:sz w:val="28"/>
+          <w:szCs w:val="28"/>
+        </w:rPr>
+        <w:t>e</w:t>
+      </w:r>
+      <w:r>
+        <w:rPr>
+          <w:rFonts w:ascii="Times New Roman" w:hAnsi="Times New Roman" w:cs="Times New Roman"/>
+          <w:sz w:val="28"/>
+          <w:szCs w:val="28"/>
+        </w:rPr>
+        <w:t xml:space="preserve"> of personal computers. Schools began using spreadsheet software such as lotus 1-2-3 </w:t>
+      </w:r>
+      <w:r>
+        <w:rPr>
+          <w:rFonts w:ascii="Times New Roman" w:hAnsi="Times New Roman" w:cs="Times New Roman"/>
+          <w:sz w:val="28"/>
+          <w:szCs w:val="28"/>
+        </w:rPr>
+        <w:lastRenderedPageBreak/>
+        <w:t>and Microsoft excel to manage student data locally. This era marked the beginning of small</w:t>
+      </w:r>
+      <w:r>
+        <w:rPr>
+          <w:rFonts w:ascii="Times New Roman" w:hAnsi="Times New Roman" w:cs="Times New Roman"/>
+          <w:sz w:val="28"/>
+          <w:szCs w:val="28"/>
+        </w:rPr>
+        <w:t>-</w:t>
+      </w:r>
+      <w:r>
+        <w:rPr>
+          <w:rFonts w:ascii="Times New Roman" w:hAnsi="Times New Roman" w:cs="Times New Roman"/>
+          <w:sz w:val="28"/>
+          <w:szCs w:val="28"/>
+        </w:rPr>
+        <w:t>scale student information systems (SIS) that were more accessible to schools.</w:t>
+      </w:r>
+    </w:p>
+    <w:p>
+      <w:pPr>
+        <w:spacing w:line="240" w:lineRule="auto"/>
+        <w:jc w:val="both"/>
+        <w:rPr>
+          <w:rFonts w:ascii="Times New Roman" w:hAnsi="Times New Roman" w:cs="Times New Roman"/>
+          <w:sz w:val="28"/>
+          <w:szCs w:val="28"/>
+        </w:rPr>
+      </w:pPr>
+      <w:r>
+        <w:rPr>
+          <w:rFonts w:ascii="Times New Roman" w:hAnsi="Times New Roman" w:cs="Times New Roman"/>
+          <w:sz w:val="28"/>
+          <w:szCs w:val="28"/>
+        </w:rPr>
+        <w:t xml:space="preserve">By the late 1990s and early 2000s, dedicated student management systems began to emerge commercially. Products like PowerSchool (launched in 1997), </w:t>
+      </w:r>
+      <w:r>
+        <w:rPr>
+          <w:rFonts w:ascii="Times New Roman" w:hAnsi="Times New Roman" w:cs="Times New Roman"/>
+          <w:sz w:val="28"/>
+          <w:szCs w:val="28"/>
+        </w:rPr>
+        <w:t>Infinite</w:t>
+      </w:r>
+      <w:r>
+        <w:rPr>
+          <w:rFonts w:ascii="Times New Roman" w:hAnsi="Times New Roman" w:cs="Times New Roman"/>
+          <w:sz w:val="28"/>
+          <w:szCs w:val="28"/>
+        </w:rPr>
+        <w:t xml:space="preserve"> Campus </w:t>
+      </w:r>
+      <w:r>
+        <w:rPr>
+          <w:rFonts w:ascii="Times New Roman" w:hAnsi="Times New Roman" w:cs="Times New Roman"/>
+          <w:sz w:val="28"/>
+          <w:szCs w:val="28"/>
+        </w:rPr>
+        <w:t>(in 1993), and open</w:t>
+      </w:r>
+      <w:r>
+        <w:rPr>
+          <w:rFonts w:ascii="Times New Roman" w:hAnsi="Times New Roman" w:cs="Times New Roman"/>
+          <w:sz w:val="28"/>
+          <w:szCs w:val="28"/>
+        </w:rPr>
+        <w:t>-</w:t>
+      </w:r>
+      <w:r>
+        <w:rPr>
+          <w:rFonts w:ascii="Times New Roman" w:hAnsi="Times New Roman" w:cs="Times New Roman"/>
+          <w:sz w:val="28"/>
+          <w:szCs w:val="28"/>
+        </w:rPr>
+        <w:t>source tools like Fedena (launched in 2009) introduced web-based access and multi-role support for students, teachers, and administrators.</w:t>
+      </w:r>
+    </w:p>
+    <w:p>
+      <w:pPr>
+        <w:spacing w:line="240" w:lineRule="auto"/>
+        <w:jc w:val="both"/>
+        <w:rPr>
+          <w:rFonts w:ascii="Times New Roman" w:hAnsi="Times New Roman" w:cs="Times New Roman"/>
+          <w:sz w:val="28"/>
+          <w:szCs w:val="28"/>
+        </w:rPr>
+      </w:pPr>
+    </w:p>
+    <w:p>
+      <w:pPr>
+        <w:pStyle w:val="Heading2"/>
+        <w:rPr>
+          <w:color w:val="EE0000"/>
+          <w:sz w:val="36"/>
+          <w:szCs w:val="36"/>
+        </w:rPr>
+      </w:pPr>
+      <w:r>
+        <w:rPr>
+          <w:color w:val="EE0000"/>
+          <w:sz w:val="36"/>
+          <w:szCs w:val="36"/>
+        </w:rPr>
+        <w:t>Problem Today</w:t>
+      </w:r>
+      <w:r>
+        <w:rPr>
+          <w:color w:val="EE0000"/>
+          <w:sz w:val="36"/>
+          <w:szCs w:val="36"/>
+        </w:rPr>
+        <w:t>:</w:t>
+      </w:r>
+    </w:p>
+    <w:p>
+      <w:pPr>
         <w:rPr>
           <w:rFonts w:ascii="Times New Roman" w:hAnsi="Times New Roman" w:cs="Times New Roman"/>
           <w:b/>
           <w:sz w:val="28"/>
           <w:szCs w:val="28"/>
         </w:rPr>
-        <w:t>BACKGROUND STUDY</w:t>
-      </w:r>
-    </w:p>
-    <w:p>
-      <w:pPr>
-        <w:spacing w:line="360" w:lineRule="auto"/>
+      </w:pPr>
+      <w:r>
+        <w:rPr>
+          <w:sz w:val="28"/>
+          <w:szCs w:val="28"/>
+        </w:rPr>
+        <w:t xml:space="preserve">In many institutes today, student data is still managed by overly complexed systems, </w:t>
+      </w:r>
+      <w:r>
+        <w:rPr>
+          <w:rFonts w:ascii="Times New Roman" w:hAnsi="Times New Roman" w:cs="Times New Roman"/>
+          <w:sz w:val="28"/>
+          <w:szCs w:val="28"/>
+        </w:rPr>
+        <w:t>b</w:t>
+      </w:r>
+      <w:r>
+        <w:rPr>
+          <w:rFonts w:ascii="Times New Roman" w:hAnsi="Times New Roman" w:cs="Times New Roman"/>
+          <w:sz w:val="28"/>
+          <w:szCs w:val="28"/>
+        </w:rPr>
+        <w:t xml:space="preserve">ut all these systems were expensive and mostly available for large institutes leaving the smaller institute behind the evolution of student management systems. Hence, the reason we </w:t>
+      </w:r>
+      <w:r>
+        <w:rPr>
+          <w:rFonts w:ascii="Times New Roman" w:hAnsi="Times New Roman" w:cs="Times New Roman"/>
+          <w:sz w:val="28"/>
+          <w:szCs w:val="28"/>
+        </w:rPr>
+        <w:t>are building a small scale, less expensive system to manage student data.</w:t>
+      </w:r>
+      <w:r>
+        <w:rPr>
+          <w:rFonts w:ascii="Times New Roman" w:hAnsi="Times New Roman" w:cs="Times New Roman"/>
+          <w:b/>
+          <w:sz w:val="28"/>
+          <w:szCs w:val="28"/>
+        </w:rPr>
+        <w:t xml:space="preserve"> </w:t>
+      </w:r>
+    </w:p>
+    <w:p>
+      <w:pPr>
+        <w:rPr>
+          <w:sz w:val="28"/>
+          <w:szCs w:val="28"/>
+        </w:rPr>
+      </w:pPr>
+      <w:r>
+        <w:rPr>
+          <w:sz w:val="28"/>
+          <w:szCs w:val="28"/>
+        </w:rPr>
+        <w:t>This project is inspired by the need for a lightweight, role-based academic record system that works offline without the need for external hosting, and maintains privacy and control for both students and educators. By separating permissions clearly between user types, this project simulates real-world systems while remaining beginner-friendly for developers.</w:t>
+      </w:r>
+    </w:p>
+    <w:p>
+      <w:pPr>
+        <w:rPr>
+          <w:sz w:val="28"/>
+          <w:szCs w:val="28"/>
+        </w:rPr>
+      </w:pPr>
+    </w:p>
+    <w:p>
+      <w:pPr>
+        <w:pStyle w:val="Heading2"/>
+        <w:rPr>
+          <w:color w:val="EE0000"/>
+          <w:sz w:val="36"/>
+          <w:szCs w:val="36"/>
+        </w:rPr>
+      </w:pPr>
+      <w:r>
+        <w:rPr>
+          <w:color w:val="EE0000"/>
+          <w:sz w:val="36"/>
+          <w:szCs w:val="36"/>
+        </w:rPr>
+        <w:t>LITERAURE REVIEW</w:t>
+      </w:r>
+      <w:r>
+        <w:rPr>
+          <w:color w:val="EE0000"/>
+          <w:sz w:val="36"/>
+          <w:szCs w:val="36"/>
+        </w:rPr>
+        <w:t>:</w:t>
+      </w:r>
+    </w:p>
+    <w:p>
+      <w:pPr>
+        <w:spacing w:line="240" w:lineRule="auto"/>
         <w:jc w:val="both"/>
         <w:rPr>
           <w:rFonts w:ascii="Times New Roman" w:hAnsi="Times New Roman" w:cs="Times New Roman"/>
@@ -383,40 +749,57 @@
           <w:sz w:val="28"/>
           <w:szCs w:val="28"/>
         </w:rPr>
-        <w:t xml:space="preserve">      </w:t>
-      </w:r>
-      <w:r>
-        <w:rPr>
-          <w:rFonts w:ascii="Times New Roman" w:hAnsi="Times New Roman" w:cs="Times New Roman"/>
-          <w:sz w:val="28"/>
-          <w:szCs w:val="28"/>
-        </w:rPr>
-        <w:t xml:space="preserve">Before the emergency of computerized systems, </w:t>
-      </w:r>
-      <w:r>
-        <w:rPr>
-          <w:rFonts w:ascii="Times New Roman" w:hAnsi="Times New Roman" w:cs="Times New Roman"/>
-          <w:sz w:val="28"/>
-          <w:szCs w:val="28"/>
-        </w:rPr>
-        <w:t>student’s</w:t>
-      </w:r>
-      <w:r>
-        <w:rPr>
-          <w:rFonts w:ascii="Times New Roman" w:hAnsi="Times New Roman" w:cs="Times New Roman"/>
-          <w:sz w:val="28"/>
-          <w:szCs w:val="28"/>
-        </w:rPr>
-        <w:t xml:space="preserve"> record-keeping was entirely manual. Academic institutions relied on paper files, handwritten </w:t>
-      </w:r>
-      <w:r>
-        <w:rPr>
-          <w:rFonts w:ascii="Times New Roman" w:hAnsi="Times New Roman" w:cs="Times New Roman"/>
-          <w:sz w:val="28"/>
-          <w:szCs w:val="28"/>
-        </w:rPr>
-        <w:t xml:space="preserve">grade </w:t>
-      </w:r>
+        <w:t xml:space="preserve">     This chapter offers a critical examination of existing research and systems related to student management platforms. It aims to contextualize the academic information systems by evaluating methodologies, innovations, and limitations of the system.</w:t>
+      </w:r>
+    </w:p>
+    <w:p>
+      <w:pPr>
+        <w:spacing w:line="240" w:lineRule="auto"/>
+        <w:jc w:val="both"/>
+        <w:rPr>
+          <w:rFonts w:ascii="Times New Roman" w:hAnsi="Times New Roman" w:cs="Times New Roman"/>
+          <w:sz w:val="28"/>
+          <w:szCs w:val="28"/>
+        </w:rPr>
+      </w:pPr>
+      <w:r>
+        <w:rPr>
+          <w:rFonts w:ascii="Times New Roman" w:hAnsi="Times New Roman" w:cs="Times New Roman"/>
+          <w:sz w:val="28"/>
+          <w:szCs w:val="28"/>
+        </w:rPr>
+        <w:t>ALIYU MUSA (2019) conducted research on the development of student grade management system. He designed a basic desktop application for entering and viewing grades.</w:t>
+      </w:r>
+    </w:p>
+    <w:p>
+      <w:pPr>
+        <w:spacing w:line="240" w:lineRule="auto"/>
+        <w:jc w:val="both"/>
+        <w:rPr>
+          <w:rFonts w:ascii="Times New Roman" w:hAnsi="Times New Roman" w:cs="Times New Roman"/>
+          <w:sz w:val="28"/>
+          <w:szCs w:val="28"/>
+        </w:rPr>
+      </w:pPr>
+      <w:r>
+        <w:rPr>
+          <w:rFonts w:ascii="Times New Roman" w:hAnsi="Times New Roman" w:cs="Times New Roman"/>
+          <w:sz w:val="28"/>
+          <w:szCs w:val="28"/>
+        </w:rPr>
+        <w:t>In 2015 MOHAMMAD A. ALIA and HUSSEIN A. AL BAHADILI highlighted the importance of using role-based access to protect student data by create design and implementation of a student information system. The main focus was to introduce a centralized student information system for university and aim at secure access, data integrity, and multi-user functionality.</w:t>
+      </w:r>
+    </w:p>
+    <w:p>
+      <w:pPr>
+        <w:spacing w:line="240" w:lineRule="auto"/>
+        <w:jc w:val="both"/>
+        <w:rPr>
+          <w:rFonts w:ascii="Times New Roman" w:hAnsi="Times New Roman" w:cs="Times New Roman"/>
+          <w:sz w:val="28"/>
+          <w:szCs w:val="28"/>
+        </w:rPr>
+      </w:pPr>
       <w:r>
         <w:rPr>
           <w:rFonts w:ascii="Times New Roman" w:hAnsi="Times New Roman" w:cs="Times New Roman"/>
@@ -424,20 +807,12 @@
           <w:szCs w:val="28"/>
         </w:rPr>
         <w:lastRenderedPageBreak/>
-        <w:t>books</w:t>
-      </w:r>
-      <w:r>
-        <w:rPr>
-          <w:rFonts w:ascii="Times New Roman" w:hAnsi="Times New Roman" w:cs="Times New Roman"/>
-          <w:sz w:val="28"/>
-          <w:szCs w:val="28"/>
-        </w:rPr>
-        <w:t>, and physical storage cabinets. This traditional method, though effective for small scale operations, became unsustainable as enrollment increased and data complexity grew.</w:t>
-      </w:r>
-    </w:p>
-    <w:p>
-      <w:pPr>
-        <w:spacing w:line="360" w:lineRule="auto"/>
+        <w:t>In 2017 E. OKONIGENE and E. EHIKIOYA designed and implement an offline-based student management system. The main focus was to create a student management system in areas with poor or no internet connection, emphasizing on offline performance and data security.</w:t>
+      </w:r>
+    </w:p>
+    <w:p>
+      <w:pPr>
+        <w:spacing w:line="240" w:lineRule="auto"/>
         <w:jc w:val="both"/>
         <w:rPr>
           <w:rFonts w:ascii="Times New Roman" w:hAnsi="Times New Roman" w:cs="Times New Roman"/>
@@ -451,201 +826,57 @@
           <w:sz w:val="28"/>
           <w:szCs w:val="28"/>
         </w:rPr>
-        <w:t xml:space="preserve">The first steps toward digitizing student information began in the 1960s and 1970s, with university in the </w:t>
-      </w:r>
-      <w:r>
-        <w:rPr>
-          <w:rFonts w:ascii="Times New Roman" w:hAnsi="Times New Roman" w:cs="Times New Roman"/>
-          <w:sz w:val="28"/>
-          <w:szCs w:val="28"/>
-        </w:rPr>
-        <w:t>United States</w:t>
-      </w:r>
-      <w:r>
-        <w:rPr>
-          <w:rFonts w:ascii="Times New Roman" w:hAnsi="Times New Roman" w:cs="Times New Roman"/>
-          <w:sz w:val="28"/>
-          <w:szCs w:val="28"/>
-        </w:rPr>
-        <w:t xml:space="preserve"> and Europe </w:t>
-      </w:r>
-      <w:r>
-        <w:rPr>
-          <w:rFonts w:ascii="Times New Roman" w:hAnsi="Times New Roman" w:cs="Times New Roman"/>
-          <w:sz w:val="28"/>
-          <w:szCs w:val="28"/>
-        </w:rPr>
-        <w:t>experimenting with mainframe-based administrative software. These early systems were custom-built, often expensive, and used only for large institutions.</w:t>
-      </w:r>
-    </w:p>
-    <w:p>
-      <w:pPr>
-        <w:spacing w:line="360" w:lineRule="auto"/>
-        <w:jc w:val="both"/>
-        <w:rPr>
-          <w:rFonts w:ascii="Times New Roman" w:hAnsi="Times New Roman" w:cs="Times New Roman"/>
-          <w:sz w:val="28"/>
-          <w:szCs w:val="28"/>
-        </w:rPr>
-      </w:pPr>
-      <w:r>
-        <w:rPr>
-          <w:rFonts w:ascii="Times New Roman" w:hAnsi="Times New Roman" w:cs="Times New Roman"/>
-          <w:sz w:val="28"/>
-          <w:szCs w:val="28"/>
-        </w:rPr>
-        <w:t>A major shift occurred in the 1980s and early 1990s with the widespread us of personal computers. Schools began using spreadsheet software such as lotus 1-2-3 and Microsoft excel to manage student data locally. This era marked the beginning of small</w:t>
-      </w:r>
-      <w:r>
-        <w:rPr>
-          <w:rFonts w:ascii="Times New Roman" w:hAnsi="Times New Roman" w:cs="Times New Roman"/>
-          <w:sz w:val="28"/>
-          <w:szCs w:val="28"/>
-        </w:rPr>
-        <w:t>-</w:t>
-      </w:r>
-      <w:r>
-        <w:rPr>
-          <w:rFonts w:ascii="Times New Roman" w:hAnsi="Times New Roman" w:cs="Times New Roman"/>
-          <w:sz w:val="28"/>
-          <w:szCs w:val="28"/>
-        </w:rPr>
-        <w:t>scale student information systems (SIS) that were more accessible to schools.</w:t>
-      </w:r>
-    </w:p>
-    <w:p>
-      <w:pPr>
-        <w:spacing w:line="360" w:lineRule="auto"/>
-        <w:jc w:val="both"/>
-        <w:rPr>
-          <w:rFonts w:ascii="Times New Roman" w:hAnsi="Times New Roman" w:cs="Times New Roman"/>
-          <w:sz w:val="28"/>
-          <w:szCs w:val="28"/>
-        </w:rPr>
-      </w:pPr>
-      <w:r>
-        <w:rPr>
-          <w:rFonts w:ascii="Times New Roman" w:hAnsi="Times New Roman" w:cs="Times New Roman"/>
-          <w:sz w:val="28"/>
-          <w:szCs w:val="28"/>
-        </w:rPr>
-        <w:t xml:space="preserve">By the late 1990s and early 2000s, dedicated student management systems began to emerge commercially. Products like PowerSchool (launched in 1997), </w:t>
-      </w:r>
-      <w:r>
-        <w:rPr>
-          <w:rFonts w:ascii="Times New Roman" w:hAnsi="Times New Roman" w:cs="Times New Roman"/>
-          <w:sz w:val="28"/>
-          <w:szCs w:val="28"/>
-        </w:rPr>
-        <w:t>Infinite</w:t>
-      </w:r>
-      <w:r>
-        <w:rPr>
-          <w:rFonts w:ascii="Times New Roman" w:hAnsi="Times New Roman" w:cs="Times New Roman"/>
-          <w:sz w:val="28"/>
-          <w:szCs w:val="28"/>
-        </w:rPr>
-        <w:t xml:space="preserve"> Campus </w:t>
-      </w:r>
-      <w:r>
-        <w:rPr>
-          <w:rFonts w:ascii="Times New Roman" w:hAnsi="Times New Roman" w:cs="Times New Roman"/>
-          <w:sz w:val="28"/>
-          <w:szCs w:val="28"/>
-        </w:rPr>
-        <w:t>(in 1993), and open</w:t>
-      </w:r>
-      <w:r>
-        <w:rPr>
-          <w:rFonts w:ascii="Times New Roman" w:hAnsi="Times New Roman" w:cs="Times New Roman"/>
-          <w:sz w:val="28"/>
-          <w:szCs w:val="28"/>
-        </w:rPr>
-        <w:t>-</w:t>
-      </w:r>
-      <w:r>
-        <w:rPr>
-          <w:rFonts w:ascii="Times New Roman" w:hAnsi="Times New Roman" w:cs="Times New Roman"/>
-          <w:sz w:val="28"/>
-          <w:szCs w:val="28"/>
-        </w:rPr>
-        <w:t xml:space="preserve">source tools like </w:t>
-      </w:r>
-      <w:proofErr w:type="spellStart"/>
-      <w:r>
-        <w:rPr>
-          <w:rFonts w:ascii="Times New Roman" w:hAnsi="Times New Roman" w:cs="Times New Roman"/>
-          <w:sz w:val="28"/>
-          <w:szCs w:val="28"/>
-        </w:rPr>
-        <w:t>Fedena</w:t>
-      </w:r>
-      <w:proofErr w:type="spellEnd"/>
-      <w:r>
-        <w:rPr>
-          <w:rFonts w:ascii="Times New Roman" w:hAnsi="Times New Roman" w:cs="Times New Roman"/>
-          <w:sz w:val="28"/>
-          <w:szCs w:val="28"/>
-        </w:rPr>
-        <w:t xml:space="preserve"> (launched in 2009) introduced web-based access and multi-role support for students, teachers, and administrators.</w:t>
-      </w:r>
-    </w:p>
-    <w:p>
-      <w:pPr>
-        <w:spacing w:line="360" w:lineRule="auto"/>
-        <w:jc w:val="both"/>
-        <w:rPr>
-          <w:rFonts w:ascii="Times New Roman" w:hAnsi="Times New Roman" w:cs="Times New Roman"/>
-          <w:b/>
-          <w:sz w:val="28"/>
-          <w:szCs w:val="28"/>
-        </w:rPr>
-      </w:pPr>
-      <w:r>
-        <w:rPr>
-          <w:rFonts w:ascii="Times New Roman" w:hAnsi="Times New Roman" w:cs="Times New Roman"/>
-          <w:sz w:val="28"/>
-          <w:szCs w:val="28"/>
-        </w:rPr>
-        <w:t xml:space="preserve">But all these systems were expensive and mostly available for large institutes leaving the smaller institute behind the evolution of student management systems. Hence, the reason we </w:t>
-      </w:r>
-      <w:r>
-        <w:rPr>
-          <w:rFonts w:ascii="Times New Roman" w:hAnsi="Times New Roman" w:cs="Times New Roman"/>
-          <w:sz w:val="28"/>
-          <w:szCs w:val="28"/>
-        </w:rPr>
-        <w:t>are building a small scale, less expensive system to manage student data.</w:t>
-      </w:r>
-      <w:r>
-        <w:rPr>
-          <w:rFonts w:ascii="Times New Roman" w:hAnsi="Times New Roman" w:cs="Times New Roman"/>
-          <w:b/>
-          <w:sz w:val="28"/>
-          <w:szCs w:val="28"/>
+        <w:t>In 2013 OMOGBADEGUN Z.O highlights the importance of role-based access control in student management system, and the main focus was on how to separate user’s permissions using role-based access control, preventing unauthorized access to sensitive student data, demonstrating secure login, data hiding, and limited privileges.</w:t>
+      </w:r>
+    </w:p>
+    <w:p>
+      <w:pPr>
+        <w:rPr>
+          <w:sz w:val="28"/>
+          <w:szCs w:val="28"/>
+        </w:rPr>
+      </w:pPr>
+    </w:p>
+    <w:p>
+      <w:pPr>
+        <w:rPr>
+          <w:sz w:val="28"/>
+          <w:szCs w:val="28"/>
+        </w:rPr>
+      </w:pPr>
+    </w:p>
+    <w:p>
+      <w:pPr>
+        <w:pStyle w:val="Heading2"/>
+        <w:rPr>
+          <w:color w:val="EE0000"/>
+          <w:sz w:val="36"/>
+          <w:szCs w:val="36"/>
+        </w:rPr>
+      </w:pPr>
+      <w:r>
+        <w:rPr>
+          <w:color w:val="EE0000"/>
+          <w:sz w:val="36"/>
+          <w:szCs w:val="36"/>
+        </w:rPr>
+        <w:t>OBJECTIVES</w:t>
+      </w:r>
+      <w:r>
+        <w:rPr>
+          <w:color w:val="EE0000"/>
+          <w:sz w:val="36"/>
+          <w:szCs w:val="36"/>
+        </w:rPr>
+        <w:t>:</w:t>
+      </w:r>
+      <w:r>
+        <w:rPr>
+          <w:color w:val="EE0000"/>
+          <w:sz w:val="36"/>
+          <w:szCs w:val="36"/>
         </w:rPr>
         <w:t xml:space="preserve"> </w:t>
-      </w:r>
-    </w:p>
-    <w:p>
-      <w:pPr>
-        <w:spacing w:line="360" w:lineRule="auto"/>
-        <w:jc w:val="both"/>
-        <w:rPr>
-          <w:rFonts w:ascii="Times New Roman" w:hAnsi="Times New Roman" w:cs="Times New Roman"/>
-          <w:b/>
-          <w:sz w:val="28"/>
-          <w:szCs w:val="28"/>
-        </w:rPr>
-      </w:pPr>
-      <w:r>
-        <w:rPr>
-          <w:rFonts w:ascii="Times New Roman" w:hAnsi="Times New Roman" w:cs="Times New Roman"/>
-          <w:b/>
-          <w:sz w:val="28"/>
-          <w:szCs w:val="28"/>
-        </w:rPr>
-        <w:t xml:space="preserve">OBJECTIVES </w:t>
       </w:r>
     </w:p>
     <w:p>
@@ -653,9 +884,9 @@
         <w:pStyle w:val="ListParagraph"/>
         <w:numPr>
           <w:ilvl w:val="0"/>
-          <w:numId w:val="1"/>
+          <w:numId w:val="6"/>
         </w:numPr>
-        <w:spacing w:line="360" w:lineRule="auto"/>
+        <w:spacing w:line="240" w:lineRule="auto"/>
         <w:jc w:val="both"/>
         <w:rPr>
           <w:rFonts w:ascii="Times New Roman" w:hAnsi="Times New Roman" w:cs="Times New Roman"/>
@@ -669,7 +900,7 @@
           <w:sz w:val="28"/>
           <w:szCs w:val="28"/>
         </w:rPr>
-        <w:t>To develop a locally hosted student management system.</w:t>
+        <w:t>To design and implement a web-based student management system with clearly defined user roles.</w:t>
       </w:r>
     </w:p>
     <w:p>
@@ -677,9 +908,9 @@
         <w:pStyle w:val="ListParagraph"/>
         <w:numPr>
           <w:ilvl w:val="0"/>
-          <w:numId w:val="1"/>
+          <w:numId w:val="6"/>
         </w:numPr>
-        <w:spacing w:line="360" w:lineRule="auto"/>
+        <w:spacing w:line="240" w:lineRule="auto"/>
         <w:jc w:val="both"/>
         <w:rPr>
           <w:rFonts w:ascii="Times New Roman" w:hAnsi="Times New Roman" w:cs="Times New Roman"/>
@@ -693,7 +924,7 @@
           <w:sz w:val="28"/>
           <w:szCs w:val="28"/>
         </w:rPr>
-        <w:t>To ensure student can securely review their academic records and flag incorrect grades.</w:t>
+        <w:t>To allow students to securely access and review their academic records.</w:t>
       </w:r>
     </w:p>
     <w:p>
@@ -701,9 +932,9 @@
         <w:pStyle w:val="ListParagraph"/>
         <w:numPr>
           <w:ilvl w:val="0"/>
-          <w:numId w:val="1"/>
+          <w:numId w:val="6"/>
         </w:numPr>
-        <w:spacing w:line="360" w:lineRule="auto"/>
+        <w:spacing w:line="240" w:lineRule="auto"/>
         <w:jc w:val="both"/>
         <w:rPr>
           <w:rFonts w:ascii="Times New Roman" w:hAnsi="Times New Roman" w:cs="Times New Roman"/>
@@ -717,8 +948,7 @@
           <w:sz w:val="28"/>
           <w:szCs w:val="28"/>
         </w:rPr>
-        <w:lastRenderedPageBreak/>
-        <w:t>To enable teachers to manage grades while restricting access to sensitive student information.</w:t>
+        <w:t>To enable teachers to manage student grades without access to sensitive personal data.</w:t>
       </w:r>
     </w:p>
     <w:p>
@@ -726,9 +956,9 @@
         <w:pStyle w:val="ListParagraph"/>
         <w:numPr>
           <w:ilvl w:val="0"/>
-          <w:numId w:val="1"/>
+          <w:numId w:val="6"/>
         </w:numPr>
-        <w:spacing w:line="360" w:lineRule="auto"/>
+        <w:spacing w:line="240" w:lineRule="auto"/>
         <w:jc w:val="both"/>
         <w:rPr>
           <w:rFonts w:ascii="Times New Roman" w:hAnsi="Times New Roman" w:cs="Times New Roman"/>
@@ -742,7 +972,7 @@
           <w:sz w:val="28"/>
           <w:szCs w:val="28"/>
         </w:rPr>
-        <w:t>To store all data locally independent of internet access</w:t>
+        <w:t>To store all data locally using an SQLite database for simplicity and offline access.</w:t>
       </w:r>
     </w:p>
     <w:p>
@@ -750,9 +980,9 @@
         <w:pStyle w:val="ListParagraph"/>
         <w:numPr>
           <w:ilvl w:val="0"/>
-          <w:numId w:val="1"/>
+          <w:numId w:val="6"/>
         </w:numPr>
-        <w:spacing w:line="360" w:lineRule="auto"/>
+        <w:spacing w:line="240" w:lineRule="auto"/>
         <w:jc w:val="both"/>
         <w:rPr>
           <w:rFonts w:ascii="Times New Roman" w:hAnsi="Times New Roman" w:cs="Times New Roman"/>
@@ -766,12 +996,30 @@
           <w:sz w:val="28"/>
           <w:szCs w:val="28"/>
         </w:rPr>
-        <w:t>To reinforce secure and ethical data handling in software systems</w:t>
-      </w:r>
-    </w:p>
-    <w:p>
-      <w:pPr>
-        <w:spacing w:line="360" w:lineRule="auto"/>
+        <w:t>To reinforce secure and ethical data handling in software systems.</w:t>
+      </w:r>
+    </w:p>
+    <w:p>
+      <w:pPr>
+        <w:pStyle w:val="Heading2"/>
+        <w:rPr>
+          <w:color w:val="EE0000"/>
+          <w:sz w:val="36"/>
+          <w:szCs w:val="36"/>
+        </w:rPr>
+      </w:pPr>
+      <w:r>
+        <w:rPr>
+          <w:color w:val="EE0000"/>
+          <w:sz w:val="36"/>
+          <w:szCs w:val="36"/>
+        </w:rPr>
+        <w:t>Scope:</w:t>
+      </w:r>
+    </w:p>
+    <w:p>
+      <w:pPr>
+        <w:spacing w:line="240" w:lineRule="auto"/>
         <w:jc w:val="both"/>
         <w:rPr>
           <w:rFonts w:ascii="Times New Roman" w:hAnsi="Times New Roman" w:cs="Times New Roman"/>
@@ -779,31 +1027,308 @@
           <w:szCs w:val="28"/>
         </w:rPr>
       </w:pPr>
-    </w:p>
-    <w:p>
-      <w:pPr>
-        <w:spacing w:line="276" w:lineRule="auto"/>
+      <w:r>
+        <w:rPr>
+          <w:rFonts w:ascii="Times New Roman" w:hAnsi="Times New Roman" w:cs="Times New Roman"/>
+          <w:sz w:val="28"/>
+          <w:szCs w:val="28"/>
+        </w:rPr>
+        <w:t>This project will cover:</w:t>
+      </w:r>
+    </w:p>
+    <w:p>
+      <w:pPr>
+        <w:pStyle w:val="ListParagraph"/>
+        <w:numPr>
+          <w:ilvl w:val="0"/>
+          <w:numId w:val="8"/>
+        </w:numPr>
+        <w:spacing w:line="240" w:lineRule="auto"/>
+        <w:jc w:val="both"/>
+        <w:rPr>
+          <w:rFonts w:ascii="Times New Roman" w:hAnsi="Times New Roman" w:cs="Times New Roman"/>
+          <w:sz w:val="28"/>
+          <w:szCs w:val="28"/>
+        </w:rPr>
+      </w:pPr>
+      <w:r>
+        <w:rPr>
+          <w:rFonts w:ascii="Times New Roman" w:hAnsi="Times New Roman" w:cs="Times New Roman"/>
+          <w:sz w:val="28"/>
+          <w:szCs w:val="28"/>
+        </w:rPr>
+        <w:t>Local user registration and login, requiring email and password credentials. The JavaScript on the login page will search the SQLite database for matching user credentials, directing authenticated users to their respective dashboards or alerting them to sign up if not found.</w:t>
+      </w:r>
+    </w:p>
+    <w:p>
+      <w:pPr>
+        <w:pStyle w:val="ListParagraph"/>
+        <w:numPr>
+          <w:ilvl w:val="0"/>
+          <w:numId w:val="8"/>
+        </w:numPr>
+        <w:spacing w:line="240" w:lineRule="auto"/>
+        <w:jc w:val="both"/>
+        <w:rPr>
+          <w:rFonts w:ascii="Times New Roman" w:hAnsi="Times New Roman" w:cs="Times New Roman"/>
+          <w:sz w:val="28"/>
+          <w:szCs w:val="28"/>
+        </w:rPr>
+      </w:pPr>
+      <w:r>
+        <w:rPr>
+          <w:rFonts w:ascii="Times New Roman" w:hAnsi="Times New Roman" w:cs="Times New Roman"/>
+          <w:sz w:val="28"/>
+          <w:szCs w:val="28"/>
+        </w:rPr>
+        <w:t>Role-based dashboards for students and teachers, displayed on separate webpages. Users will be directed to their specific dashboard depending on the role they chose during login.</w:t>
+      </w:r>
+    </w:p>
+    <w:p>
+      <w:pPr>
+        <w:pStyle w:val="ListParagraph"/>
+        <w:numPr>
+          <w:ilvl w:val="0"/>
+          <w:numId w:val="8"/>
+        </w:numPr>
+        <w:spacing w:line="240" w:lineRule="auto"/>
+        <w:jc w:val="both"/>
+        <w:rPr>
+          <w:rFonts w:ascii="Times New Roman" w:hAnsi="Times New Roman" w:cs="Times New Roman"/>
+          <w:sz w:val="28"/>
+          <w:szCs w:val="28"/>
+        </w:rPr>
+      </w:pPr>
+      <w:r>
+        <w:rPr>
+          <w:rFonts w:ascii="Times New Roman" w:hAnsi="Times New Roman" w:cs="Times New Roman"/>
+          <w:sz w:val="28"/>
+          <w:szCs w:val="28"/>
+        </w:rPr>
+        <w:t>Secure data handling and storage using Node.js, Express.js, and an SQLite database (stored as a .db file).</w:t>
+      </w:r>
+    </w:p>
+    <w:p>
+      <w:pPr>
+        <w:pStyle w:val="ListParagraph"/>
+        <w:numPr>
+          <w:ilvl w:val="0"/>
+          <w:numId w:val="8"/>
+        </w:numPr>
+        <w:spacing w:line="240" w:lineRule="auto"/>
+        <w:jc w:val="both"/>
+        <w:rPr>
+          <w:rFonts w:ascii="Times New Roman" w:hAnsi="Times New Roman" w:cs="Times New Roman"/>
+          <w:sz w:val="28"/>
+          <w:szCs w:val="28"/>
+        </w:rPr>
+      </w:pPr>
+      <w:r>
+        <w:rPr>
+          <w:rFonts w:ascii="Times New Roman" w:hAnsi="Times New Roman" w:cs="Times New Roman"/>
+          <w:sz w:val="28"/>
+          <w:szCs w:val="28"/>
+        </w:rPr>
+        <w:t>CRUD (Create, Read, Update, Delete) options for grades (teachers only). The teacher dashboard will feature a table listing student names and their grades, and teachers will be able to edit grades by selecting a student and assigning one of the pre-defined grades from "A" to "F".</w:t>
+      </w:r>
+    </w:p>
+    <w:p>
+      <w:pPr>
+        <w:pStyle w:val="ListParagraph"/>
+        <w:numPr>
+          <w:ilvl w:val="0"/>
+          <w:numId w:val="8"/>
+        </w:numPr>
+        <w:spacing w:line="240" w:lineRule="auto"/>
+        <w:jc w:val="both"/>
+        <w:rPr>
+          <w:rFonts w:ascii="Times New Roman" w:hAnsi="Times New Roman" w:cs="Times New Roman"/>
+          <w:sz w:val="28"/>
+          <w:szCs w:val="28"/>
+        </w:rPr>
+      </w:pPr>
+      <w:r>
+        <w:rPr>
+          <w:rFonts w:ascii="Times New Roman" w:hAnsi="Times New Roman" w:cs="Times New Roman"/>
+          <w:sz w:val="28"/>
+          <w:szCs w:val="28"/>
+        </w:rPr>
+        <w:lastRenderedPageBreak/>
+        <w:t>Feedback systems for grade complaints (students only), with a dedicated notification dashboard for teachers to view and delete these complaints.</w:t>
+      </w:r>
+    </w:p>
+    <w:p>
+      <w:pPr>
+        <w:pStyle w:val="ListParagraph"/>
+        <w:numPr>
+          <w:ilvl w:val="0"/>
+          <w:numId w:val="8"/>
+        </w:numPr>
+        <w:spacing w:line="240" w:lineRule="auto"/>
+        <w:jc w:val="both"/>
+        <w:rPr>
+          <w:rFonts w:ascii="Times New Roman" w:hAnsi="Times New Roman" w:cs="Times New Roman"/>
+          <w:sz w:val="28"/>
+          <w:szCs w:val="28"/>
+        </w:rPr>
+      </w:pPr>
+      <w:r>
+        <w:rPr>
+          <w:rFonts w:ascii="Times New Roman" w:hAnsi="Times New Roman" w:cs="Times New Roman"/>
+          <w:sz w:val="28"/>
+          <w:szCs w:val="28"/>
+        </w:rPr>
+        <w:t>Displaying only the courses taught by a specific teacher on their respective dashboard.</w:t>
+      </w:r>
+    </w:p>
+    <w:p>
+      <w:pPr>
+        <w:spacing w:line="240" w:lineRule="auto"/>
+        <w:jc w:val="both"/>
+        <w:rPr>
+          <w:rFonts w:ascii="Times New Roman" w:hAnsi="Times New Roman" w:cs="Times New Roman"/>
+          <w:sz w:val="28"/>
+          <w:szCs w:val="28"/>
+        </w:rPr>
+      </w:pPr>
+      <w:r>
+        <w:rPr>
+          <w:rFonts w:ascii="Times New Roman" w:hAnsi="Times New Roman" w:cs="Times New Roman"/>
+          <w:sz w:val="28"/>
+          <w:szCs w:val="28"/>
+        </w:rPr>
+        <w:t>This project will not include:</w:t>
+      </w:r>
+    </w:p>
+    <w:p>
+      <w:pPr>
+        <w:pStyle w:val="ListParagraph"/>
+        <w:numPr>
+          <w:ilvl w:val="0"/>
+          <w:numId w:val="9"/>
+        </w:numPr>
+        <w:spacing w:line="240" w:lineRule="auto"/>
+        <w:jc w:val="both"/>
+        <w:rPr>
+          <w:rFonts w:ascii="Times New Roman" w:hAnsi="Times New Roman" w:cs="Times New Roman"/>
+          <w:sz w:val="28"/>
+          <w:szCs w:val="28"/>
+        </w:rPr>
+      </w:pPr>
+      <w:r>
+        <w:rPr>
+          <w:rFonts w:ascii="Times New Roman" w:hAnsi="Times New Roman" w:cs="Times New Roman"/>
+          <w:sz w:val="28"/>
+          <w:szCs w:val="28"/>
+        </w:rPr>
+        <w:t>Online access hosting.</w:t>
+      </w:r>
+    </w:p>
+    <w:p>
+      <w:pPr>
+        <w:pStyle w:val="ListParagraph"/>
+        <w:numPr>
+          <w:ilvl w:val="0"/>
+          <w:numId w:val="9"/>
+        </w:numPr>
+        <w:spacing w:line="240" w:lineRule="auto"/>
+        <w:jc w:val="both"/>
+        <w:rPr>
+          <w:rFonts w:ascii="Times New Roman" w:hAnsi="Times New Roman" w:cs="Times New Roman"/>
+          <w:sz w:val="28"/>
+          <w:szCs w:val="28"/>
+        </w:rPr>
+      </w:pPr>
+      <w:r>
+        <w:rPr>
+          <w:rFonts w:ascii="Times New Roman" w:hAnsi="Times New Roman" w:cs="Times New Roman"/>
+          <w:sz w:val="28"/>
+          <w:szCs w:val="28"/>
+        </w:rPr>
+        <w:t>Real-time updates or multi-user support.</w:t>
+      </w:r>
+    </w:p>
+    <w:p>
+      <w:pPr>
+        <w:pStyle w:val="ListParagraph"/>
+        <w:numPr>
+          <w:ilvl w:val="0"/>
+          <w:numId w:val="9"/>
+        </w:numPr>
+        <w:spacing w:line="240" w:lineRule="auto"/>
+        <w:jc w:val="both"/>
+        <w:rPr>
+          <w:rFonts w:ascii="Times New Roman" w:hAnsi="Times New Roman" w:cs="Times New Roman"/>
+          <w:sz w:val="28"/>
+          <w:szCs w:val="28"/>
+        </w:rPr>
+      </w:pPr>
+      <w:r>
+        <w:rPr>
+          <w:rFonts w:ascii="Times New Roman" w:hAnsi="Times New Roman" w:cs="Times New Roman"/>
+          <w:sz w:val="28"/>
+          <w:szCs w:val="28"/>
+        </w:rPr>
+        <w:t>Advanced encryption or third-party integration.</w:t>
+      </w:r>
+    </w:p>
+    <w:p>
+      <w:pPr>
+        <w:pStyle w:val="ListParagraph"/>
+        <w:numPr>
+          <w:ilvl w:val="0"/>
+          <w:numId w:val="9"/>
+        </w:numPr>
+        <w:spacing w:line="240" w:lineRule="auto"/>
+        <w:jc w:val="both"/>
+        <w:rPr>
+          <w:rFonts w:ascii="Times New Roman" w:hAnsi="Times New Roman" w:cs="Times New Roman"/>
+          <w:sz w:val="28"/>
+          <w:szCs w:val="28"/>
+        </w:rPr>
+      </w:pPr>
+      <w:r>
+        <w:rPr>
+          <w:rFonts w:ascii="Times New Roman" w:hAnsi="Times New Roman" w:cs="Times New Roman"/>
+          <w:sz w:val="28"/>
+          <w:szCs w:val="28"/>
+        </w:rPr>
+        <w:t>Admin role or automated grading.</w:t>
+      </w:r>
+    </w:p>
+    <w:p>
+      <w:pPr>
+        <w:spacing w:line="240" w:lineRule="auto"/>
         <w:jc w:val="center"/>
         <w:rPr>
           <w:rFonts w:ascii="Times New Roman" w:hAnsi="Times New Roman" w:cs="Times New Roman"/>
           <w:b/>
-          <w:sz w:val="28"/>
-          <w:szCs w:val="28"/>
+          <w:bCs/>
+          <w:sz w:val="28"/>
+          <w:szCs w:val="28"/>
+          <w:u w:val="single"/>
         </w:rPr>
       </w:pPr>
       <w:r>
         <w:rPr>
           <w:rFonts w:ascii="Times New Roman" w:hAnsi="Times New Roman" w:cs="Times New Roman"/>
           <w:b/>
-          <w:sz w:val="28"/>
-          <w:szCs w:val="28"/>
-        </w:rPr>
-        <w:t>LITERAURE REVIEW</w:t>
-      </w:r>
-    </w:p>
-    <w:p>
-      <w:pPr>
-        <w:spacing w:line="276" w:lineRule="auto"/>
+          <w:bCs/>
+          <w:sz w:val="28"/>
+          <w:szCs w:val="28"/>
+          <w:u w:val="single"/>
+        </w:rPr>
+        <w:t>Main Users of the System</w:t>
+      </w:r>
+    </w:p>
+    <w:p>
+      <w:pPr>
+        <w:pStyle w:val="ListParagraph"/>
+        <w:numPr>
+          <w:ilvl w:val="0"/>
+          <w:numId w:val="10"/>
+        </w:numPr>
+        <w:spacing w:line="240" w:lineRule="auto"/>
         <w:jc w:val="both"/>
         <w:rPr>
           <w:rFonts w:ascii="Times New Roman" w:hAnsi="Times New Roman" w:cs="Times New Roman"/>
@@ -817,12 +1342,17 @@
           <w:sz w:val="28"/>
           <w:szCs w:val="28"/>
         </w:rPr>
-        <w:t xml:space="preserve">     This chapter offers a critical examination of existing research and systems related to student management platforms. It aims to contextualize the academic information systems by evaluating methodologies, innovations, and limitations of the system.</w:t>
-      </w:r>
-    </w:p>
-    <w:p>
-      <w:pPr>
-        <w:spacing w:line="276" w:lineRule="auto"/>
+        <w:t>Students: Individuals enrolled in educational institutions who need to securely access and review their academic grades and report any inaccuracies or complaints.</w:t>
+      </w:r>
+    </w:p>
+    <w:p>
+      <w:pPr>
+        <w:pStyle w:val="ListParagraph"/>
+        <w:numPr>
+          <w:ilvl w:val="0"/>
+          <w:numId w:val="10"/>
+        </w:numPr>
+        <w:spacing w:line="240" w:lineRule="auto"/>
         <w:jc w:val="both"/>
         <w:rPr>
           <w:rFonts w:ascii="Times New Roman" w:hAnsi="Times New Roman" w:cs="Times New Roman"/>
@@ -836,12 +1366,17 @@
           <w:sz w:val="28"/>
           <w:szCs w:val="28"/>
         </w:rPr>
-        <w:t>ALIYU MUSA (2019) conducted research on the development of student grade management system. He designed a basic desktop application for entering and viewing grades.</w:t>
-      </w:r>
-    </w:p>
-    <w:p>
-      <w:pPr>
-        <w:spacing w:line="276" w:lineRule="auto"/>
+        <w:t>Teachers/Educators: Instructors responsible for managing, updating, and reviewing student grades for the courses they teach, without needing access to sensitive personal information.</w:t>
+      </w:r>
+    </w:p>
+    <w:p>
+      <w:pPr>
+        <w:pStyle w:val="ListParagraph"/>
+        <w:numPr>
+          <w:ilvl w:val="0"/>
+          <w:numId w:val="10"/>
+        </w:numPr>
+        <w:spacing w:line="240" w:lineRule="auto"/>
         <w:jc w:val="both"/>
         <w:rPr>
           <w:rFonts w:ascii="Times New Roman" w:hAnsi="Times New Roman" w:cs="Times New Roman"/>
@@ -855,12 +1390,28 @@
           <w:sz w:val="28"/>
           <w:szCs w:val="28"/>
         </w:rPr>
-        <w:t>In 2015 MOHAMMAD A. ALIA and HUSSEIN A. AL BAHADILI highlighted the importance of using role-based access to protect student data by create design and implementation of a student information system. The main focus was to introduce a centralized student information system for university and aim at secure access, data integrity, and multi-user functionality.</w:t>
-      </w:r>
-    </w:p>
-    <w:p>
-      <w:pPr>
-        <w:spacing w:line="276" w:lineRule="auto"/>
+        <w:t>Small Schools/Educational Institutions: Organizations seeking</w:t>
+      </w:r>
+      <w:r>
+        <w:rPr>
+          <w:rFonts w:ascii="Times New Roman" w:hAnsi="Times New Roman" w:cs="Times New Roman"/>
+          <w:sz w:val="28"/>
+          <w:szCs w:val="28"/>
+        </w:rPr>
+        <w:t xml:space="preserve"> </w:t>
+      </w:r>
+      <w:r>
+        <w:rPr>
+          <w:rFonts w:ascii="Times New Roman" w:hAnsi="Times New Roman" w:cs="Times New Roman"/>
+          <w:sz w:val="28"/>
+          <w:szCs w:val="28"/>
+        </w:rPr>
+        <w:t>a lightweight, locally-hosted, and cost-effective solution for basic student academic record management, prioritizing privacy and data control.</w:t>
+      </w:r>
+    </w:p>
+    <w:p>
+      <w:pPr>
+        <w:spacing w:line="240" w:lineRule="auto"/>
         <w:jc w:val="both"/>
         <w:rPr>
           <w:rFonts w:ascii="Times New Roman" w:hAnsi="Times New Roman" w:cs="Times New Roman"/>
@@ -868,62 +1419,31 @@
           <w:szCs w:val="28"/>
         </w:rPr>
       </w:pPr>
-      <w:r>
-        <w:rPr>
-          <w:rFonts w:ascii="Times New Roman" w:hAnsi="Times New Roman" w:cs="Times New Roman"/>
-          <w:sz w:val="28"/>
-          <w:szCs w:val="28"/>
-        </w:rPr>
-        <w:t>In 2017 E. OKONIGENE and E. EHIKIOYA designed and implement an offline-based student management system. The main focus was to create a student management system in areas with poor or no internet connection, emphasizing on offline performance and data security.</w:t>
-      </w:r>
-    </w:p>
-    <w:p>
-      <w:pPr>
-        <w:spacing w:line="276" w:lineRule="auto"/>
-        <w:jc w:val="both"/>
-        <w:rPr>
-          <w:rFonts w:ascii="Times New Roman" w:hAnsi="Times New Roman" w:cs="Times New Roman"/>
-          <w:sz w:val="28"/>
-          <w:szCs w:val="28"/>
-        </w:rPr>
-      </w:pPr>
-      <w:r>
-        <w:rPr>
-          <w:rFonts w:ascii="Times New Roman" w:hAnsi="Times New Roman" w:cs="Times New Roman"/>
-          <w:sz w:val="28"/>
-          <w:szCs w:val="28"/>
-        </w:rPr>
-        <w:t>In 2013 OMOGBADEGUN Z.O highlights the importance of role-based access control in student management system, and the main focus was on how to separate user’s permissions using role-based access control, preventing unauthorized access to sensitive student data, demonstrating secure login, data hiding, and limited privileges.</w:t>
-      </w:r>
-    </w:p>
-    <w:p>
-      <w:pPr>
-        <w:jc w:val="both"/>
-        <w:rPr>
-          <w:rFonts w:ascii="Times New Roman" w:hAnsi="Times New Roman" w:cs="Times New Roman"/>
-          <w:sz w:val="28"/>
-          <w:szCs w:val="28"/>
-        </w:rPr>
-      </w:pPr>
-    </w:p>
-    <w:p>
-      <w:pPr>
-        <w:jc w:val="both"/>
-        <w:rPr>
-          <w:rFonts w:ascii="Times New Roman" w:hAnsi="Times New Roman" w:cs="Times New Roman"/>
-          <w:b/>
-          <w:sz w:val="28"/>
-          <w:szCs w:val="28"/>
-        </w:rPr>
-      </w:pPr>
-      <w:r>
-        <w:rPr>
-          <w:rFonts w:ascii="Times New Roman" w:hAnsi="Times New Roman" w:cs="Times New Roman"/>
-          <w:b/>
-          <w:sz w:val="28"/>
-          <w:szCs w:val="28"/>
-        </w:rPr>
-        <w:t xml:space="preserve">LIMITATION </w:t>
+    </w:p>
+    <w:p>
+      <w:pPr>
+        <w:pStyle w:val="Heading2"/>
+        <w:rPr>
+          <w:color w:val="EE0000"/>
+          <w:sz w:val="36"/>
+          <w:szCs w:val="36"/>
+        </w:rPr>
+      </w:pPr>
+      <w:r>
+        <w:rPr>
+          <w:color w:val="EE0000"/>
+          <w:sz w:val="36"/>
+          <w:szCs w:val="36"/>
+        </w:rPr>
+        <w:t>LIMITATION</w:t>
+      </w:r>
+      <w:r>
+        <w:rPr>
+          <w:color w:val="EE0000"/>
+          <w:sz w:val="36"/>
+          <w:szCs w:val="36"/>
+        </w:rPr>
+        <w:t>:</w:t>
       </w:r>
     </w:p>
     <w:p>
@@ -933,7 +1453,7 @@
           <w:ilvl w:val="0"/>
           <w:numId w:val="2"/>
         </w:numPr>
-        <w:spacing w:line="360" w:lineRule="auto"/>
+        <w:spacing w:line="240" w:lineRule="auto"/>
         <w:jc w:val="both"/>
         <w:rPr>
           <w:rFonts w:ascii="Times New Roman" w:hAnsi="Times New Roman" w:cs="Times New Roman"/>
@@ -957,7 +1477,7 @@
           <w:ilvl w:val="0"/>
           <w:numId w:val="2"/>
         </w:numPr>
-        <w:spacing w:line="360" w:lineRule="auto"/>
+        <w:spacing w:line="240" w:lineRule="auto"/>
         <w:jc w:val="both"/>
         <w:rPr>
           <w:rFonts w:ascii="Times New Roman" w:hAnsi="Times New Roman" w:cs="Times New Roman"/>
@@ -971,7 +1491,6 @@
           <w:sz w:val="28"/>
           <w:szCs w:val="28"/>
         </w:rPr>
-        <w:lastRenderedPageBreak/>
         <w:t>Student cannot edit his/her grade</w:t>
       </w:r>
     </w:p>
@@ -982,7 +1501,7 @@
           <w:ilvl w:val="0"/>
           <w:numId w:val="2"/>
         </w:numPr>
-        <w:spacing w:line="360" w:lineRule="auto"/>
+        <w:spacing w:line="240" w:lineRule="auto"/>
         <w:jc w:val="both"/>
         <w:rPr>
           <w:rFonts w:ascii="Times New Roman" w:hAnsi="Times New Roman" w:cs="Times New Roman"/>
@@ -1006,7 +1525,7 @@
           <w:ilvl w:val="0"/>
           <w:numId w:val="2"/>
         </w:numPr>
-        <w:spacing w:line="360" w:lineRule="auto"/>
+        <w:spacing w:line="240" w:lineRule="auto"/>
         <w:jc w:val="both"/>
         <w:rPr>
           <w:rFonts w:ascii="Times New Roman" w:hAnsi="Times New Roman" w:cs="Times New Roman"/>
@@ -1030,7 +1549,7 @@
           <w:ilvl w:val="0"/>
           <w:numId w:val="2"/>
         </w:numPr>
-        <w:spacing w:line="360" w:lineRule="auto"/>
+        <w:spacing w:line="240" w:lineRule="auto"/>
         <w:jc w:val="both"/>
         <w:rPr>
           <w:rFonts w:ascii="Times New Roman" w:hAnsi="Times New Roman" w:cs="Times New Roman"/>
@@ -1054,7 +1573,7 @@
           <w:ilvl w:val="0"/>
           <w:numId w:val="2"/>
         </w:numPr>
-        <w:spacing w:line="360" w:lineRule="auto"/>
+        <w:spacing w:line="240" w:lineRule="auto"/>
         <w:jc w:val="both"/>
         <w:rPr>
           <w:rFonts w:ascii="Times New Roman" w:hAnsi="Times New Roman" w:cs="Times New Roman"/>
@@ -1078,7 +1597,7 @@
           <w:ilvl w:val="0"/>
           <w:numId w:val="2"/>
         </w:numPr>
-        <w:spacing w:line="360" w:lineRule="auto"/>
+        <w:spacing w:line="240" w:lineRule="auto"/>
         <w:jc w:val="both"/>
         <w:rPr>
           <w:rFonts w:ascii="Times New Roman" w:hAnsi="Times New Roman" w:cs="Times New Roman"/>
@@ -1098,7 +1617,7 @@
     <w:p>
       <w:pPr>
         <w:pStyle w:val="ListParagraph"/>
-        <w:spacing w:line="360" w:lineRule="auto"/>
+        <w:spacing w:line="240" w:lineRule="auto"/>
         <w:jc w:val="both"/>
         <w:rPr>
           <w:rFonts w:ascii="Times New Roman" w:hAnsi="Times New Roman" w:cs="Times New Roman"/>
@@ -1109,32 +1628,33 @@
     </w:p>
     <w:p>
       <w:pPr>
-        <w:spacing w:line="360" w:lineRule="auto"/>
-        <w:jc w:val="center"/>
-        <w:rPr>
-          <w:rFonts w:ascii="Times New Roman" w:hAnsi="Times New Roman" w:cs="Times New Roman"/>
-          <w:b/>
-          <w:bCs/>
-          <w:sz w:val="32"/>
-          <w:szCs w:val="32"/>
-          <w:u w:val="single"/>
-        </w:rPr>
-      </w:pPr>
-      <w:r>
-        <w:rPr>
-          <w:rFonts w:ascii="Times New Roman" w:hAnsi="Times New Roman" w:cs="Times New Roman"/>
-          <w:b/>
-          <w:bCs/>
-          <w:sz w:val="32"/>
-          <w:szCs w:val="32"/>
-          <w:u w:val="single"/>
+        <w:pStyle w:val="Heading2"/>
+        <w:rPr>
+          <w:color w:val="EE0000"/>
+          <w:sz w:val="36"/>
+          <w:szCs w:val="36"/>
+        </w:rPr>
+      </w:pPr>
+      <w:r>
+        <w:rPr>
+          <w:color w:val="EE0000"/>
+          <w:sz w:val="36"/>
+          <w:szCs w:val="36"/>
         </w:rPr>
         <w:t>INOVATION</w:t>
       </w:r>
-    </w:p>
-    <w:p>
-      <w:pPr>
-        <w:spacing w:line="360" w:lineRule="auto"/>
+      <w:r>
+        <w:rPr>
+          <w:color w:val="EE0000"/>
+          <w:sz w:val="36"/>
+          <w:szCs w:val="36"/>
+        </w:rPr>
+        <w:t>:</w:t>
+      </w:r>
+    </w:p>
+    <w:p>
+      <w:pPr>
+        <w:spacing w:line="240" w:lineRule="auto"/>
         <w:jc w:val="both"/>
         <w:rPr>
           <w:rFonts w:ascii="Times New Roman" w:hAnsi="Times New Roman" w:cs="Times New Roman"/>
@@ -1158,7 +1678,7 @@
           <w:ilvl w:val="0"/>
           <w:numId w:val="3"/>
         </w:numPr>
-        <w:spacing w:line="360" w:lineRule="auto"/>
+        <w:spacing w:line="240" w:lineRule="auto"/>
         <w:jc w:val="both"/>
         <w:rPr>
           <w:rFonts w:ascii="Times New Roman" w:hAnsi="Times New Roman" w:cs="Times New Roman"/>
@@ -1202,7 +1722,7 @@
     <w:p>
       <w:pPr>
         <w:pStyle w:val="ListParagraph"/>
-        <w:spacing w:line="360" w:lineRule="auto"/>
+        <w:spacing w:line="240" w:lineRule="auto"/>
         <w:jc w:val="both"/>
         <w:rPr>
           <w:rFonts w:ascii="Times New Roman" w:hAnsi="Times New Roman" w:cs="Times New Roman"/>
@@ -1226,7 +1746,7 @@
           <w:ilvl w:val="0"/>
           <w:numId w:val="3"/>
         </w:numPr>
-        <w:spacing w:line="360" w:lineRule="auto"/>
+        <w:spacing w:line="240" w:lineRule="auto"/>
         <w:jc w:val="both"/>
         <w:rPr>
           <w:rFonts w:ascii="Times New Roman" w:hAnsi="Times New Roman" w:cs="Times New Roman"/>
@@ -1240,13 +1760,14 @@
           <w:sz w:val="28"/>
           <w:szCs w:val="28"/>
         </w:rPr>
+        <w:lastRenderedPageBreak/>
         <w:t xml:space="preserve">Grade-Reporting Features: </w:t>
       </w:r>
     </w:p>
     <w:p>
       <w:pPr>
         <w:pStyle w:val="ListParagraph"/>
-        <w:spacing w:line="360" w:lineRule="auto"/>
+        <w:spacing w:line="240" w:lineRule="auto"/>
         <w:jc w:val="both"/>
         <w:rPr>
           <w:rFonts w:ascii="Times New Roman" w:hAnsi="Times New Roman" w:cs="Times New Roman"/>
@@ -1270,7 +1791,7 @@
           <w:ilvl w:val="0"/>
           <w:numId w:val="3"/>
         </w:numPr>
-        <w:spacing w:line="360" w:lineRule="auto"/>
+        <w:spacing w:line="240" w:lineRule="auto"/>
         <w:jc w:val="both"/>
         <w:rPr>
           <w:rFonts w:ascii="Times New Roman" w:hAnsi="Times New Roman" w:cs="Times New Roman"/>
@@ -1290,7 +1811,7 @@
     <w:p>
       <w:pPr>
         <w:pStyle w:val="ListParagraph"/>
-        <w:spacing w:line="360" w:lineRule="auto"/>
+        <w:spacing w:line="240" w:lineRule="auto"/>
         <w:jc w:val="both"/>
         <w:rPr>
           <w:rFonts w:ascii="Times New Roman" w:hAnsi="Times New Roman" w:cs="Times New Roman"/>
@@ -1318,7 +1839,7 @@
     <w:p>
       <w:pPr>
         <w:pStyle w:val="ListParagraph"/>
-        <w:spacing w:line="360" w:lineRule="auto"/>
+        <w:spacing w:line="240" w:lineRule="auto"/>
         <w:jc w:val="center"/>
         <w:rPr>
           <w:rFonts w:ascii="Times New Roman" w:hAnsi="Times New Roman" w:cs="Times New Roman"/>
@@ -1329,15 +1850,45 @@
     </w:p>
     <w:p>
       <w:pPr>
-        <w:pStyle w:val="ListParagraph"/>
-        <w:spacing w:line="360" w:lineRule="auto"/>
-        <w:jc w:val="center"/>
+        <w:pStyle w:val="Heading2"/>
+        <w:rPr>
+          <w:color w:val="EE0000"/>
+          <w:sz w:val="36"/>
+          <w:szCs w:val="36"/>
+        </w:rPr>
+      </w:pPr>
+      <w:r>
+        <w:rPr>
+          <w:color w:val="EE0000"/>
+          <w:sz w:val="36"/>
+          <w:szCs w:val="36"/>
+        </w:rPr>
+        <w:t>Functional and Non-Function Dependencies</w:t>
+      </w:r>
+      <w:r>
+        <w:rPr>
+          <w:color w:val="EE0000"/>
+          <w:sz w:val="36"/>
+          <w:szCs w:val="36"/>
+        </w:rPr>
+        <w:t>:</w:t>
+      </w:r>
+    </w:p>
+    <w:p>
+      <w:pPr>
+        <w:pStyle w:val="ListParagraph"/>
+        <w:numPr>
+          <w:ilvl w:val="0"/>
+          <w:numId w:val="4"/>
+        </w:numPr>
+        <w:spacing w:line="240" w:lineRule="auto"/>
         <w:rPr>
           <w:rFonts w:ascii="Times New Roman" w:hAnsi="Times New Roman" w:cs="Times New Roman"/>
           <w:b/>
           <w:bCs/>
           <w:sz w:val="36"/>
           <w:szCs w:val="36"/>
+          <w:u w:val="single"/>
         </w:rPr>
       </w:pPr>
       <w:r>
@@ -1345,11 +1896,250 @@
           <w:rFonts w:ascii="Times New Roman" w:hAnsi="Times New Roman" w:cs="Times New Roman"/>
           <w:b/>
           <w:bCs/>
-          <w:sz w:val="36"/>
-          <w:szCs w:val="36"/>
-        </w:rPr>
-        <w:t>Functional and Non-Function Dependencies</w:t>
-      </w:r>
+          <w:sz w:val="28"/>
+          <w:szCs w:val="28"/>
+          <w:u w:val="single"/>
+        </w:rPr>
+        <w:t>Functional Dependencies</w:t>
+      </w:r>
+    </w:p>
+    <w:p>
+      <w:pPr>
+        <w:pStyle w:val="ListParagraph"/>
+        <w:spacing w:line="240" w:lineRule="auto"/>
+        <w:ind w:left="1440"/>
+        <w:rPr>
+          <w:rFonts w:ascii="Times New Roman" w:hAnsi="Times New Roman" w:cs="Times New Roman"/>
+          <w:sz w:val="28"/>
+          <w:szCs w:val="28"/>
+        </w:rPr>
+      </w:pPr>
+      <w:r>
+        <w:rPr>
+          <w:rFonts w:ascii="Times New Roman" w:hAnsi="Times New Roman" w:cs="Times New Roman"/>
+          <w:sz w:val="28"/>
+          <w:szCs w:val="28"/>
+        </w:rPr>
+        <w:t>These are the features the system must perform in other to call this project successful. They include;</w:t>
+      </w:r>
+    </w:p>
+    <w:p>
+      <w:pPr>
+        <w:pStyle w:val="ListParagraph"/>
+        <w:spacing w:line="240" w:lineRule="auto"/>
+        <w:ind w:left="1440"/>
+        <w:rPr>
+          <w:rFonts w:ascii="Times New Roman" w:hAnsi="Times New Roman" w:cs="Times New Roman"/>
+          <w:sz w:val="28"/>
+          <w:szCs w:val="28"/>
+        </w:rPr>
+      </w:pPr>
+    </w:p>
+    <w:p>
+      <w:pPr>
+        <w:pStyle w:val="ListParagraph"/>
+        <w:numPr>
+          <w:ilvl w:val="1"/>
+          <w:numId w:val="4"/>
+        </w:numPr>
+        <w:spacing w:line="240" w:lineRule="auto"/>
+        <w:rPr>
+          <w:rFonts w:ascii="Times New Roman" w:hAnsi="Times New Roman" w:cs="Times New Roman"/>
+          <w:sz w:val="28"/>
+          <w:szCs w:val="28"/>
+        </w:rPr>
+      </w:pPr>
+      <w:r>
+        <w:rPr>
+          <w:rFonts w:ascii="Times New Roman" w:hAnsi="Times New Roman" w:cs="Times New Roman"/>
+          <w:sz w:val="28"/>
+          <w:szCs w:val="28"/>
+        </w:rPr>
+        <w:t>User registration and login with role selection</w:t>
+      </w:r>
+    </w:p>
+    <w:p>
+      <w:pPr>
+        <w:pStyle w:val="ListParagraph"/>
+        <w:numPr>
+          <w:ilvl w:val="1"/>
+          <w:numId w:val="4"/>
+        </w:numPr>
+        <w:spacing w:line="240" w:lineRule="auto"/>
+        <w:rPr>
+          <w:rFonts w:ascii="Times New Roman" w:hAnsi="Times New Roman" w:cs="Times New Roman"/>
+          <w:sz w:val="28"/>
+          <w:szCs w:val="28"/>
+        </w:rPr>
+      </w:pPr>
+      <w:r>
+        <w:rPr>
+          <w:rFonts w:ascii="Times New Roman" w:hAnsi="Times New Roman" w:cs="Times New Roman"/>
+          <w:sz w:val="28"/>
+          <w:szCs w:val="28"/>
+        </w:rPr>
+        <w:t>Role-bas</w:t>
+      </w:r>
+      <w:r>
+        <w:rPr>
+          <w:rFonts w:ascii="Times New Roman" w:hAnsi="Times New Roman" w:cs="Times New Roman"/>
+          <w:sz w:val="28"/>
+          <w:szCs w:val="28"/>
+        </w:rPr>
+        <w:t>ed access to dash-boards</w:t>
+      </w:r>
+    </w:p>
+    <w:p>
+      <w:pPr>
+        <w:pStyle w:val="ListParagraph"/>
+        <w:numPr>
+          <w:ilvl w:val="1"/>
+          <w:numId w:val="4"/>
+        </w:numPr>
+        <w:spacing w:line="240" w:lineRule="auto"/>
+        <w:rPr>
+          <w:rFonts w:ascii="Times New Roman" w:hAnsi="Times New Roman" w:cs="Times New Roman"/>
+          <w:sz w:val="28"/>
+          <w:szCs w:val="28"/>
+        </w:rPr>
+      </w:pPr>
+      <w:r>
+        <w:rPr>
+          <w:rFonts w:ascii="Times New Roman" w:hAnsi="Times New Roman" w:cs="Times New Roman"/>
+          <w:sz w:val="28"/>
+          <w:szCs w:val="28"/>
+        </w:rPr>
+        <w:t>Student access to grades</w:t>
+      </w:r>
+      <w:r>
+        <w:rPr>
+          <w:rFonts w:ascii="Times New Roman" w:hAnsi="Times New Roman" w:cs="Times New Roman"/>
+          <w:sz w:val="28"/>
+          <w:szCs w:val="28"/>
+        </w:rPr>
+        <w:t xml:space="preserve"> and</w:t>
+      </w:r>
+      <w:r>
+        <w:rPr>
+          <w:rFonts w:ascii="Times New Roman" w:hAnsi="Times New Roman" w:cs="Times New Roman"/>
+          <w:sz w:val="28"/>
+          <w:szCs w:val="28"/>
+        </w:rPr>
+        <w:t xml:space="preserve"> complaint system</w:t>
+      </w:r>
+    </w:p>
+    <w:p>
+      <w:pPr>
+        <w:pStyle w:val="ListParagraph"/>
+        <w:numPr>
+          <w:ilvl w:val="1"/>
+          <w:numId w:val="4"/>
+        </w:numPr>
+        <w:spacing w:line="240" w:lineRule="auto"/>
+        <w:rPr>
+          <w:rFonts w:ascii="Times New Roman" w:hAnsi="Times New Roman" w:cs="Times New Roman"/>
+          <w:sz w:val="28"/>
+          <w:szCs w:val="28"/>
+        </w:rPr>
+      </w:pPr>
+      <w:r>
+        <w:rPr>
+          <w:rFonts w:ascii="Times New Roman" w:hAnsi="Times New Roman" w:cs="Times New Roman"/>
+          <w:sz w:val="28"/>
+          <w:szCs w:val="28"/>
+        </w:rPr>
+        <w:t>Teacher access to grade editor</w:t>
+      </w:r>
+      <w:r>
+        <w:rPr>
+          <w:rFonts w:ascii="Times New Roman" w:hAnsi="Times New Roman" w:cs="Times New Roman"/>
+          <w:sz w:val="28"/>
+          <w:szCs w:val="28"/>
+        </w:rPr>
+        <w:t xml:space="preserve">, </w:t>
+      </w:r>
+      <w:r>
+        <w:rPr>
+          <w:rFonts w:ascii="Times New Roman" w:hAnsi="Times New Roman" w:cs="Times New Roman"/>
+          <w:sz w:val="28"/>
+          <w:szCs w:val="28"/>
+        </w:rPr>
+        <w:t>student list</w:t>
+      </w:r>
+      <w:r>
+        <w:rPr>
+          <w:rFonts w:ascii="Times New Roman" w:hAnsi="Times New Roman" w:cs="Times New Roman"/>
+          <w:sz w:val="28"/>
+          <w:szCs w:val="28"/>
+        </w:rPr>
+        <w:t xml:space="preserve"> and student complaints.</w:t>
+      </w:r>
+    </w:p>
+    <w:p>
+      <w:pPr>
+        <w:pStyle w:val="ListParagraph"/>
+        <w:numPr>
+          <w:ilvl w:val="1"/>
+          <w:numId w:val="4"/>
+        </w:numPr>
+        <w:spacing w:line="240" w:lineRule="auto"/>
+        <w:rPr>
+          <w:rFonts w:ascii="Times New Roman" w:hAnsi="Times New Roman" w:cs="Times New Roman"/>
+          <w:sz w:val="28"/>
+          <w:szCs w:val="28"/>
+        </w:rPr>
+      </w:pPr>
+      <w:r>
+        <w:rPr>
+          <w:rFonts w:ascii="Times New Roman" w:hAnsi="Times New Roman" w:cs="Times New Roman"/>
+          <w:sz w:val="28"/>
+          <w:szCs w:val="28"/>
+        </w:rPr>
+        <w:t>Local data storage SQLite file</w:t>
+      </w:r>
+      <w:r>
+        <w:rPr>
+          <w:rFonts w:ascii="Times New Roman" w:hAnsi="Times New Roman" w:cs="Times New Roman"/>
+          <w:sz w:val="28"/>
+          <w:szCs w:val="28"/>
+        </w:rPr>
+        <w:t xml:space="preserve"> (.db)</w:t>
+      </w:r>
+    </w:p>
+    <w:p>
+      <w:pPr>
+        <w:pStyle w:val="ListParagraph"/>
+        <w:numPr>
+          <w:ilvl w:val="1"/>
+          <w:numId w:val="4"/>
+        </w:numPr>
+        <w:spacing w:line="240" w:lineRule="auto"/>
+        <w:rPr>
+          <w:rFonts w:ascii="Times New Roman" w:hAnsi="Times New Roman" w:cs="Times New Roman"/>
+          <w:sz w:val="28"/>
+          <w:szCs w:val="28"/>
+        </w:rPr>
+      </w:pPr>
+      <w:r>
+        <w:rPr>
+          <w:rFonts w:ascii="Times New Roman" w:hAnsi="Times New Roman" w:cs="Times New Roman"/>
+          <w:sz w:val="28"/>
+          <w:szCs w:val="28"/>
+        </w:rPr>
+        <w:t>Display and validation of data in the browser</w:t>
+      </w:r>
+    </w:p>
+    <w:p>
+      <w:pPr>
+        <w:pStyle w:val="ListParagraph"/>
+        <w:spacing w:line="240" w:lineRule="auto"/>
+        <w:ind w:left="2160"/>
+        <w:rPr>
+          <w:rFonts w:ascii="Times New Roman" w:hAnsi="Times New Roman" w:cs="Times New Roman"/>
+          <w:sz w:val="28"/>
+          <w:szCs w:val="28"/>
+        </w:rPr>
+      </w:pPr>
     </w:p>
     <w:p>
       <w:pPr>
@@ -1358,43 +2148,74 @@
           <w:ilvl w:val="0"/>
           <w:numId w:val="4"/>
         </w:numPr>
-        <w:spacing w:line="360" w:lineRule="auto"/>
+        <w:spacing w:line="240" w:lineRule="auto"/>
         <w:rPr>
           <w:rFonts w:ascii="Times New Roman" w:hAnsi="Times New Roman" w:cs="Times New Roman"/>
           <w:b/>
           <w:bCs/>
-          <w:sz w:val="36"/>
-          <w:szCs w:val="36"/>
-        </w:rPr>
-      </w:pPr>
-      <w:r>
-        <w:rPr>
-          <w:rFonts w:ascii="Times New Roman" w:hAnsi="Times New Roman" w:cs="Times New Roman"/>
-          <w:sz w:val="28"/>
-          <w:szCs w:val="28"/>
-        </w:rPr>
-        <w:t>Functional Dependencies</w:t>
-      </w:r>
-    </w:p>
-    <w:p>
-      <w:pPr>
-        <w:pStyle w:val="ListParagraph"/>
-        <w:spacing w:line="360" w:lineRule="auto"/>
+          <w:sz w:val="28"/>
+          <w:szCs w:val="28"/>
+          <w:u w:val="single"/>
+        </w:rPr>
+      </w:pPr>
+      <w:r>
+        <w:rPr>
+          <w:rFonts w:ascii="Times New Roman" w:hAnsi="Times New Roman" w:cs="Times New Roman"/>
+          <w:b/>
+          <w:bCs/>
+          <w:sz w:val="28"/>
+          <w:szCs w:val="28"/>
+          <w:u w:val="single"/>
+        </w:rPr>
+        <w:t>Non-Functional Dependencies:</w:t>
+      </w:r>
+    </w:p>
+    <w:p>
+      <w:pPr>
+        <w:pStyle w:val="ListParagraph"/>
+        <w:spacing w:line="240" w:lineRule="auto"/>
         <w:ind w:left="1440"/>
         <w:rPr>
           <w:rFonts w:ascii="Times New Roman" w:hAnsi="Times New Roman" w:cs="Times New Roman"/>
-          <w:sz w:val="28"/>
-          <w:szCs w:val="28"/>
-        </w:rPr>
-      </w:pPr>
-      <w:r>
-        <w:rPr>
-          <w:rFonts w:ascii="Times New Roman" w:hAnsi="Times New Roman" w:cs="Times New Roman"/>
-          <w:sz w:val="28"/>
-          <w:szCs w:val="28"/>
-        </w:rPr>
-        <w:t>These are the features the system must perform in other to call this project successful. They include;</w:t>
-      </w:r>
+          <w:b/>
+          <w:bCs/>
+          <w:sz w:val="28"/>
+          <w:szCs w:val="28"/>
+          <w:u w:val="single"/>
+        </w:rPr>
+      </w:pPr>
+    </w:p>
+    <w:p>
+      <w:pPr>
+        <w:pStyle w:val="ListParagraph"/>
+        <w:spacing w:line="240" w:lineRule="auto"/>
+        <w:ind w:left="1440"/>
+        <w:rPr>
+          <w:rFonts w:ascii="Times New Roman" w:hAnsi="Times New Roman" w:cs="Times New Roman"/>
+          <w:sz w:val="28"/>
+          <w:szCs w:val="28"/>
+        </w:rPr>
+      </w:pPr>
+      <w:r>
+        <w:rPr>
+          <w:rFonts w:ascii="Times New Roman" w:hAnsi="Times New Roman" w:cs="Times New Roman"/>
+          <w:sz w:val="28"/>
+          <w:szCs w:val="28"/>
+        </w:rPr>
+        <w:t>These describe how the system should behave</w:t>
+      </w:r>
+    </w:p>
+    <w:p>
+      <w:pPr>
+        <w:pStyle w:val="ListParagraph"/>
+        <w:spacing w:line="240" w:lineRule="auto"/>
+        <w:ind w:left="1440"/>
+        <w:rPr>
+          <w:rFonts w:ascii="Times New Roman" w:hAnsi="Times New Roman" w:cs="Times New Roman"/>
+          <w:sz w:val="28"/>
+          <w:szCs w:val="28"/>
+        </w:rPr>
+      </w:pPr>
     </w:p>
     <w:p>
       <w:pPr>
@@ -1403,20 +2224,20 @@
           <w:ilvl w:val="1"/>
           <w:numId w:val="4"/>
         </w:numPr>
-        <w:spacing w:line="360" w:lineRule="auto"/>
-        <w:rPr>
-          <w:rFonts w:ascii="Times New Roman" w:hAnsi="Times New Roman" w:cs="Times New Roman"/>
-          <w:sz w:val="28"/>
-          <w:szCs w:val="28"/>
-        </w:rPr>
-      </w:pPr>
-      <w:r>
-        <w:rPr>
-          <w:rFonts w:ascii="Times New Roman" w:hAnsi="Times New Roman" w:cs="Times New Roman"/>
-          <w:sz w:val="28"/>
-          <w:szCs w:val="28"/>
-        </w:rPr>
-        <w:t>User registration and login with role selection</w:t>
+        <w:spacing w:line="240" w:lineRule="auto"/>
+        <w:rPr>
+          <w:rFonts w:ascii="Times New Roman" w:hAnsi="Times New Roman" w:cs="Times New Roman"/>
+          <w:sz w:val="28"/>
+          <w:szCs w:val="28"/>
+        </w:rPr>
+      </w:pPr>
+      <w:r>
+        <w:rPr>
+          <w:rFonts w:ascii="Times New Roman" w:hAnsi="Times New Roman" w:cs="Times New Roman"/>
+          <w:sz w:val="28"/>
+          <w:szCs w:val="28"/>
+        </w:rPr>
+        <w:t>Fast and responsive in modern browsers</w:t>
       </w:r>
     </w:p>
     <w:p>
@@ -1426,28 +2247,20 @@
           <w:ilvl w:val="1"/>
           <w:numId w:val="4"/>
         </w:numPr>
-        <w:spacing w:line="360" w:lineRule="auto"/>
-        <w:rPr>
-          <w:rFonts w:ascii="Times New Roman" w:hAnsi="Times New Roman" w:cs="Times New Roman"/>
-          <w:sz w:val="28"/>
-          <w:szCs w:val="28"/>
-        </w:rPr>
-      </w:pPr>
-      <w:r>
-        <w:rPr>
-          <w:rFonts w:ascii="Times New Roman" w:hAnsi="Times New Roman" w:cs="Times New Roman"/>
-          <w:sz w:val="28"/>
-          <w:szCs w:val="28"/>
-        </w:rPr>
-        <w:t>Role-bas</w:t>
-      </w:r>
-      <w:r>
-        <w:rPr>
-          <w:rFonts w:ascii="Times New Roman" w:hAnsi="Times New Roman" w:cs="Times New Roman"/>
-          <w:sz w:val="28"/>
-          <w:szCs w:val="28"/>
-        </w:rPr>
-        <w:t>ed access to dash-boards</w:t>
+        <w:spacing w:line="240" w:lineRule="auto"/>
+        <w:rPr>
+          <w:rFonts w:ascii="Times New Roman" w:hAnsi="Times New Roman" w:cs="Times New Roman"/>
+          <w:sz w:val="28"/>
+          <w:szCs w:val="28"/>
+        </w:rPr>
+      </w:pPr>
+      <w:r>
+        <w:rPr>
+          <w:rFonts w:ascii="Times New Roman" w:hAnsi="Times New Roman" w:cs="Times New Roman"/>
+          <w:sz w:val="28"/>
+          <w:szCs w:val="28"/>
+        </w:rPr>
+        <w:t>Simple and intuitive interface</w:t>
       </w:r>
     </w:p>
     <w:p>
@@ -1457,36 +2270,20 @@
           <w:ilvl w:val="1"/>
           <w:numId w:val="4"/>
         </w:numPr>
-        <w:spacing w:line="360" w:lineRule="auto"/>
-        <w:rPr>
-          <w:rFonts w:ascii="Times New Roman" w:hAnsi="Times New Roman" w:cs="Times New Roman"/>
-          <w:sz w:val="28"/>
-          <w:szCs w:val="28"/>
-        </w:rPr>
-      </w:pPr>
-      <w:r>
-        <w:rPr>
-          <w:rFonts w:ascii="Times New Roman" w:hAnsi="Times New Roman" w:cs="Times New Roman"/>
-          <w:sz w:val="28"/>
-          <w:szCs w:val="28"/>
-        </w:rPr>
-        <w:t>Student access to grades</w:t>
-      </w:r>
-      <w:r>
-        <w:rPr>
-          <w:rFonts w:ascii="Times New Roman" w:hAnsi="Times New Roman" w:cs="Times New Roman"/>
-          <w:sz w:val="28"/>
-          <w:szCs w:val="28"/>
-        </w:rPr>
-        <w:t xml:space="preserve"> and</w:t>
-      </w:r>
-      <w:r>
-        <w:rPr>
-          <w:rFonts w:ascii="Times New Roman" w:hAnsi="Times New Roman" w:cs="Times New Roman"/>
-          <w:sz w:val="28"/>
-          <w:szCs w:val="28"/>
-        </w:rPr>
-        <w:t xml:space="preserve"> complaint system</w:t>
+        <w:spacing w:line="240" w:lineRule="auto"/>
+        <w:rPr>
+          <w:rFonts w:ascii="Times New Roman" w:hAnsi="Times New Roman" w:cs="Times New Roman"/>
+          <w:sz w:val="28"/>
+          <w:szCs w:val="28"/>
+        </w:rPr>
+      </w:pPr>
+      <w:r>
+        <w:rPr>
+          <w:rFonts w:ascii="Times New Roman" w:hAnsi="Times New Roman" w:cs="Times New Roman"/>
+          <w:sz w:val="28"/>
+          <w:szCs w:val="28"/>
+        </w:rPr>
+        <w:t>Reliable data access with minimal crashes</w:t>
       </w:r>
     </w:p>
     <w:p>
@@ -1496,189 +2293,7 @@
           <w:ilvl w:val="1"/>
           <w:numId w:val="4"/>
         </w:numPr>
-        <w:spacing w:line="360" w:lineRule="auto"/>
-        <w:rPr>
-          <w:rFonts w:ascii="Times New Roman" w:hAnsi="Times New Roman" w:cs="Times New Roman"/>
-          <w:sz w:val="28"/>
-          <w:szCs w:val="28"/>
-        </w:rPr>
-      </w:pPr>
-      <w:r>
-        <w:rPr>
-          <w:rFonts w:ascii="Times New Roman" w:hAnsi="Times New Roman" w:cs="Times New Roman"/>
-          <w:sz w:val="28"/>
-          <w:szCs w:val="28"/>
-        </w:rPr>
-        <w:t>Teacher access to grade editor and student list</w:t>
-      </w:r>
-    </w:p>
-    <w:p>
-      <w:pPr>
-        <w:pStyle w:val="ListParagraph"/>
-        <w:numPr>
-          <w:ilvl w:val="1"/>
-          <w:numId w:val="4"/>
-        </w:numPr>
-        <w:spacing w:line="360" w:lineRule="auto"/>
-        <w:rPr>
-          <w:rFonts w:ascii="Times New Roman" w:hAnsi="Times New Roman" w:cs="Times New Roman"/>
-          <w:sz w:val="28"/>
-          <w:szCs w:val="28"/>
-        </w:rPr>
-      </w:pPr>
-      <w:r>
-        <w:rPr>
-          <w:rFonts w:ascii="Times New Roman" w:hAnsi="Times New Roman" w:cs="Times New Roman"/>
-          <w:sz w:val="28"/>
-          <w:szCs w:val="28"/>
-        </w:rPr>
-        <w:lastRenderedPageBreak/>
-        <w:t>Local data storage in JSON or SQLite file</w:t>
-      </w:r>
-    </w:p>
-    <w:p>
-      <w:pPr>
-        <w:pStyle w:val="ListParagraph"/>
-        <w:numPr>
-          <w:ilvl w:val="1"/>
-          <w:numId w:val="4"/>
-        </w:numPr>
-        <w:spacing w:line="360" w:lineRule="auto"/>
-        <w:rPr>
-          <w:rFonts w:ascii="Times New Roman" w:hAnsi="Times New Roman" w:cs="Times New Roman"/>
-          <w:sz w:val="28"/>
-          <w:szCs w:val="28"/>
-        </w:rPr>
-      </w:pPr>
-      <w:r>
-        <w:rPr>
-          <w:rFonts w:ascii="Times New Roman" w:hAnsi="Times New Roman" w:cs="Times New Roman"/>
-          <w:sz w:val="28"/>
-          <w:szCs w:val="28"/>
-        </w:rPr>
-        <w:t>Display and validation of data in the browser</w:t>
-      </w:r>
-    </w:p>
-    <w:p>
-      <w:pPr>
-        <w:pStyle w:val="ListParagraph"/>
-        <w:numPr>
-          <w:ilvl w:val="0"/>
-          <w:numId w:val="4"/>
-        </w:numPr>
-        <w:spacing w:line="360" w:lineRule="auto"/>
-        <w:rPr>
-          <w:rFonts w:ascii="Times New Roman" w:hAnsi="Times New Roman" w:cs="Times New Roman"/>
-          <w:sz w:val="28"/>
-          <w:szCs w:val="28"/>
-        </w:rPr>
-      </w:pPr>
-      <w:r>
-        <w:rPr>
-          <w:rFonts w:ascii="Times New Roman" w:hAnsi="Times New Roman" w:cs="Times New Roman"/>
-          <w:sz w:val="28"/>
-          <w:szCs w:val="28"/>
-        </w:rPr>
-        <w:t>Non-Functional Dependencies:</w:t>
-      </w:r>
-    </w:p>
-    <w:p>
-      <w:pPr>
-        <w:pStyle w:val="ListParagraph"/>
-        <w:spacing w:line="360" w:lineRule="auto"/>
-        <w:ind w:left="1440"/>
-        <w:rPr>
-          <w:rFonts w:ascii="Times New Roman" w:hAnsi="Times New Roman" w:cs="Times New Roman"/>
-          <w:sz w:val="28"/>
-          <w:szCs w:val="28"/>
-        </w:rPr>
-      </w:pPr>
-      <w:r>
-        <w:rPr>
-          <w:rFonts w:ascii="Times New Roman" w:hAnsi="Times New Roman" w:cs="Times New Roman"/>
-          <w:sz w:val="28"/>
-          <w:szCs w:val="28"/>
-        </w:rPr>
-        <w:t>These describe how the system should behave</w:t>
-      </w:r>
-    </w:p>
-    <w:p>
-      <w:pPr>
-        <w:pStyle w:val="ListParagraph"/>
-        <w:numPr>
-          <w:ilvl w:val="1"/>
-          <w:numId w:val="4"/>
-        </w:numPr>
-        <w:spacing w:line="360" w:lineRule="auto"/>
-        <w:rPr>
-          <w:rFonts w:ascii="Times New Roman" w:hAnsi="Times New Roman" w:cs="Times New Roman"/>
-          <w:sz w:val="28"/>
-          <w:szCs w:val="28"/>
-        </w:rPr>
-      </w:pPr>
-      <w:r>
-        <w:rPr>
-          <w:rFonts w:ascii="Times New Roman" w:hAnsi="Times New Roman" w:cs="Times New Roman"/>
-          <w:sz w:val="28"/>
-          <w:szCs w:val="28"/>
-        </w:rPr>
-        <w:t>Fast and responsive in modern browsers</w:t>
-      </w:r>
-    </w:p>
-    <w:p>
-      <w:pPr>
-        <w:pStyle w:val="ListParagraph"/>
-        <w:numPr>
-          <w:ilvl w:val="1"/>
-          <w:numId w:val="4"/>
-        </w:numPr>
-        <w:spacing w:line="360" w:lineRule="auto"/>
-        <w:rPr>
-          <w:rFonts w:ascii="Times New Roman" w:hAnsi="Times New Roman" w:cs="Times New Roman"/>
-          <w:sz w:val="28"/>
-          <w:szCs w:val="28"/>
-        </w:rPr>
-      </w:pPr>
-      <w:r>
-        <w:rPr>
-          <w:rFonts w:ascii="Times New Roman" w:hAnsi="Times New Roman" w:cs="Times New Roman"/>
-          <w:sz w:val="28"/>
-          <w:szCs w:val="28"/>
-        </w:rPr>
-        <w:t>Simple and intuitive interface</w:t>
-      </w:r>
-    </w:p>
-    <w:p>
-      <w:pPr>
-        <w:pStyle w:val="ListParagraph"/>
-        <w:numPr>
-          <w:ilvl w:val="1"/>
-          <w:numId w:val="4"/>
-        </w:numPr>
-        <w:spacing w:line="360" w:lineRule="auto"/>
-        <w:rPr>
-          <w:rFonts w:ascii="Times New Roman" w:hAnsi="Times New Roman" w:cs="Times New Roman"/>
-          <w:sz w:val="28"/>
-          <w:szCs w:val="28"/>
-        </w:rPr>
-      </w:pPr>
-      <w:r>
-        <w:rPr>
-          <w:rFonts w:ascii="Times New Roman" w:hAnsi="Times New Roman" w:cs="Times New Roman"/>
-          <w:sz w:val="28"/>
-          <w:szCs w:val="28"/>
-        </w:rPr>
-        <w:t>Reliable data access with minimal crashes</w:t>
-      </w:r>
-    </w:p>
-    <w:p>
-      <w:pPr>
-        <w:pStyle w:val="ListParagraph"/>
-        <w:numPr>
-          <w:ilvl w:val="1"/>
-          <w:numId w:val="4"/>
-        </w:numPr>
-        <w:spacing w:line="360" w:lineRule="auto"/>
+        <w:spacing w:line="240" w:lineRule="auto"/>
         <w:rPr>
           <w:rFonts w:ascii="Times New Roman" w:hAnsi="Times New Roman" w:cs="Times New Roman"/>
           <w:sz w:val="28"/>
@@ -1696,17 +2311,17 @@
     </w:p>
     <w:p>
       <w:pPr>
-        <w:spacing w:line="360" w:lineRule="auto"/>
-        <w:rPr>
-          <w:rFonts w:ascii="Times New Roman" w:hAnsi="Times New Roman" w:cs="Times New Roman"/>
-          <w:sz w:val="28"/>
-          <w:szCs w:val="28"/>
-        </w:rPr>
-      </w:pPr>
-    </w:p>
-    <w:p>
-      <w:pPr>
-        <w:spacing w:line="360" w:lineRule="auto"/>
+        <w:spacing w:line="240" w:lineRule="auto"/>
+        <w:rPr>
+          <w:rFonts w:ascii="Times New Roman" w:hAnsi="Times New Roman" w:cs="Times New Roman"/>
+          <w:sz w:val="28"/>
+          <w:szCs w:val="28"/>
+        </w:rPr>
+      </w:pPr>
+    </w:p>
+    <w:p>
+      <w:pPr>
+        <w:spacing w:line="240" w:lineRule="auto"/>
         <w:jc w:val="center"/>
         <w:rPr>
           <w:rFonts w:ascii="Times New Roman" w:hAnsi="Times New Roman" w:cs="Times New Roman"/>
@@ -1729,7 +2344,7 @@
     </w:p>
     <w:p>
       <w:pPr>
-        <w:spacing w:line="360" w:lineRule="auto"/>
+        <w:spacing w:line="240" w:lineRule="auto"/>
         <w:rPr>
           <w:rFonts w:ascii="Times New Roman" w:hAnsi="Times New Roman" w:cs="Times New Roman"/>
           <w:b/>
@@ -1768,7 +2383,7 @@
           <w:ilvl w:val="0"/>
           <w:numId w:val="3"/>
         </w:numPr>
-        <w:spacing w:line="360" w:lineRule="auto"/>
+        <w:spacing w:line="240" w:lineRule="auto"/>
         <w:rPr>
           <w:rFonts w:ascii="Times New Roman" w:hAnsi="Times New Roman" w:cs="Times New Roman"/>
           <w:sz w:val="28"/>
@@ -1787,19 +2402,20 @@
     <w:p>
       <w:pPr>
         <w:pStyle w:val="ListParagraph"/>
-        <w:spacing w:line="360" w:lineRule="auto"/>
-        <w:rPr>
-          <w:rFonts w:ascii="Times New Roman" w:hAnsi="Times New Roman" w:cs="Times New Roman"/>
-          <w:sz w:val="28"/>
-          <w:szCs w:val="28"/>
-        </w:rPr>
-      </w:pPr>
-      <w:r>
-        <w:rPr>
-          <w:rFonts w:ascii="Times New Roman" w:hAnsi="Times New Roman" w:cs="Times New Roman"/>
-          <w:sz w:val="28"/>
-          <w:szCs w:val="28"/>
-        </w:rPr>
+        <w:spacing w:line="240" w:lineRule="auto"/>
+        <w:rPr>
+          <w:rFonts w:ascii="Times New Roman" w:hAnsi="Times New Roman" w:cs="Times New Roman"/>
+          <w:sz w:val="28"/>
+          <w:szCs w:val="28"/>
+        </w:rPr>
+      </w:pPr>
+      <w:r>
+        <w:rPr>
+          <w:rFonts w:ascii="Times New Roman" w:hAnsi="Times New Roman" w:cs="Times New Roman"/>
+          <w:sz w:val="28"/>
+          <w:szCs w:val="28"/>
+        </w:rPr>
+        <w:lastRenderedPageBreak/>
         <w:t xml:space="preserve">      </w:t>
       </w:r>
       <w:r>
@@ -1855,7 +2471,7 @@
     <w:p>
       <w:pPr>
         <w:pStyle w:val="ListParagraph"/>
-        <w:spacing w:line="360" w:lineRule="auto"/>
+        <w:spacing w:line="240" w:lineRule="auto"/>
         <w:rPr>
           <w:rFonts w:ascii="Times New Roman" w:hAnsi="Times New Roman" w:cs="Times New Roman"/>
           <w:sz w:val="28"/>
@@ -1870,7 +2486,26 @@
           <w:ilvl w:val="0"/>
           <w:numId w:val="3"/>
         </w:numPr>
-        <w:spacing w:line="360" w:lineRule="auto"/>
+        <w:spacing w:line="240" w:lineRule="auto"/>
+        <w:rPr>
+          <w:rFonts w:ascii="Times New Roman" w:hAnsi="Times New Roman" w:cs="Times New Roman"/>
+          <w:sz w:val="28"/>
+          <w:szCs w:val="28"/>
+        </w:rPr>
+      </w:pPr>
+      <w:r>
+        <w:rPr>
+          <w:rFonts w:ascii="Times New Roman" w:hAnsi="Times New Roman" w:cs="Times New Roman"/>
+          <w:sz w:val="28"/>
+          <w:szCs w:val="28"/>
+        </w:rPr>
+        <w:t>Use-Case Diagram;</w:t>
+      </w:r>
+    </w:p>
+    <w:p>
+      <w:pPr>
+        <w:pStyle w:val="ListParagraph"/>
+        <w:spacing w:line="240" w:lineRule="auto"/>
         <w:rPr>
           <w:rFonts w:ascii="Times New Roman" w:hAnsi="Times New Roman" w:cs="Times New Roman"/>
           <w:sz w:val="28"/>
@@ -1884,25 +2519,6 @@
           <w:szCs w:val="28"/>
         </w:rPr>
         <w:lastRenderedPageBreak/>
-        <w:t>Use-Case Diagram;</w:t>
-      </w:r>
-    </w:p>
-    <w:p>
-      <w:pPr>
-        <w:pStyle w:val="ListParagraph"/>
-        <w:spacing w:line="360" w:lineRule="auto"/>
-        <w:rPr>
-          <w:rFonts w:ascii="Times New Roman" w:hAnsi="Times New Roman" w:cs="Times New Roman"/>
-          <w:sz w:val="28"/>
-          <w:szCs w:val="28"/>
-        </w:rPr>
-      </w:pPr>
-      <w:r>
-        <w:rPr>
-          <w:rFonts w:ascii="Times New Roman" w:hAnsi="Times New Roman" w:cs="Times New Roman"/>
-          <w:sz w:val="28"/>
-          <w:szCs w:val="28"/>
-        </w:rPr>
         <w:t xml:space="preserve">  </w:t>
       </w:r>
       <w:r>
@@ -1958,7 +2574,7 @@
     <w:p>
       <w:pPr>
         <w:pStyle w:val="ListParagraph"/>
-        <w:spacing w:line="360" w:lineRule="auto"/>
+        <w:spacing w:line="240" w:lineRule="auto"/>
         <w:rPr>
           <w:rFonts w:ascii="Times New Roman" w:hAnsi="Times New Roman" w:cs="Times New Roman"/>
           <w:sz w:val="28"/>
@@ -1977,95 +2593,95 @@
     <w:p>
       <w:pPr>
         <w:pStyle w:val="ListParagraph"/>
-        <w:spacing w:line="360" w:lineRule="auto"/>
-        <w:rPr>
-          <w:rFonts w:ascii="Times New Roman" w:hAnsi="Times New Roman" w:cs="Times New Roman"/>
-          <w:sz w:val="28"/>
-          <w:szCs w:val="28"/>
-        </w:rPr>
-      </w:pPr>
-    </w:p>
-    <w:p>
-      <w:pPr>
-        <w:pStyle w:val="ListParagraph"/>
-        <w:spacing w:line="360" w:lineRule="auto"/>
-        <w:rPr>
-          <w:rFonts w:ascii="Times New Roman" w:hAnsi="Times New Roman" w:cs="Times New Roman"/>
-          <w:sz w:val="28"/>
-          <w:szCs w:val="28"/>
-        </w:rPr>
-      </w:pPr>
-    </w:p>
-    <w:p>
-      <w:pPr>
-        <w:pStyle w:val="ListParagraph"/>
-        <w:spacing w:line="360" w:lineRule="auto"/>
-        <w:rPr>
-          <w:rFonts w:ascii="Times New Roman" w:hAnsi="Times New Roman" w:cs="Times New Roman"/>
-          <w:sz w:val="28"/>
-          <w:szCs w:val="28"/>
-        </w:rPr>
-      </w:pPr>
-    </w:p>
-    <w:p>
-      <w:pPr>
-        <w:pStyle w:val="ListParagraph"/>
-        <w:spacing w:line="360" w:lineRule="auto"/>
-        <w:rPr>
-          <w:rFonts w:ascii="Times New Roman" w:hAnsi="Times New Roman" w:cs="Times New Roman"/>
-          <w:sz w:val="28"/>
-          <w:szCs w:val="28"/>
-        </w:rPr>
-      </w:pPr>
-    </w:p>
-    <w:p>
-      <w:pPr>
-        <w:pStyle w:val="ListParagraph"/>
-        <w:spacing w:line="360" w:lineRule="auto"/>
-        <w:rPr>
-          <w:rFonts w:ascii="Times New Roman" w:hAnsi="Times New Roman" w:cs="Times New Roman"/>
-          <w:sz w:val="28"/>
-          <w:szCs w:val="28"/>
-        </w:rPr>
-      </w:pPr>
-    </w:p>
-    <w:p>
-      <w:pPr>
-        <w:pStyle w:val="ListParagraph"/>
-        <w:spacing w:line="360" w:lineRule="auto"/>
-        <w:rPr>
-          <w:rFonts w:ascii="Times New Roman" w:hAnsi="Times New Roman" w:cs="Times New Roman"/>
-          <w:sz w:val="28"/>
-          <w:szCs w:val="28"/>
-        </w:rPr>
-      </w:pPr>
-    </w:p>
-    <w:p>
-      <w:pPr>
-        <w:pStyle w:val="ListParagraph"/>
-        <w:spacing w:line="360" w:lineRule="auto"/>
-        <w:rPr>
-          <w:rFonts w:ascii="Times New Roman" w:hAnsi="Times New Roman" w:cs="Times New Roman"/>
-          <w:sz w:val="28"/>
-          <w:szCs w:val="28"/>
-        </w:rPr>
-      </w:pPr>
-    </w:p>
-    <w:p>
-      <w:pPr>
-        <w:pStyle w:val="ListParagraph"/>
-        <w:spacing w:line="360" w:lineRule="auto"/>
-        <w:rPr>
-          <w:rFonts w:ascii="Times New Roman" w:hAnsi="Times New Roman" w:cs="Times New Roman"/>
-          <w:sz w:val="28"/>
-          <w:szCs w:val="28"/>
-        </w:rPr>
-      </w:pPr>
-    </w:p>
-    <w:p>
-      <w:pPr>
-        <w:pStyle w:val="ListParagraph"/>
-        <w:spacing w:line="360" w:lineRule="auto"/>
+        <w:spacing w:line="240" w:lineRule="auto"/>
+        <w:rPr>
+          <w:rFonts w:ascii="Times New Roman" w:hAnsi="Times New Roman" w:cs="Times New Roman"/>
+          <w:sz w:val="28"/>
+          <w:szCs w:val="28"/>
+        </w:rPr>
+      </w:pPr>
+    </w:p>
+    <w:p>
+      <w:pPr>
+        <w:pStyle w:val="ListParagraph"/>
+        <w:spacing w:line="240" w:lineRule="auto"/>
+        <w:rPr>
+          <w:rFonts w:ascii="Times New Roman" w:hAnsi="Times New Roman" w:cs="Times New Roman"/>
+          <w:sz w:val="28"/>
+          <w:szCs w:val="28"/>
+        </w:rPr>
+      </w:pPr>
+    </w:p>
+    <w:p>
+      <w:pPr>
+        <w:pStyle w:val="ListParagraph"/>
+        <w:spacing w:line="240" w:lineRule="auto"/>
+        <w:rPr>
+          <w:rFonts w:ascii="Times New Roman" w:hAnsi="Times New Roman" w:cs="Times New Roman"/>
+          <w:sz w:val="28"/>
+          <w:szCs w:val="28"/>
+        </w:rPr>
+      </w:pPr>
+    </w:p>
+    <w:p>
+      <w:pPr>
+        <w:pStyle w:val="ListParagraph"/>
+        <w:spacing w:line="240" w:lineRule="auto"/>
+        <w:rPr>
+          <w:rFonts w:ascii="Times New Roman" w:hAnsi="Times New Roman" w:cs="Times New Roman"/>
+          <w:sz w:val="28"/>
+          <w:szCs w:val="28"/>
+        </w:rPr>
+      </w:pPr>
+    </w:p>
+    <w:p>
+      <w:pPr>
+        <w:pStyle w:val="ListParagraph"/>
+        <w:spacing w:line="240" w:lineRule="auto"/>
+        <w:rPr>
+          <w:rFonts w:ascii="Times New Roman" w:hAnsi="Times New Roman" w:cs="Times New Roman"/>
+          <w:sz w:val="28"/>
+          <w:szCs w:val="28"/>
+        </w:rPr>
+      </w:pPr>
+    </w:p>
+    <w:p>
+      <w:pPr>
+        <w:pStyle w:val="ListParagraph"/>
+        <w:spacing w:line="240" w:lineRule="auto"/>
+        <w:rPr>
+          <w:rFonts w:ascii="Times New Roman" w:hAnsi="Times New Roman" w:cs="Times New Roman"/>
+          <w:sz w:val="28"/>
+          <w:szCs w:val="28"/>
+        </w:rPr>
+      </w:pPr>
+    </w:p>
+    <w:p>
+      <w:pPr>
+        <w:pStyle w:val="ListParagraph"/>
+        <w:spacing w:line="240" w:lineRule="auto"/>
+        <w:rPr>
+          <w:rFonts w:ascii="Times New Roman" w:hAnsi="Times New Roman" w:cs="Times New Roman"/>
+          <w:sz w:val="28"/>
+          <w:szCs w:val="28"/>
+        </w:rPr>
+      </w:pPr>
+    </w:p>
+    <w:p>
+      <w:pPr>
+        <w:pStyle w:val="ListParagraph"/>
+        <w:spacing w:line="240" w:lineRule="auto"/>
+        <w:rPr>
+          <w:rFonts w:ascii="Times New Roman" w:hAnsi="Times New Roman" w:cs="Times New Roman"/>
+          <w:sz w:val="28"/>
+          <w:szCs w:val="28"/>
+        </w:rPr>
+      </w:pPr>
+    </w:p>
+    <w:p>
+      <w:pPr>
+        <w:pStyle w:val="ListParagraph"/>
+        <w:spacing w:line="240" w:lineRule="auto"/>
         <w:rPr>
           <w:rFonts w:ascii="Times New Roman" w:hAnsi="Times New Roman" w:cs="Times New Roman"/>
           <w:sz w:val="28"/>
@@ -2080,7 +2696,7 @@
           <w:ilvl w:val="0"/>
           <w:numId w:val="3"/>
         </w:numPr>
-        <w:spacing w:line="360" w:lineRule="auto"/>
+        <w:spacing w:line="240" w:lineRule="auto"/>
         <w:rPr>
           <w:rFonts w:ascii="Times New Roman" w:hAnsi="Times New Roman" w:cs="Times New Roman"/>
           <w:sz w:val="28"/>
@@ -2099,18 +2715,20 @@
     <w:p>
       <w:pPr>
         <w:pStyle w:val="ListParagraph"/>
-        <w:rPr>
-          <w:rFonts w:ascii="Times New Roman" w:hAnsi="Times New Roman" w:cs="Times New Roman"/>
-          <w:sz w:val="28"/>
-          <w:szCs w:val="28"/>
-        </w:rPr>
-      </w:pPr>
-      <w:r>
-        <w:rPr>
-          <w:rFonts w:ascii="Times New Roman" w:hAnsi="Times New Roman" w:cs="Times New Roman"/>
-          <w:sz w:val="28"/>
-          <w:szCs w:val="28"/>
-        </w:rPr>
+        <w:spacing w:line="240" w:lineRule="auto"/>
+        <w:rPr>
+          <w:rFonts w:ascii="Times New Roman" w:hAnsi="Times New Roman" w:cs="Times New Roman"/>
+          <w:sz w:val="28"/>
+          <w:szCs w:val="28"/>
+        </w:rPr>
+      </w:pPr>
+      <w:r>
+        <w:rPr>
+          <w:rFonts w:ascii="Times New Roman" w:hAnsi="Times New Roman" w:cs="Times New Roman"/>
+          <w:sz w:val="28"/>
+          <w:szCs w:val="28"/>
+        </w:rPr>
+        <w:lastRenderedPageBreak/>
         <w:t xml:space="preserve">   </w:t>
       </w:r>
       <w:r>
@@ -2166,18 +2784,18 @@
     <w:p>
       <w:pPr>
         <w:pStyle w:val="ListParagraph"/>
-        <w:spacing w:line="360" w:lineRule="auto"/>
-        <w:rPr>
-          <w:rFonts w:ascii="Times New Roman" w:hAnsi="Times New Roman" w:cs="Times New Roman"/>
-          <w:sz w:val="28"/>
-          <w:szCs w:val="28"/>
-        </w:rPr>
-      </w:pPr>
-    </w:p>
-    <w:p>
-      <w:pPr>
-        <w:pStyle w:val="ListParagraph"/>
-        <w:spacing w:line="360" w:lineRule="auto"/>
+        <w:spacing w:line="240" w:lineRule="auto"/>
+        <w:rPr>
+          <w:rFonts w:ascii="Times New Roman" w:hAnsi="Times New Roman" w:cs="Times New Roman"/>
+          <w:sz w:val="28"/>
+          <w:szCs w:val="28"/>
+        </w:rPr>
+      </w:pPr>
+    </w:p>
+    <w:p>
+      <w:pPr>
+        <w:pStyle w:val="ListParagraph"/>
+        <w:spacing w:line="240" w:lineRule="auto"/>
         <w:rPr>
           <w:rFonts w:ascii="Times New Roman" w:hAnsi="Times New Roman" w:cs="Times New Roman"/>
           <w:sz w:val="28"/>
@@ -2192,7 +2810,7 @@
           <w:ilvl w:val="0"/>
           <w:numId w:val="3"/>
         </w:numPr>
-        <w:spacing w:line="360" w:lineRule="auto"/>
+        <w:spacing w:line="240" w:lineRule="auto"/>
         <w:rPr>
           <w:rFonts w:ascii="Times New Roman" w:hAnsi="Times New Roman" w:cs="Times New Roman"/>
           <w:sz w:val="28"/>
@@ -2219,7 +2837,7 @@
     <w:p>
       <w:pPr>
         <w:pStyle w:val="ListParagraph"/>
-        <w:spacing w:line="360" w:lineRule="auto"/>
+        <w:spacing w:line="240" w:lineRule="auto"/>
         <w:rPr>
           <w:rFonts w:ascii="Times New Roman" w:hAnsi="Times New Roman" w:cs="Times New Roman"/>
           <w:sz w:val="28"/>
@@ -2288,7 +2906,7 @@
     <w:p>
       <w:pPr>
         <w:pStyle w:val="ListParagraph"/>
-        <w:spacing w:line="360" w:lineRule="auto"/>
+        <w:spacing w:line="240" w:lineRule="auto"/>
         <w:rPr>
           <w:rFonts w:ascii="Times New Roman" w:hAnsi="Times New Roman" w:cs="Times New Roman"/>
           <w:sz w:val="28"/>
@@ -2303,7 +2921,7 @@
           <w:ilvl w:val="0"/>
           <w:numId w:val="3"/>
         </w:numPr>
-        <w:spacing w:line="360" w:lineRule="auto"/>
+        <w:spacing w:line="240" w:lineRule="auto"/>
         <w:rPr>
           <w:rFonts w:ascii="Times New Roman" w:hAnsi="Times New Roman" w:cs="Times New Roman"/>
           <w:sz w:val="28"/>
@@ -2322,18 +2940,18 @@
     <w:p>
       <w:pPr>
         <w:pStyle w:val="ListParagraph"/>
-        <w:spacing w:line="360" w:lineRule="auto"/>
-        <w:rPr>
-          <w:rFonts w:ascii="Times New Roman" w:hAnsi="Times New Roman" w:cs="Times New Roman"/>
-          <w:sz w:val="28"/>
-          <w:szCs w:val="28"/>
-        </w:rPr>
-      </w:pPr>
-    </w:p>
-    <w:p>
-      <w:pPr>
-        <w:pStyle w:val="ListParagraph"/>
-        <w:spacing w:line="360" w:lineRule="auto"/>
+        <w:spacing w:line="240" w:lineRule="auto"/>
+        <w:rPr>
+          <w:rFonts w:ascii="Times New Roman" w:hAnsi="Times New Roman" w:cs="Times New Roman"/>
+          <w:sz w:val="28"/>
+          <w:szCs w:val="28"/>
+        </w:rPr>
+      </w:pPr>
+    </w:p>
+    <w:p>
+      <w:pPr>
+        <w:pStyle w:val="ListParagraph"/>
+        <w:spacing w:line="240" w:lineRule="auto"/>
         <w:rPr>
           <w:rFonts w:ascii="Times New Roman" w:hAnsi="Times New Roman" w:cs="Times New Roman"/>
           <w:sz w:val="28"/>
@@ -2342,12 +2960,7 @@
       </w:pPr>
     </w:p>
     <w:sectPr>
-      <w:headerReference w:type="even" r:id="rId12"/>
-      <w:headerReference w:type="default" r:id="rId13"/>
-      <w:footerReference w:type="even" r:id="rId14"/>
-      <w:footerReference w:type="default" r:id="rId15"/>
-      <w:headerReference w:type="first" r:id="rId16"/>
-      <w:footerReference w:type="first" r:id="rId17"/>
+      <w:footerReference w:type="default" r:id="rId12"/>
       <w:pgSz w:w="12240" w:h="15840"/>
       <w:pgMar w:top="1440" w:right="1440" w:bottom="1440" w:left="1440" w:header="708" w:footer="708" w:gutter="0"/>
       <w:cols w:space="708"/>
@@ -2358,7 +2971,7 @@
 </file>
 
 <file path=word/endnotes.xml><?xml version="1.0" encoding="utf-8"?>
-<w:endnotes xmlns:wpc="http://schemas.microsoft.com/office/word/2010/wordprocessingCanvas" xmlns:cx="http://schemas.microsoft.com/office/drawing/2014/chartex" xmlns:cx1="http://schemas.microsoft.com/office/drawing/2015/9/8/chartex" xmlns:cx2="http://schemas.microsoft.com/office/drawing/2015/10/21/chartex" xmlns:cx3="http://schemas.microsoft.com/office/drawing/2016/5/9/chartex" xmlns:cx4="http://schemas.microsoft.com/office/drawing/2016/5/10/chartex" xmlns:cx5="http://schemas.microsoft.com/office/drawing/2016/5/11/chartex" xmlns:cx6="http://schemas.microsoft.com/office/drawing/2016/5/12/chartex" xmlns:cx7="http://schemas.microsoft.com/office/drawing/2016/5/13/chartex" xmlns:cx8="http://schemas.microsoft.com/office/drawing/2016/5/14/chartex" xmlns:mc="http://schemas.openxmlformats.org/markup-compatibility/2006" xmlns:aink="http://schemas.microsoft.com/office/drawing/2016/ink" xmlns:am3d="http://schemas.microsoft.com/office/drawing/2017/model3d" xmlns:o="urn:schemas-microsoft-com:office:office" xmlns:r="http://schemas.openxmlformats.org/officeDocument/2006/relationships" xmlns:m="http://schemas.openxmlformats.org/officeDocument/2006/math" xmlns:v="urn:schemas-microsoft-com:vml" xmlns:wp14="http://schemas.microsoft.com/office/word/2010/wordprocessingDrawing" xmlns:wp="http://schemas.openxmlformats.org/drawingml/2006/wordprocessingDrawing" xmlns:w10="urn:schemas-microsoft-com:office:word" xmlns:w="http://schemas.openxmlformats.org/wordprocessingml/2006/main" xmlns:w14="http://schemas.microsoft.com/office/word/2010/wordml" xmlns:w15="http://schemas.microsoft.com/office/word/2012/wordml" xmlns:w16cex="http://schemas.microsoft.com/office/word/2018/wordml/cex" xmlns:w16cid="http://schemas.microsoft.com/office/word/2016/wordml/cid" xmlns:w16="http://schemas.microsoft.com/office/word/2018/wordml" xmlns:w16sdtdh="http://schemas.microsoft.com/office/word/2020/wordml/sdtdatahash" xmlns:w16se="http://schemas.microsoft.com/office/word/2015/wordml/symex" xmlns:wpg="http://schemas.microsoft.com/office/word/2010/wordprocessingGroup" xmlns:wpi="http://schemas.microsoft.com/office/word/2010/wordprocessingInk" xmlns:wne="http://schemas.microsoft.com/office/word/2006/wordml" xmlns:wps="http://schemas.microsoft.com/office/word/2010/wordprocessingShape" mc:Ignorable="w14 w15 w16se w16cid w16 w16cex w16sdtdh wp14">
+<w:endnotes xmlns:wpc="http://schemas.microsoft.com/office/word/2010/wordprocessingCanvas" xmlns:cx="http://schemas.microsoft.com/office/drawing/2014/chartex" xmlns:cx1="http://schemas.microsoft.com/office/drawing/2015/9/8/chartex" xmlns:cx2="http://schemas.microsoft.com/office/drawing/2015/10/21/chartex" xmlns:cx3="http://schemas.microsoft.com/office/drawing/2016/5/9/chartex" xmlns:cx4="http://schemas.microsoft.com/office/drawing/2016/5/10/chartex" xmlns:cx5="http://schemas.microsoft.com/office/drawing/2016/5/11/chartex" xmlns:cx6="http://schemas.microsoft.com/office/drawing/2016/5/12/chartex" xmlns:cx7="http://schemas.microsoft.com/office/drawing/2016/5/13/chartex" xmlns:cx8="http://schemas.microsoft.com/office/drawing/2016/5/14/chartex" xmlns:mc="http://schemas.openxmlformats.org/markup-compatibility/2006" xmlns:aink="http://schemas.microsoft.com/office/drawing/2016/ink" xmlns:am3d="http://schemas.microsoft.com/office/drawing/2017/model3d" xmlns:o="urn:schemas-microsoft-com:office:office" xmlns:oel="http://schemas.microsoft.com/office/2019/extlst" xmlns:r="http://schemas.openxmlformats.org/officeDocument/2006/relationships" xmlns:m="http://schemas.openxmlformats.org/officeDocument/2006/math" xmlns:v="urn:schemas-microsoft-com:vml" xmlns:wp14="http://schemas.microsoft.com/office/word/2010/wordprocessingDrawing" xmlns:wp="http://schemas.openxmlformats.org/drawingml/2006/wordprocessingDrawing" xmlns:w10="urn:schemas-microsoft-com:office:word" xmlns:w="http://schemas.openxmlformats.org/wordprocessingml/2006/main" xmlns:w14="http://schemas.microsoft.com/office/word/2010/wordml" xmlns:w15="http://schemas.microsoft.com/office/word/2012/wordml" xmlns:w16cex="http://schemas.microsoft.com/office/word/2018/wordml/cex" xmlns:w16cid="http://schemas.microsoft.com/office/word/2016/wordml/cid" xmlns:w16="http://schemas.microsoft.com/office/word/2018/wordml" xmlns:w16du="http://schemas.microsoft.com/office/word/2023/wordml/word16du" xmlns:w16sdtdh="http://schemas.microsoft.com/office/word/2020/wordml/sdtdatahash" xmlns:w16sdtfl="http://schemas.microsoft.com/office/word/2024/wordml/sdtformatlock" xmlns:w16se="http://schemas.microsoft.com/office/word/2015/wordml/symex" xmlns:wpg="http://schemas.microsoft.com/office/word/2010/wordprocessingGroup" xmlns:wpi="http://schemas.microsoft.com/office/word/2010/wordprocessingInk" xmlns:wne="http://schemas.microsoft.com/office/word/2006/wordml" xmlns:wps="http://schemas.microsoft.com/office/word/2010/wordprocessingShape" mc:Ignorable="w14 w15 w16se w16cid w16 w16cex w16sdtdh w16sdtfl w16du wp14">
   <w:endnote w:type="separator" w:id="-1">
     <w:p>
       <w:pPr>
@@ -2383,17 +2996,7 @@
 </file>
 
 <file path=word/footer1.xml><?xml version="1.0" encoding="utf-8"?>
-<w:ftr xmlns:wpc="http://schemas.microsoft.com/office/word/2010/wordprocessingCanvas" xmlns:cx="http://schemas.microsoft.com/office/drawing/2014/chartex" xmlns:cx1="http://schemas.microsoft.com/office/drawing/2015/9/8/chartex" xmlns:cx2="http://schemas.microsoft.com/office/drawing/2015/10/21/chartex" xmlns:cx3="http://schemas.microsoft.com/office/drawing/2016/5/9/chartex" xmlns:cx4="http://schemas.microsoft.com/office/drawing/2016/5/10/chartex" xmlns:cx5="http://schemas.microsoft.com/office/drawing/2016/5/11/chartex" xmlns:cx6="http://schemas.microsoft.com/office/drawing/2016/5/12/chartex" xmlns:cx7="http://schemas.microsoft.com/office/drawing/2016/5/13/chartex" xmlns:cx8="http://schemas.microsoft.com/office/drawing/2016/5/14/chartex" xmlns:mc="http://schemas.openxmlformats.org/markup-compatibility/2006" xmlns:aink="http://schemas.microsoft.com/office/drawing/2016/ink" xmlns:am3d="http://schemas.microsoft.com/office/drawing/2017/model3d" xmlns:o="urn:schemas-microsoft-com:office:office" xmlns:r="http://schemas.openxmlformats.org/officeDocument/2006/relationships" xmlns:m="http://schemas.openxmlformats.org/officeDocument/2006/math" xmlns:v="urn:schemas-microsoft-com:vml" xmlns:wp14="http://schemas.microsoft.com/office/word/2010/wordprocessingDrawing" xmlns:wp="http://schemas.openxmlformats.org/drawingml/2006/wordprocessingDrawing" xmlns:w10="urn:schemas-microsoft-com:office:word" xmlns:w="http://schemas.openxmlformats.org/wordprocessingml/2006/main" xmlns:w14="http://schemas.microsoft.com/office/word/2010/wordml" xmlns:w15="http://schemas.microsoft.com/office/word/2012/wordml" xmlns:w16cex="http://schemas.microsoft.com/office/word/2018/wordml/cex" xmlns:w16cid="http://schemas.microsoft.com/office/word/2016/wordml/cid" xmlns:w16="http://schemas.microsoft.com/office/word/2018/wordml" xmlns:w16sdtdh="http://schemas.microsoft.com/office/word/2020/wordml/sdtdatahash" xmlns:w16se="http://schemas.microsoft.com/office/word/2015/wordml/symex" xmlns:wpg="http://schemas.microsoft.com/office/word/2010/wordprocessingGroup" xmlns:wpi="http://schemas.microsoft.com/office/word/2010/wordprocessingInk" xmlns:wne="http://schemas.microsoft.com/office/word/2006/wordml" xmlns:wps="http://schemas.microsoft.com/office/word/2010/wordprocessingShape" mc:Ignorable="w14 w15 w16se w16cid w16 w16cex w16sdtdh wp14">
-  <w:p>
-    <w:pPr>
-      <w:pStyle w:val="Footer"/>
-    </w:pPr>
-  </w:p>
-</w:ftr>
-</file>
-
-<file path=word/footer2.xml><?xml version="1.0" encoding="utf-8"?>
-<w:ftr xmlns:wpc="http://schemas.microsoft.com/office/word/2010/wordprocessingCanvas" xmlns:cx="http://schemas.microsoft.com/office/drawing/2014/chartex" xmlns:cx1="http://schemas.microsoft.com/office/drawing/2015/9/8/chartex" xmlns:cx2="http://schemas.microsoft.com/office/drawing/2015/10/21/chartex" xmlns:cx3="http://schemas.microsoft.com/office/drawing/2016/5/9/chartex" xmlns:cx4="http://schemas.microsoft.com/office/drawing/2016/5/10/chartex" xmlns:cx5="http://schemas.microsoft.com/office/drawing/2016/5/11/chartex" xmlns:cx6="http://schemas.microsoft.com/office/drawing/2016/5/12/chartex" xmlns:cx7="http://schemas.microsoft.com/office/drawing/2016/5/13/chartex" xmlns:cx8="http://schemas.microsoft.com/office/drawing/2016/5/14/chartex" xmlns:mc="http://schemas.openxmlformats.org/markup-compatibility/2006" xmlns:aink="http://schemas.microsoft.com/office/drawing/2016/ink" xmlns:am3d="http://schemas.microsoft.com/office/drawing/2017/model3d" xmlns:o="urn:schemas-microsoft-com:office:office" xmlns:r="http://schemas.openxmlformats.org/officeDocument/2006/relationships" xmlns:m="http://schemas.openxmlformats.org/officeDocument/2006/math" xmlns:v="urn:schemas-microsoft-com:vml" xmlns:wp14="http://schemas.microsoft.com/office/word/2010/wordprocessingDrawing" xmlns:wp="http://schemas.openxmlformats.org/drawingml/2006/wordprocessingDrawing" xmlns:w10="urn:schemas-microsoft-com:office:word" xmlns:w="http://schemas.openxmlformats.org/wordprocessingml/2006/main" xmlns:w14="http://schemas.microsoft.com/office/word/2010/wordml" xmlns:w15="http://schemas.microsoft.com/office/word/2012/wordml" xmlns:w16cex="http://schemas.microsoft.com/office/word/2018/wordml/cex" xmlns:w16cid="http://schemas.microsoft.com/office/word/2016/wordml/cid" xmlns:w16="http://schemas.microsoft.com/office/word/2018/wordml" xmlns:w16sdtdh="http://schemas.microsoft.com/office/word/2020/wordml/sdtdatahash" xmlns:w16se="http://schemas.microsoft.com/office/word/2015/wordml/symex" xmlns:wpg="http://schemas.microsoft.com/office/word/2010/wordprocessingGroup" xmlns:wpi="http://schemas.microsoft.com/office/word/2010/wordprocessingInk" xmlns:wne="http://schemas.microsoft.com/office/word/2006/wordml" xmlns:wps="http://schemas.microsoft.com/office/word/2010/wordprocessingShape" mc:Ignorable="w14 w15 w16se w16cid w16 w16cex w16sdtdh wp14">
+<w:ftr xmlns:wpc="http://schemas.microsoft.com/office/word/2010/wordprocessingCanvas" xmlns:cx="http://schemas.microsoft.com/office/drawing/2014/chartex" xmlns:cx1="http://schemas.microsoft.com/office/drawing/2015/9/8/chartex" xmlns:cx2="http://schemas.microsoft.com/office/drawing/2015/10/21/chartex" xmlns:cx3="http://schemas.microsoft.com/office/drawing/2016/5/9/chartex" xmlns:cx4="http://schemas.microsoft.com/office/drawing/2016/5/10/chartex" xmlns:cx5="http://schemas.microsoft.com/office/drawing/2016/5/11/chartex" xmlns:cx6="http://schemas.microsoft.com/office/drawing/2016/5/12/chartex" xmlns:cx7="http://schemas.microsoft.com/office/drawing/2016/5/13/chartex" xmlns:cx8="http://schemas.microsoft.com/office/drawing/2016/5/14/chartex" xmlns:mc="http://schemas.openxmlformats.org/markup-compatibility/2006" xmlns:aink="http://schemas.microsoft.com/office/drawing/2016/ink" xmlns:am3d="http://schemas.microsoft.com/office/drawing/2017/model3d" xmlns:o="urn:schemas-microsoft-com:office:office" xmlns:oel="http://schemas.microsoft.com/office/2019/extlst" xmlns:r="http://schemas.openxmlformats.org/officeDocument/2006/relationships" xmlns:m="http://schemas.openxmlformats.org/officeDocument/2006/math" xmlns:v="urn:schemas-microsoft-com:vml" xmlns:wp14="http://schemas.microsoft.com/office/word/2010/wordprocessingDrawing" xmlns:wp="http://schemas.openxmlformats.org/drawingml/2006/wordprocessingDrawing" xmlns:w10="urn:schemas-microsoft-com:office:word" xmlns:w="http://schemas.openxmlformats.org/wordprocessingml/2006/main" xmlns:w14="http://schemas.microsoft.com/office/word/2010/wordml" xmlns:w15="http://schemas.microsoft.com/office/word/2012/wordml" xmlns:w16cex="http://schemas.microsoft.com/office/word/2018/wordml/cex" xmlns:w16cid="http://schemas.microsoft.com/office/word/2016/wordml/cid" xmlns:w16="http://schemas.microsoft.com/office/word/2018/wordml" xmlns:w16du="http://schemas.microsoft.com/office/word/2023/wordml/word16du" xmlns:w16sdtdh="http://schemas.microsoft.com/office/word/2020/wordml/sdtdatahash" xmlns:w16sdtfl="http://schemas.microsoft.com/office/word/2024/wordml/sdtformatlock" xmlns:w16se="http://schemas.microsoft.com/office/word/2015/wordml/symex" xmlns:wpg="http://schemas.microsoft.com/office/word/2010/wordprocessingGroup" xmlns:wpi="http://schemas.microsoft.com/office/word/2010/wordprocessingInk" xmlns:wne="http://schemas.microsoft.com/office/word/2006/wordml" xmlns:wps="http://schemas.microsoft.com/office/word/2010/wordprocessingShape" mc:Ignorable="w14 w15 w16se w16cid w16 w16cex w16sdtdh w16sdtfl w16du wp14">
   <w:sdt>
     <w:sdtPr>
       <w:id w:val="1260953862"/>
@@ -2445,18 +3048,8 @@
 </w:ftr>
 </file>
 
-<file path=word/footer3.xml><?xml version="1.0" encoding="utf-8"?>
-<w:ftr xmlns:wpc="http://schemas.microsoft.com/office/word/2010/wordprocessingCanvas" xmlns:cx="http://schemas.microsoft.com/office/drawing/2014/chartex" xmlns:cx1="http://schemas.microsoft.com/office/drawing/2015/9/8/chartex" xmlns:cx2="http://schemas.microsoft.com/office/drawing/2015/10/21/chartex" xmlns:cx3="http://schemas.microsoft.com/office/drawing/2016/5/9/chartex" xmlns:cx4="http://schemas.microsoft.com/office/drawing/2016/5/10/chartex" xmlns:cx5="http://schemas.microsoft.com/office/drawing/2016/5/11/chartex" xmlns:cx6="http://schemas.microsoft.com/office/drawing/2016/5/12/chartex" xmlns:cx7="http://schemas.microsoft.com/office/drawing/2016/5/13/chartex" xmlns:cx8="http://schemas.microsoft.com/office/drawing/2016/5/14/chartex" xmlns:mc="http://schemas.openxmlformats.org/markup-compatibility/2006" xmlns:aink="http://schemas.microsoft.com/office/drawing/2016/ink" xmlns:am3d="http://schemas.microsoft.com/office/drawing/2017/model3d" xmlns:o="urn:schemas-microsoft-com:office:office" xmlns:r="http://schemas.openxmlformats.org/officeDocument/2006/relationships" xmlns:m="http://schemas.openxmlformats.org/officeDocument/2006/math" xmlns:v="urn:schemas-microsoft-com:vml" xmlns:wp14="http://schemas.microsoft.com/office/word/2010/wordprocessingDrawing" xmlns:wp="http://schemas.openxmlformats.org/drawingml/2006/wordprocessingDrawing" xmlns:w10="urn:schemas-microsoft-com:office:word" xmlns:w="http://schemas.openxmlformats.org/wordprocessingml/2006/main" xmlns:w14="http://schemas.microsoft.com/office/word/2010/wordml" xmlns:w15="http://schemas.microsoft.com/office/word/2012/wordml" xmlns:w16cex="http://schemas.microsoft.com/office/word/2018/wordml/cex" xmlns:w16cid="http://schemas.microsoft.com/office/word/2016/wordml/cid" xmlns:w16="http://schemas.microsoft.com/office/word/2018/wordml" xmlns:w16sdtdh="http://schemas.microsoft.com/office/word/2020/wordml/sdtdatahash" xmlns:w16se="http://schemas.microsoft.com/office/word/2015/wordml/symex" xmlns:wpg="http://schemas.microsoft.com/office/word/2010/wordprocessingGroup" xmlns:wpi="http://schemas.microsoft.com/office/word/2010/wordprocessingInk" xmlns:wne="http://schemas.microsoft.com/office/word/2006/wordml" xmlns:wps="http://schemas.microsoft.com/office/word/2010/wordprocessingShape" mc:Ignorable="w14 w15 w16se w16cid w16 w16cex w16sdtdh wp14">
-  <w:p>
-    <w:pPr>
-      <w:pStyle w:val="Footer"/>
-    </w:pPr>
-  </w:p>
-</w:ftr>
-</file>
-
 <file path=word/footnotes.xml><?xml version="1.0" encoding="utf-8"?>
-<w:footnotes xmlns:wpc="http://schemas.microsoft.com/office/word/2010/wordprocessingCanvas" xmlns:cx="http://schemas.microsoft.com/office/drawing/2014/chartex" xmlns:cx1="http://schemas.microsoft.com/office/drawing/2015/9/8/chartex" xmlns:cx2="http://schemas.microsoft.com/office/drawing/2015/10/21/chartex" xmlns:cx3="http://schemas.microsoft.com/office/drawing/2016/5/9/chartex" xmlns:cx4="http://schemas.microsoft.com/office/drawing/2016/5/10/chartex" xmlns:cx5="http://schemas.microsoft.com/office/drawing/2016/5/11/chartex" xmlns:cx6="http://schemas.microsoft.com/office/drawing/2016/5/12/chartex" xmlns:cx7="http://schemas.microsoft.com/office/drawing/2016/5/13/chartex" xmlns:cx8="http://schemas.microsoft.com/office/drawing/2016/5/14/chartex" xmlns:mc="http://schemas.openxmlformats.org/markup-compatibility/2006" xmlns:aink="http://schemas.microsoft.com/office/drawing/2016/ink" xmlns:am3d="http://schemas.microsoft.com/office/drawing/2017/model3d" xmlns:o="urn:schemas-microsoft-com:office:office" xmlns:r="http://schemas.openxmlformats.org/officeDocument/2006/relationships" xmlns:m="http://schemas.openxmlformats.org/officeDocument/2006/math" xmlns:v="urn:schemas-microsoft-com:vml" xmlns:wp14="http://schemas.microsoft.com/office/word/2010/wordprocessingDrawing" xmlns:wp="http://schemas.openxmlformats.org/drawingml/2006/wordprocessingDrawing" xmlns:w10="urn:schemas-microsoft-com:office:word" xmlns:w="http://schemas.openxmlformats.org/wordprocessingml/2006/main" xmlns:w14="http://schemas.microsoft.com/office/word/2010/wordml" xmlns:w15="http://schemas.microsoft.com/office/word/2012/wordml" xmlns:w16cex="http://schemas.microsoft.com/office/word/2018/wordml/cex" xmlns:w16cid="http://schemas.microsoft.com/office/word/2016/wordml/cid" xmlns:w16="http://schemas.microsoft.com/office/word/2018/wordml" xmlns:w16sdtdh="http://schemas.microsoft.com/office/word/2020/wordml/sdtdatahash" xmlns:w16se="http://schemas.microsoft.com/office/word/2015/wordml/symex" xmlns:wpg="http://schemas.microsoft.com/office/word/2010/wordprocessingGroup" xmlns:wpi="http://schemas.microsoft.com/office/word/2010/wordprocessingInk" xmlns:wne="http://schemas.microsoft.com/office/word/2006/wordml" xmlns:wps="http://schemas.microsoft.com/office/word/2010/wordprocessingShape" mc:Ignorable="w14 w15 w16se w16cid w16 w16cex w16sdtdh wp14">
+<w:footnotes xmlns:wpc="http://schemas.microsoft.com/office/word/2010/wordprocessingCanvas" xmlns:cx="http://schemas.microsoft.com/office/drawing/2014/chartex" xmlns:cx1="http://schemas.microsoft.com/office/drawing/2015/9/8/chartex" xmlns:cx2="http://schemas.microsoft.com/office/drawing/2015/10/21/chartex" xmlns:cx3="http://schemas.microsoft.com/office/drawing/2016/5/9/chartex" xmlns:cx4="http://schemas.microsoft.com/office/drawing/2016/5/10/chartex" xmlns:cx5="http://schemas.microsoft.com/office/drawing/2016/5/11/chartex" xmlns:cx6="http://schemas.microsoft.com/office/drawing/2016/5/12/chartex" xmlns:cx7="http://schemas.microsoft.com/office/drawing/2016/5/13/chartex" xmlns:cx8="http://schemas.microsoft.com/office/drawing/2016/5/14/chartex" xmlns:mc="http://schemas.openxmlformats.org/markup-compatibility/2006" xmlns:aink="http://schemas.microsoft.com/office/drawing/2016/ink" xmlns:am3d="http://schemas.microsoft.com/office/drawing/2017/model3d" xmlns:o="urn:schemas-microsoft-com:office:office" xmlns:oel="http://schemas.microsoft.com/office/2019/extlst" xmlns:r="http://schemas.openxmlformats.org/officeDocument/2006/relationships" xmlns:m="http://schemas.openxmlformats.org/officeDocument/2006/math" xmlns:v="urn:schemas-microsoft-com:vml" xmlns:wp14="http://schemas.microsoft.com/office/word/2010/wordprocessingDrawing" xmlns:wp="http://schemas.openxmlformats.org/drawingml/2006/wordprocessingDrawing" xmlns:w10="urn:schemas-microsoft-com:office:word" xmlns:w="http://schemas.openxmlformats.org/wordprocessingml/2006/main" xmlns:w14="http://schemas.microsoft.com/office/word/2010/wordml" xmlns:w15="http://schemas.microsoft.com/office/word/2012/wordml" xmlns:w16cex="http://schemas.microsoft.com/office/word/2018/wordml/cex" xmlns:w16cid="http://schemas.microsoft.com/office/word/2016/wordml/cid" xmlns:w16="http://schemas.microsoft.com/office/word/2018/wordml" xmlns:w16du="http://schemas.microsoft.com/office/word/2023/wordml/word16du" xmlns:w16sdtdh="http://schemas.microsoft.com/office/word/2020/wordml/sdtdatahash" xmlns:w16sdtfl="http://schemas.microsoft.com/office/word/2024/wordml/sdtformatlock" xmlns:w16se="http://schemas.microsoft.com/office/word/2015/wordml/symex" xmlns:wpg="http://schemas.microsoft.com/office/word/2010/wordprocessingGroup" xmlns:wpi="http://schemas.microsoft.com/office/word/2010/wordprocessingInk" xmlns:wne="http://schemas.microsoft.com/office/word/2006/wordml" xmlns:wps="http://schemas.microsoft.com/office/word/2010/wordprocessingShape" mc:Ignorable="w14 w15 w16se w16cid w16 w16cex w16sdtdh w16sdtfl w16du wp14">
   <w:footnote w:type="separator" w:id="-1">
     <w:p>
       <w:pPr>
@@ -2480,39 +3073,374 @@
 </w:footnotes>
 </file>
 
-<file path=word/header1.xml><?xml version="1.0" encoding="utf-8"?>
-<w:hdr xmlns:wpc="http://schemas.microsoft.com/office/word/2010/wordprocessingCanvas" xmlns:cx="http://schemas.microsoft.com/office/drawing/2014/chartex" xmlns:cx1="http://schemas.microsoft.com/office/drawing/2015/9/8/chartex" xmlns:cx2="http://schemas.microsoft.com/office/drawing/2015/10/21/chartex" xmlns:cx3="http://schemas.microsoft.com/office/drawing/2016/5/9/chartex" xmlns:cx4="http://schemas.microsoft.com/office/drawing/2016/5/10/chartex" xmlns:cx5="http://schemas.microsoft.com/office/drawing/2016/5/11/chartex" xmlns:cx6="http://schemas.microsoft.com/office/drawing/2016/5/12/chartex" xmlns:cx7="http://schemas.microsoft.com/office/drawing/2016/5/13/chartex" xmlns:cx8="http://schemas.microsoft.com/office/drawing/2016/5/14/chartex" xmlns:mc="http://schemas.openxmlformats.org/markup-compatibility/2006" xmlns:aink="http://schemas.microsoft.com/office/drawing/2016/ink" xmlns:am3d="http://schemas.microsoft.com/office/drawing/2017/model3d" xmlns:o="urn:schemas-microsoft-com:office:office" xmlns:r="http://schemas.openxmlformats.org/officeDocument/2006/relationships" xmlns:m="http://schemas.openxmlformats.org/officeDocument/2006/math" xmlns:v="urn:schemas-microsoft-com:vml" xmlns:wp14="http://schemas.microsoft.com/office/word/2010/wordprocessingDrawing" xmlns:wp="http://schemas.openxmlformats.org/drawingml/2006/wordprocessingDrawing" xmlns:w10="urn:schemas-microsoft-com:office:word" xmlns:w="http://schemas.openxmlformats.org/wordprocessingml/2006/main" xmlns:w14="http://schemas.microsoft.com/office/word/2010/wordml" xmlns:w15="http://schemas.microsoft.com/office/word/2012/wordml" xmlns:w16cex="http://schemas.microsoft.com/office/word/2018/wordml/cex" xmlns:w16cid="http://schemas.microsoft.com/office/word/2016/wordml/cid" xmlns:w16="http://schemas.microsoft.com/office/word/2018/wordml" xmlns:w16sdtdh="http://schemas.microsoft.com/office/word/2020/wordml/sdtdatahash" xmlns:w16se="http://schemas.microsoft.com/office/word/2015/wordml/symex" xmlns:wpg="http://schemas.microsoft.com/office/word/2010/wordprocessingGroup" xmlns:wpi="http://schemas.microsoft.com/office/word/2010/wordprocessingInk" xmlns:wne="http://schemas.microsoft.com/office/word/2006/wordml" xmlns:wps="http://schemas.microsoft.com/office/word/2010/wordprocessingShape" mc:Ignorable="w14 w15 w16se w16cid w16 w16cex w16sdtdh wp14">
-  <w:p>
-    <w:pPr>
-      <w:pStyle w:val="Header"/>
-    </w:pPr>
-  </w:p>
-</w:hdr>
-</file>
-
-<file path=word/header2.xml><?xml version="1.0" encoding="utf-8"?>
-<w:hdr xmlns:wpc="http://schemas.microsoft.com/office/word/2010/wordprocessingCanvas" xmlns:cx="http://schemas.microsoft.com/office/drawing/2014/chartex" xmlns:cx1="http://schemas.microsoft.com/office/drawing/2015/9/8/chartex" xmlns:cx2="http://schemas.microsoft.com/office/drawing/2015/10/21/chartex" xmlns:cx3="http://schemas.microsoft.com/office/drawing/2016/5/9/chartex" xmlns:cx4="http://schemas.microsoft.com/office/drawing/2016/5/10/chartex" xmlns:cx5="http://schemas.microsoft.com/office/drawing/2016/5/11/chartex" xmlns:cx6="http://schemas.microsoft.com/office/drawing/2016/5/12/chartex" xmlns:cx7="http://schemas.microsoft.com/office/drawing/2016/5/13/chartex" xmlns:cx8="http://schemas.microsoft.com/office/drawing/2016/5/14/chartex" xmlns:mc="http://schemas.openxmlformats.org/markup-compatibility/2006" xmlns:aink="http://schemas.microsoft.com/office/drawing/2016/ink" xmlns:am3d="http://schemas.microsoft.com/office/drawing/2017/model3d" xmlns:o="urn:schemas-microsoft-com:office:office" xmlns:r="http://schemas.openxmlformats.org/officeDocument/2006/relationships" xmlns:m="http://schemas.openxmlformats.org/officeDocument/2006/math" xmlns:v="urn:schemas-microsoft-com:vml" xmlns:wp14="http://schemas.microsoft.com/office/word/2010/wordprocessingDrawing" xmlns:wp="http://schemas.openxmlformats.org/drawingml/2006/wordprocessingDrawing" xmlns:w10="urn:schemas-microsoft-com:office:word" xmlns:w="http://schemas.openxmlformats.org/wordprocessingml/2006/main" xmlns:w14="http://schemas.microsoft.com/office/word/2010/wordml" xmlns:w15="http://schemas.microsoft.com/office/word/2012/wordml" xmlns:w16cex="http://schemas.microsoft.com/office/word/2018/wordml/cex" xmlns:w16cid="http://schemas.microsoft.com/office/word/2016/wordml/cid" xmlns:w16="http://schemas.microsoft.com/office/word/2018/wordml" xmlns:w16sdtdh="http://schemas.microsoft.com/office/word/2020/wordml/sdtdatahash" xmlns:w16se="http://schemas.microsoft.com/office/word/2015/wordml/symex" xmlns:wpg="http://schemas.microsoft.com/office/word/2010/wordprocessingGroup" xmlns:wpi="http://schemas.microsoft.com/office/word/2010/wordprocessingInk" xmlns:wne="http://schemas.microsoft.com/office/word/2006/wordml" xmlns:wps="http://schemas.microsoft.com/office/word/2010/wordprocessingShape" mc:Ignorable="w14 w15 w16se w16cid w16 w16cex w16sdtdh wp14">
-  <w:p>
-    <w:pPr>
-      <w:pStyle w:val="Header"/>
-    </w:pPr>
-  </w:p>
-</w:hdr>
-</file>
-
-<file path=word/header3.xml><?xml version="1.0" encoding="utf-8"?>
-<w:hdr xmlns:wpc="http://schemas.microsoft.com/office/word/2010/wordprocessingCanvas" xmlns:cx="http://schemas.microsoft.com/office/drawing/2014/chartex" xmlns:cx1="http://schemas.microsoft.com/office/drawing/2015/9/8/chartex" xmlns:cx2="http://schemas.microsoft.com/office/drawing/2015/10/21/chartex" xmlns:cx3="http://schemas.microsoft.com/office/drawing/2016/5/9/chartex" xmlns:cx4="http://schemas.microsoft.com/office/drawing/2016/5/10/chartex" xmlns:cx5="http://schemas.microsoft.com/office/drawing/2016/5/11/chartex" xmlns:cx6="http://schemas.microsoft.com/office/drawing/2016/5/12/chartex" xmlns:cx7="http://schemas.microsoft.com/office/drawing/2016/5/13/chartex" xmlns:cx8="http://schemas.microsoft.com/office/drawing/2016/5/14/chartex" xmlns:mc="http://schemas.openxmlformats.org/markup-compatibility/2006" xmlns:aink="http://schemas.microsoft.com/office/drawing/2016/ink" xmlns:am3d="http://schemas.microsoft.com/office/drawing/2017/model3d" xmlns:o="urn:schemas-microsoft-com:office:office" xmlns:r="http://schemas.openxmlformats.org/officeDocument/2006/relationships" xmlns:m="http://schemas.openxmlformats.org/officeDocument/2006/math" xmlns:v="urn:schemas-microsoft-com:vml" xmlns:wp14="http://schemas.microsoft.com/office/word/2010/wordprocessingDrawing" xmlns:wp="http://schemas.openxmlformats.org/drawingml/2006/wordprocessingDrawing" xmlns:w10="urn:schemas-microsoft-com:office:word" xmlns:w="http://schemas.openxmlformats.org/wordprocessingml/2006/main" xmlns:w14="http://schemas.microsoft.com/office/word/2010/wordml" xmlns:w15="http://schemas.microsoft.com/office/word/2012/wordml" xmlns:w16cex="http://schemas.microsoft.com/office/word/2018/wordml/cex" xmlns:w16cid="http://schemas.microsoft.com/office/word/2016/wordml/cid" xmlns:w16="http://schemas.microsoft.com/office/word/2018/wordml" xmlns:w16sdtdh="http://schemas.microsoft.com/office/word/2020/wordml/sdtdatahash" xmlns:w16se="http://schemas.microsoft.com/office/word/2015/wordml/symex" xmlns:wpg="http://schemas.microsoft.com/office/word/2010/wordprocessingGroup" xmlns:wpi="http://schemas.microsoft.com/office/word/2010/wordprocessingInk" xmlns:wne="http://schemas.microsoft.com/office/word/2006/wordml" xmlns:wps="http://schemas.microsoft.com/office/word/2010/wordprocessingShape" mc:Ignorable="w14 w15 w16se w16cid w16 w16cex w16sdtdh wp14">
-  <w:p>
-    <w:pPr>
-      <w:pStyle w:val="Header"/>
-    </w:pPr>
-  </w:p>
-</w:hdr>
-</file>
-
 <file path=word/numbering.xml><?xml version="1.0" encoding="utf-8"?>
-<w:numbering xmlns:wpc="http://schemas.microsoft.com/office/word/2010/wordprocessingCanvas" xmlns:cx="http://schemas.microsoft.com/office/drawing/2014/chartex" xmlns:cx1="http://schemas.microsoft.com/office/drawing/2015/9/8/chartex" xmlns:cx2="http://schemas.microsoft.com/office/drawing/2015/10/21/chartex" xmlns:cx3="http://schemas.microsoft.com/office/drawing/2016/5/9/chartex" xmlns:cx4="http://schemas.microsoft.com/office/drawing/2016/5/10/chartex" xmlns:cx5="http://schemas.microsoft.com/office/drawing/2016/5/11/chartex" xmlns:cx6="http://schemas.microsoft.com/office/drawing/2016/5/12/chartex" xmlns:cx7="http://schemas.microsoft.com/office/drawing/2016/5/13/chartex" xmlns:cx8="http://schemas.microsoft.com/office/drawing/2016/5/14/chartex" xmlns:mc="http://schemas.openxmlformats.org/markup-compatibility/2006" xmlns:aink="http://schemas.microsoft.com/office/drawing/2016/ink" xmlns:am3d="http://schemas.microsoft.com/office/drawing/2017/model3d" xmlns:o="urn:schemas-microsoft-com:office:office" xmlns:r="http://schemas.openxmlformats.org/officeDocument/2006/relationships" xmlns:m="http://schemas.openxmlformats.org/officeDocument/2006/math" xmlns:v="urn:schemas-microsoft-com:vml" xmlns:wp14="http://schemas.microsoft.com/office/word/2010/wordprocessingDrawing" xmlns:wp="http://schemas.openxmlformats.org/drawingml/2006/wordprocessingDrawing" xmlns:w10="urn:schemas-microsoft-com:office:word" xmlns:w="http://schemas.openxmlformats.org/wordprocessingml/2006/main" xmlns:w14="http://schemas.microsoft.com/office/word/2010/wordml" xmlns:w15="http://schemas.microsoft.com/office/word/2012/wordml" xmlns:w16cex="http://schemas.microsoft.com/office/word/2018/wordml/cex" xmlns:w16cid="http://schemas.microsoft.com/office/word/2016/wordml/cid" xmlns:w16="http://schemas.microsoft.com/office/word/2018/wordml" xmlns:w16sdtdh="http://schemas.microsoft.com/office/word/2020/wordml/sdtdatahash" xmlns:w16se="http://schemas.microsoft.com/office/word/2015/wordml/symex" xmlns:wpg="http://schemas.microsoft.com/office/word/2010/wordprocessingGroup" xmlns:wpi="http://schemas.microsoft.com/office/word/2010/wordprocessingInk" xmlns:wne="http://schemas.microsoft.com/office/word/2006/wordml" xmlns:wps="http://schemas.microsoft.com/office/word/2010/wordprocessingShape" mc:Ignorable="w14 w15 w16se w16cid w16 w16cex w16sdtdh wp14">
+<w:numbering xmlns:wpc="http://schemas.microsoft.com/office/word/2010/wordprocessingCanvas" xmlns:cx="http://schemas.microsoft.com/office/drawing/2014/chartex" xmlns:cx1="http://schemas.microsoft.com/office/drawing/2015/9/8/chartex" xmlns:cx2="http://schemas.microsoft.com/office/drawing/2015/10/21/chartex" xmlns:cx3="http://schemas.microsoft.com/office/drawing/2016/5/9/chartex" xmlns:cx4="http://schemas.microsoft.com/office/drawing/2016/5/10/chartex" xmlns:cx5="http://schemas.microsoft.com/office/drawing/2016/5/11/chartex" xmlns:cx6="http://schemas.microsoft.com/office/drawing/2016/5/12/chartex" xmlns:cx7="http://schemas.microsoft.com/office/drawing/2016/5/13/chartex" xmlns:cx8="http://schemas.microsoft.com/office/drawing/2016/5/14/chartex" xmlns:mc="http://schemas.openxmlformats.org/markup-compatibility/2006" xmlns:aink="http://schemas.microsoft.com/office/drawing/2016/ink" xmlns:am3d="http://schemas.microsoft.com/office/drawing/2017/model3d" xmlns:o="urn:schemas-microsoft-com:office:office" xmlns:oel="http://schemas.microsoft.com/office/2019/extlst" xmlns:r="http://schemas.openxmlformats.org/officeDocument/2006/relationships" xmlns:m="http://schemas.openxmlformats.org/officeDocument/2006/math" xmlns:v="urn:schemas-microsoft-com:vml" xmlns:wp14="http://schemas.microsoft.com/office/word/2010/wordprocessingDrawing" xmlns:wp="http://schemas.openxmlformats.org/drawingml/2006/wordprocessingDrawing" xmlns:w10="urn:schemas-microsoft-com:office:word" xmlns:w="http://schemas.openxmlformats.org/wordprocessingml/2006/main" xmlns:w14="http://schemas.microsoft.com/office/word/2010/wordml" xmlns:w15="http://schemas.microsoft.com/office/word/2012/wordml" xmlns:w16cex="http://schemas.microsoft.com/office/word/2018/wordml/cex" xmlns:w16cid="http://schemas.microsoft.com/office/word/2016/wordml/cid" xmlns:w16="http://schemas.microsoft.com/office/word/2018/wordml" xmlns:w16du="http://schemas.microsoft.com/office/word/2023/wordml/word16du" xmlns:w16sdtdh="http://schemas.microsoft.com/office/word/2020/wordml/sdtdatahash" xmlns:w16sdtfl="http://schemas.microsoft.com/office/word/2024/wordml/sdtformatlock" xmlns:w16se="http://schemas.microsoft.com/office/word/2015/wordml/symex" xmlns:wpg="http://schemas.microsoft.com/office/word/2010/wordprocessingGroup" xmlns:wpi="http://schemas.microsoft.com/office/word/2010/wordprocessingInk" xmlns:wne="http://schemas.microsoft.com/office/word/2006/wordml" xmlns:wps="http://schemas.microsoft.com/office/word/2010/wordprocessingShape" mc:Ignorable="w14 w15 w16se w16cid w16 w16cex w16sdtdh w16sdtfl w16du wp14">
+  <w:numPicBullet w:numPicBulletId="0">
+    <w:pict>
+      <v:shapetype id="_x0000_t75" coordsize="21600,21600" o:spt="75" o:preferrelative="t" path="m@4@5l@4@11@9@11@9@5xe" filled="f" stroked="f">
+        <v:stroke joinstyle="miter"/>
+        <v:formulas>
+          <v:f eqn="if lineDrawn pixelLineWidth 0"/>
+          <v:f eqn="sum @0 1 0"/>
+          <v:f eqn="sum 0 0 @1"/>
+          <v:f eqn="prod @2 1 2"/>
+          <v:f eqn="prod @3 21600 pixelWidth"/>
+          <v:f eqn="prod @3 21600 pixelHeight"/>
+          <v:f eqn="sum @0 0 1"/>
+          <v:f eqn="prod @6 1 2"/>
+          <v:f eqn="prod @7 21600 pixelWidth"/>
+          <v:f eqn="sum @8 21600 0"/>
+          <v:f eqn="prod @7 21600 pixelHeight"/>
+          <v:f eqn="sum @10 21600 0"/>
+        </v:formulas>
+        <v:path o:extrusionok="f" gradientshapeok="t" o:connecttype="rect"/>
+        <o:lock v:ext="edit" aspectratio="t"/>
+      </v:shapetype>
+      <v:shape id="_x0000_i1039" type="#_x0000_t75" style="width:11.4pt;height:11.4pt" o:bullet="t">
+        <v:imagedata r:id="rId1" o:title="msoBB0E"/>
+      </v:shape>
+    </w:pict>
+  </w:numPicBullet>
   <w:abstractNum w:abstractNumId="0" w15:restartNumberingAfterBreak="0">
+    <w:nsid w:val="065057D0"/>
+    <w:multiLevelType w:val="hybridMultilevel"/>
+    <w:tmpl w:val="3078BB30"/>
+    <w:lvl w:ilvl="0" w:tplc="0409000B">
+      <w:start w:val="1"/>
+      <w:numFmt w:val="bullet"/>
+      <w:lvlText w:val=""/>
+      <w:lvlJc w:val="left"/>
+      <w:pPr>
+        <w:ind w:left="720" w:hanging="360"/>
+      </w:pPr>
+      <w:rPr>
+        <w:rFonts w:ascii="Wingdings" w:hAnsi="Wingdings" w:hint="default"/>
+      </w:rPr>
+    </w:lvl>
+    <w:lvl w:ilvl="1" w:tplc="FFFFFFFF" w:tentative="1">
+      <w:start w:val="1"/>
+      <w:numFmt w:val="bullet"/>
+      <w:lvlText w:val="o"/>
+      <w:lvlJc w:val="left"/>
+      <w:pPr>
+        <w:ind w:left="1440" w:hanging="360"/>
+      </w:pPr>
+      <w:rPr>
+        <w:rFonts w:ascii="Courier New" w:hAnsi="Courier New" w:cs="Courier New" w:hint="default"/>
+      </w:rPr>
+    </w:lvl>
+    <w:lvl w:ilvl="2" w:tplc="FFFFFFFF" w:tentative="1">
+      <w:start w:val="1"/>
+      <w:numFmt w:val="bullet"/>
+      <w:lvlText w:val=""/>
+      <w:lvlJc w:val="left"/>
+      <w:pPr>
+        <w:ind w:left="2160" w:hanging="360"/>
+      </w:pPr>
+      <w:rPr>
+        <w:rFonts w:ascii="Wingdings" w:hAnsi="Wingdings" w:hint="default"/>
+      </w:rPr>
+    </w:lvl>
+    <w:lvl w:ilvl="3" w:tplc="FFFFFFFF" w:tentative="1">
+      <w:start w:val="1"/>
+      <w:numFmt w:val="bullet"/>
+      <w:lvlText w:val=""/>
+      <w:lvlJc w:val="left"/>
+      <w:pPr>
+        <w:ind w:left="2880" w:hanging="360"/>
+      </w:pPr>
+      <w:rPr>
+        <w:rFonts w:ascii="Symbol" w:hAnsi="Symbol" w:hint="default"/>
+      </w:rPr>
+    </w:lvl>
+    <w:lvl w:ilvl="4" w:tplc="FFFFFFFF" w:tentative="1">
+      <w:start w:val="1"/>
+      <w:numFmt w:val="bullet"/>
+      <w:lvlText w:val="o"/>
+      <w:lvlJc w:val="left"/>
+      <w:pPr>
+        <w:ind w:left="3600" w:hanging="360"/>
+      </w:pPr>
+      <w:rPr>
+        <w:rFonts w:ascii="Courier New" w:hAnsi="Courier New" w:cs="Courier New" w:hint="default"/>
+      </w:rPr>
+    </w:lvl>
+    <w:lvl w:ilvl="5" w:tplc="FFFFFFFF" w:tentative="1">
+      <w:start w:val="1"/>
+      <w:numFmt w:val="bullet"/>
+      <w:lvlText w:val=""/>
+      <w:lvlJc w:val="left"/>
+      <w:pPr>
+        <w:ind w:left="4320" w:hanging="360"/>
+      </w:pPr>
+      <w:rPr>
+        <w:rFonts w:ascii="Wingdings" w:hAnsi="Wingdings" w:hint="default"/>
+      </w:rPr>
+    </w:lvl>
+    <w:lvl w:ilvl="6" w:tplc="FFFFFFFF" w:tentative="1">
+      <w:start w:val="1"/>
+      <w:numFmt w:val="bullet"/>
+      <w:lvlText w:val=""/>
+      <w:lvlJc w:val="left"/>
+      <w:pPr>
+        <w:ind w:left="5040" w:hanging="360"/>
+      </w:pPr>
+      <w:rPr>
+        <w:rFonts w:ascii="Symbol" w:hAnsi="Symbol" w:hint="default"/>
+      </w:rPr>
+    </w:lvl>
+    <w:lvl w:ilvl="7" w:tplc="FFFFFFFF" w:tentative="1">
+      <w:start w:val="1"/>
+      <w:numFmt w:val="bullet"/>
+      <w:lvlText w:val="o"/>
+      <w:lvlJc w:val="left"/>
+      <w:pPr>
+        <w:ind w:left="5760" w:hanging="360"/>
+      </w:pPr>
+      <w:rPr>
+        <w:rFonts w:ascii="Courier New" w:hAnsi="Courier New" w:cs="Courier New" w:hint="default"/>
+      </w:rPr>
+    </w:lvl>
+    <w:lvl w:ilvl="8" w:tplc="FFFFFFFF" w:tentative="1">
+      <w:start w:val="1"/>
+      <w:numFmt w:val="bullet"/>
+      <w:lvlText w:val=""/>
+      <w:lvlJc w:val="left"/>
+      <w:pPr>
+        <w:ind w:left="6480" w:hanging="360"/>
+      </w:pPr>
+      <w:rPr>
+        <w:rFonts w:ascii="Wingdings" w:hAnsi="Wingdings" w:hint="default"/>
+      </w:rPr>
+    </w:lvl>
+  </w:abstractNum>
+  <w:abstractNum w:abstractNumId="1" w15:restartNumberingAfterBreak="0">
+    <w:nsid w:val="0F9C0F0F"/>
+    <w:multiLevelType w:val="hybridMultilevel"/>
+    <w:tmpl w:val="DC6EFC2A"/>
+    <w:lvl w:ilvl="0" w:tplc="0409000B">
+      <w:start w:val="1"/>
+      <w:numFmt w:val="bullet"/>
+      <w:lvlText w:val=""/>
+      <w:lvlJc w:val="left"/>
+      <w:pPr>
+        <w:ind w:left="720" w:hanging="360"/>
+      </w:pPr>
+      <w:rPr>
+        <w:rFonts w:ascii="Wingdings" w:hAnsi="Wingdings" w:hint="default"/>
+      </w:rPr>
+    </w:lvl>
+    <w:lvl w:ilvl="1" w:tplc="04090003" w:tentative="1">
+      <w:start w:val="1"/>
+      <w:numFmt w:val="bullet"/>
+      <w:lvlText w:val="o"/>
+      <w:lvlJc w:val="left"/>
+      <w:pPr>
+        <w:ind w:left="1440" w:hanging="360"/>
+      </w:pPr>
+      <w:rPr>
+        <w:rFonts w:ascii="Courier New" w:hAnsi="Courier New" w:cs="Courier New" w:hint="default"/>
+      </w:rPr>
+    </w:lvl>
+    <w:lvl w:ilvl="2" w:tplc="04090005" w:tentative="1">
+      <w:start w:val="1"/>
+      <w:numFmt w:val="bullet"/>
+      <w:lvlText w:val=""/>
+      <w:lvlJc w:val="left"/>
+      <w:pPr>
+        <w:ind w:left="2160" w:hanging="360"/>
+      </w:pPr>
+      <w:rPr>
+        <w:rFonts w:ascii="Wingdings" w:hAnsi="Wingdings" w:hint="default"/>
+      </w:rPr>
+    </w:lvl>
+    <w:lvl w:ilvl="3" w:tplc="04090001" w:tentative="1">
+      <w:start w:val="1"/>
+      <w:numFmt w:val="bullet"/>
+      <w:lvlText w:val=""/>
+      <w:lvlJc w:val="left"/>
+      <w:pPr>
+        <w:ind w:left="2880" w:hanging="360"/>
+      </w:pPr>
+      <w:rPr>
+        <w:rFonts w:ascii="Symbol" w:hAnsi="Symbol" w:hint="default"/>
+      </w:rPr>
+    </w:lvl>
+    <w:lvl w:ilvl="4" w:tplc="04090003" w:tentative="1">
+      <w:start w:val="1"/>
+      <w:numFmt w:val="bullet"/>
+      <w:lvlText w:val="o"/>
+      <w:lvlJc w:val="left"/>
+      <w:pPr>
+        <w:ind w:left="3600" w:hanging="360"/>
+      </w:pPr>
+      <w:rPr>
+        <w:rFonts w:ascii="Courier New" w:hAnsi="Courier New" w:cs="Courier New" w:hint="default"/>
+      </w:rPr>
+    </w:lvl>
+    <w:lvl w:ilvl="5" w:tplc="04090005" w:tentative="1">
+      <w:start w:val="1"/>
+      <w:numFmt w:val="bullet"/>
+      <w:lvlText w:val=""/>
+      <w:lvlJc w:val="left"/>
+      <w:pPr>
+        <w:ind w:left="4320" w:hanging="360"/>
+      </w:pPr>
+      <w:rPr>
+        <w:rFonts w:ascii="Wingdings" w:hAnsi="Wingdings" w:hint="default"/>
+      </w:rPr>
+    </w:lvl>
+    <w:lvl w:ilvl="6" w:tplc="04090001" w:tentative="1">
+      <w:start w:val="1"/>
+      <w:numFmt w:val="bullet"/>
+      <w:lvlText w:val=""/>
+      <w:lvlJc w:val="left"/>
+      <w:pPr>
+        <w:ind w:left="5040" w:hanging="360"/>
+      </w:pPr>
+      <w:rPr>
+        <w:rFonts w:ascii="Symbol" w:hAnsi="Symbol" w:hint="default"/>
+      </w:rPr>
+    </w:lvl>
+    <w:lvl w:ilvl="7" w:tplc="04090003" w:tentative="1">
+      <w:start w:val="1"/>
+      <w:numFmt w:val="bullet"/>
+      <w:lvlText w:val="o"/>
+      <w:lvlJc w:val="left"/>
+      <w:pPr>
+        <w:ind w:left="5760" w:hanging="360"/>
+      </w:pPr>
+      <w:rPr>
+        <w:rFonts w:ascii="Courier New" w:hAnsi="Courier New" w:cs="Courier New" w:hint="default"/>
+      </w:rPr>
+    </w:lvl>
+    <w:lvl w:ilvl="8" w:tplc="04090005" w:tentative="1">
+      <w:start w:val="1"/>
+      <w:numFmt w:val="bullet"/>
+      <w:lvlText w:val=""/>
+      <w:lvlJc w:val="left"/>
+      <w:pPr>
+        <w:ind w:left="6480" w:hanging="360"/>
+      </w:pPr>
+      <w:rPr>
+        <w:rFonts w:ascii="Wingdings" w:hAnsi="Wingdings" w:hint="default"/>
+      </w:rPr>
+    </w:lvl>
+  </w:abstractNum>
+  <w:abstractNum w:abstractNumId="2" w15:restartNumberingAfterBreak="0">
+    <w:nsid w:val="2B5E7E36"/>
+    <w:multiLevelType w:val="hybridMultilevel"/>
+    <w:tmpl w:val="7F2651C8"/>
+    <w:lvl w:ilvl="0" w:tplc="04090001">
+      <w:start w:val="1"/>
+      <w:numFmt w:val="bullet"/>
+      <w:lvlText w:val=""/>
+      <w:lvlJc w:val="left"/>
+      <w:pPr>
+        <w:ind w:left="720" w:hanging="360"/>
+      </w:pPr>
+      <w:rPr>
+        <w:rFonts w:ascii="Symbol" w:hAnsi="Symbol" w:hint="default"/>
+      </w:rPr>
+    </w:lvl>
+    <w:lvl w:ilvl="1" w:tplc="04090003" w:tentative="1">
+      <w:start w:val="1"/>
+      <w:numFmt w:val="bullet"/>
+      <w:lvlText w:val="o"/>
+      <w:lvlJc w:val="left"/>
+      <w:pPr>
+        <w:ind w:left="1440" w:hanging="360"/>
+      </w:pPr>
+      <w:rPr>
+        <w:rFonts w:ascii="Courier New" w:hAnsi="Courier New" w:cs="Courier New" w:hint="default"/>
+      </w:rPr>
+    </w:lvl>
+    <w:lvl w:ilvl="2" w:tplc="04090005" w:tentative="1">
+      <w:start w:val="1"/>
+      <w:numFmt w:val="bullet"/>
+      <w:lvlText w:val=""/>
+      <w:lvlJc w:val="left"/>
+      <w:pPr>
+        <w:ind w:left="2160" w:hanging="360"/>
+      </w:pPr>
+      <w:rPr>
+        <w:rFonts w:ascii="Wingdings" w:hAnsi="Wingdings" w:hint="default"/>
+      </w:rPr>
+    </w:lvl>
+    <w:lvl w:ilvl="3" w:tplc="04090001" w:tentative="1">
+      <w:start w:val="1"/>
+      <w:numFmt w:val="bullet"/>
+      <w:lvlText w:val=""/>
+      <w:lvlJc w:val="left"/>
+      <w:pPr>
+        <w:ind w:left="2880" w:hanging="360"/>
+      </w:pPr>
+      <w:rPr>
+        <w:rFonts w:ascii="Symbol" w:hAnsi="Symbol" w:hint="default"/>
+      </w:rPr>
+    </w:lvl>
+    <w:lvl w:ilvl="4" w:tplc="04090003" w:tentative="1">
+      <w:start w:val="1"/>
+      <w:numFmt w:val="bullet"/>
+      <w:lvlText w:val="o"/>
+      <w:lvlJc w:val="left"/>
+      <w:pPr>
+        <w:ind w:left="3600" w:hanging="360"/>
+      </w:pPr>
+      <w:rPr>
+        <w:rFonts w:ascii="Courier New" w:hAnsi="Courier New" w:cs="Courier New" w:hint="default"/>
+      </w:rPr>
+    </w:lvl>
+    <w:lvl w:ilvl="5" w:tplc="04090005" w:tentative="1">
+      <w:start w:val="1"/>
+      <w:numFmt w:val="bullet"/>
+      <w:lvlText w:val=""/>
+      <w:lvlJc w:val="left"/>
+      <w:pPr>
+        <w:ind w:left="4320" w:hanging="360"/>
+      </w:pPr>
+      <w:rPr>
+        <w:rFonts w:ascii="Wingdings" w:hAnsi="Wingdings" w:hint="default"/>
+      </w:rPr>
+    </w:lvl>
+    <w:lvl w:ilvl="6" w:tplc="04090001" w:tentative="1">
+      <w:start w:val="1"/>
+      <w:numFmt w:val="bullet"/>
+      <w:lvlText w:val=""/>
+      <w:lvlJc w:val="left"/>
+      <w:pPr>
+        <w:ind w:left="5040" w:hanging="360"/>
+      </w:pPr>
+      <w:rPr>
+        <w:rFonts w:ascii="Symbol" w:hAnsi="Symbol" w:hint="default"/>
+      </w:rPr>
+    </w:lvl>
+    <w:lvl w:ilvl="7" w:tplc="04090003" w:tentative="1">
+      <w:start w:val="1"/>
+      <w:numFmt w:val="bullet"/>
+      <w:lvlText w:val="o"/>
+      <w:lvlJc w:val="left"/>
+      <w:pPr>
+        <w:ind w:left="5760" w:hanging="360"/>
+      </w:pPr>
+      <w:rPr>
+        <w:rFonts w:ascii="Courier New" w:hAnsi="Courier New" w:cs="Courier New" w:hint="default"/>
+      </w:rPr>
+    </w:lvl>
+    <w:lvl w:ilvl="8" w:tplc="04090005" w:tentative="1">
+      <w:start w:val="1"/>
+      <w:numFmt w:val="bullet"/>
+      <w:lvlText w:val=""/>
+      <w:lvlJc w:val="left"/>
+      <w:pPr>
+        <w:ind w:left="6480" w:hanging="360"/>
+      </w:pPr>
+      <w:rPr>
+        <w:rFonts w:ascii="Wingdings" w:hAnsi="Wingdings" w:hint="default"/>
+      </w:rPr>
+    </w:lvl>
+  </w:abstractNum>
+  <w:abstractNum w:abstractNumId="3" w15:restartNumberingAfterBreak="0">
     <w:nsid w:val="2BDC5102"/>
     <w:multiLevelType w:val="hybridMultilevel"/>
     <w:tmpl w:val="19289216"/>
@@ -2522,7 +3450,7 @@
       <w:lvlText w:val=""/>
       <w:lvlJc w:val="left"/>
       <w:pPr>
-        <w:ind w:left="720" w:hanging="360"/>
+        <w:ind w:left="644" w:hanging="360"/>
       </w:pPr>
       <w:rPr>
         <w:rFonts w:ascii="Wingdings" w:hAnsi="Wingdings" w:hint="default"/>
@@ -2534,7 +3462,7 @@
       <w:lvlText w:val="o"/>
       <w:lvlJc w:val="left"/>
       <w:pPr>
-        <w:ind w:left="1440" w:hanging="360"/>
+        <w:ind w:left="1364" w:hanging="360"/>
       </w:pPr>
       <w:rPr>
         <w:rFonts w:ascii="Courier New" w:hAnsi="Courier New" w:cs="Courier New" w:hint="default"/>
@@ -2546,7 +3474,7 @@
       <w:lvlText w:val=""/>
       <w:lvlJc w:val="left"/>
       <w:pPr>
-        <w:ind w:left="2160" w:hanging="360"/>
+        <w:ind w:left="2084" w:hanging="360"/>
       </w:pPr>
       <w:rPr>
         <w:rFonts w:ascii="Wingdings" w:hAnsi="Wingdings" w:hint="default"/>
@@ -2558,7 +3486,7 @@
       <w:lvlText w:val=""/>
       <w:lvlJc w:val="left"/>
       <w:pPr>
-        <w:ind w:left="2880" w:hanging="360"/>
+        <w:ind w:left="2804" w:hanging="360"/>
       </w:pPr>
       <w:rPr>
         <w:rFonts w:ascii="Symbol" w:hAnsi="Symbol" w:hint="default"/>
@@ -2570,7 +3498,7 @@
       <w:lvlText w:val="o"/>
       <w:lvlJc w:val="left"/>
       <w:pPr>
-        <w:ind w:left="3600" w:hanging="360"/>
+        <w:ind w:left="3524" w:hanging="360"/>
       </w:pPr>
       <w:rPr>
         <w:rFonts w:ascii="Courier New" w:hAnsi="Courier New" w:cs="Courier New" w:hint="default"/>
@@ -2582,7 +3510,7 @@
       <w:lvlText w:val=""/>
       <w:lvlJc w:val="left"/>
       <w:pPr>
-        <w:ind w:left="4320" w:hanging="360"/>
+        <w:ind w:left="4244" w:hanging="360"/>
       </w:pPr>
       <w:rPr>
         <w:rFonts w:ascii="Wingdings" w:hAnsi="Wingdings" w:hint="default"/>
@@ -2594,7 +3522,7 @@
       <w:lvlText w:val=""/>
       <w:lvlJc w:val="left"/>
       <w:pPr>
-        <w:ind w:left="5040" w:hanging="360"/>
+        <w:ind w:left="4964" w:hanging="360"/>
       </w:pPr>
       <w:rPr>
         <w:rFonts w:ascii="Symbol" w:hAnsi="Symbol" w:hint="default"/>
@@ -2606,7 +3534,7 @@
       <w:lvlText w:val="o"/>
       <w:lvlJc w:val="left"/>
       <w:pPr>
-        <w:ind w:left="5760" w:hanging="360"/>
+        <w:ind w:left="5684" w:hanging="360"/>
       </w:pPr>
       <w:rPr>
         <w:rFonts w:ascii="Courier New" w:hAnsi="Courier New" w:cs="Courier New" w:hint="default"/>
@@ -2618,14 +3546,14 @@
       <w:lvlText w:val=""/>
       <w:lvlJc w:val="left"/>
       <w:pPr>
-        <w:ind w:left="6480" w:hanging="360"/>
+        <w:ind w:left="6404" w:hanging="360"/>
       </w:pPr>
       <w:rPr>
         <w:rFonts w:ascii="Wingdings" w:hAnsi="Wingdings" w:hint="default"/>
       </w:rPr>
     </w:lvl>
   </w:abstractNum>
-  <w:abstractNum w:abstractNumId="1" w15:restartNumberingAfterBreak="0">
+  <w:abstractNum w:abstractNumId="4" w15:restartNumberingAfterBreak="0">
     <w:nsid w:val="31460F5F"/>
     <w:multiLevelType w:val="hybridMultilevel"/>
     <w:tmpl w:val="2000E624"/>
@@ -2738,7 +3666,233 @@
       </w:rPr>
     </w:lvl>
   </w:abstractNum>
-  <w:abstractNum w:abstractNumId="2" w15:restartNumberingAfterBreak="0">
+  <w:abstractNum w:abstractNumId="5" w15:restartNumberingAfterBreak="0">
+    <w:nsid w:val="35AB1A69"/>
+    <w:multiLevelType w:val="hybridMultilevel"/>
+    <w:tmpl w:val="B3F0AB74"/>
+    <w:lvl w:ilvl="0" w:tplc="68A60B60">
+      <w:start w:val="1"/>
+      <w:numFmt w:val="bullet"/>
+      <w:lvlText w:val=""/>
+      <w:lvlJc w:val="left"/>
+      <w:pPr>
+        <w:ind w:left="720" w:hanging="360"/>
+      </w:pPr>
+      <w:rPr>
+        <w:rFonts w:ascii="Symbol" w:hAnsi="Symbol" w:hint="default"/>
+      </w:rPr>
+    </w:lvl>
+    <w:lvl w:ilvl="1" w:tplc="04090003" w:tentative="1">
+      <w:start w:val="1"/>
+      <w:numFmt w:val="bullet"/>
+      <w:lvlText w:val="o"/>
+      <w:lvlJc w:val="left"/>
+      <w:pPr>
+        <w:ind w:left="1440" w:hanging="360"/>
+      </w:pPr>
+      <w:rPr>
+        <w:rFonts w:ascii="Courier New" w:hAnsi="Courier New" w:cs="Courier New" w:hint="default"/>
+      </w:rPr>
+    </w:lvl>
+    <w:lvl w:ilvl="2" w:tplc="04090005" w:tentative="1">
+      <w:start w:val="1"/>
+      <w:numFmt w:val="bullet"/>
+      <w:lvlText w:val=""/>
+      <w:lvlJc w:val="left"/>
+      <w:pPr>
+        <w:ind w:left="2160" w:hanging="360"/>
+      </w:pPr>
+      <w:rPr>
+        <w:rFonts w:ascii="Wingdings" w:hAnsi="Wingdings" w:hint="default"/>
+      </w:rPr>
+    </w:lvl>
+    <w:lvl w:ilvl="3" w:tplc="04090001" w:tentative="1">
+      <w:start w:val="1"/>
+      <w:numFmt w:val="bullet"/>
+      <w:lvlText w:val=""/>
+      <w:lvlJc w:val="left"/>
+      <w:pPr>
+        <w:ind w:left="2880" w:hanging="360"/>
+      </w:pPr>
+      <w:rPr>
+        <w:rFonts w:ascii="Symbol" w:hAnsi="Symbol" w:hint="default"/>
+      </w:rPr>
+    </w:lvl>
+    <w:lvl w:ilvl="4" w:tplc="04090003" w:tentative="1">
+      <w:start w:val="1"/>
+      <w:numFmt w:val="bullet"/>
+      <w:lvlText w:val="o"/>
+      <w:lvlJc w:val="left"/>
+      <w:pPr>
+        <w:ind w:left="3600" w:hanging="360"/>
+      </w:pPr>
+      <w:rPr>
+        <w:rFonts w:ascii="Courier New" w:hAnsi="Courier New" w:cs="Courier New" w:hint="default"/>
+      </w:rPr>
+    </w:lvl>
+    <w:lvl w:ilvl="5" w:tplc="04090005" w:tentative="1">
+      <w:start w:val="1"/>
+      <w:numFmt w:val="bullet"/>
+      <w:lvlText w:val=""/>
+      <w:lvlJc w:val="left"/>
+      <w:pPr>
+        <w:ind w:left="4320" w:hanging="360"/>
+      </w:pPr>
+      <w:rPr>
+        <w:rFonts w:ascii="Wingdings" w:hAnsi="Wingdings" w:hint="default"/>
+      </w:rPr>
+    </w:lvl>
+    <w:lvl w:ilvl="6" w:tplc="04090001" w:tentative="1">
+      <w:start w:val="1"/>
+      <w:numFmt w:val="bullet"/>
+      <w:lvlText w:val=""/>
+      <w:lvlJc w:val="left"/>
+      <w:pPr>
+        <w:ind w:left="5040" w:hanging="360"/>
+      </w:pPr>
+      <w:rPr>
+        <w:rFonts w:ascii="Symbol" w:hAnsi="Symbol" w:hint="default"/>
+      </w:rPr>
+    </w:lvl>
+    <w:lvl w:ilvl="7" w:tplc="04090003" w:tentative="1">
+      <w:start w:val="1"/>
+      <w:numFmt w:val="bullet"/>
+      <w:lvlText w:val="o"/>
+      <w:lvlJc w:val="left"/>
+      <w:pPr>
+        <w:ind w:left="5760" w:hanging="360"/>
+      </w:pPr>
+      <w:rPr>
+        <w:rFonts w:ascii="Courier New" w:hAnsi="Courier New" w:cs="Courier New" w:hint="default"/>
+      </w:rPr>
+    </w:lvl>
+    <w:lvl w:ilvl="8" w:tplc="04090005" w:tentative="1">
+      <w:start w:val="1"/>
+      <w:numFmt w:val="bullet"/>
+      <w:lvlText w:val=""/>
+      <w:lvlJc w:val="left"/>
+      <w:pPr>
+        <w:ind w:left="6480" w:hanging="360"/>
+      </w:pPr>
+      <w:rPr>
+        <w:rFonts w:ascii="Wingdings" w:hAnsi="Wingdings" w:hint="default"/>
+      </w:rPr>
+    </w:lvl>
+  </w:abstractNum>
+  <w:abstractNum w:abstractNumId="6" w15:restartNumberingAfterBreak="0">
+    <w:nsid w:val="465039D3"/>
+    <w:multiLevelType w:val="hybridMultilevel"/>
+    <w:tmpl w:val="809C5710"/>
+    <w:lvl w:ilvl="0" w:tplc="04090001">
+      <w:start w:val="1"/>
+      <w:numFmt w:val="bullet"/>
+      <w:lvlText w:val=""/>
+      <w:lvlJc w:val="left"/>
+      <w:pPr>
+        <w:ind w:left="720" w:hanging="360"/>
+      </w:pPr>
+      <w:rPr>
+        <w:rFonts w:ascii="Symbol" w:hAnsi="Symbol" w:hint="default"/>
+      </w:rPr>
+    </w:lvl>
+    <w:lvl w:ilvl="1" w:tplc="FFFFFFFF" w:tentative="1">
+      <w:start w:val="1"/>
+      <w:numFmt w:val="bullet"/>
+      <w:lvlText w:val="o"/>
+      <w:lvlJc w:val="left"/>
+      <w:pPr>
+        <w:ind w:left="1440" w:hanging="360"/>
+      </w:pPr>
+      <w:rPr>
+        <w:rFonts w:ascii="Courier New" w:hAnsi="Courier New" w:cs="Courier New" w:hint="default"/>
+      </w:rPr>
+    </w:lvl>
+    <w:lvl w:ilvl="2" w:tplc="FFFFFFFF" w:tentative="1">
+      <w:start w:val="1"/>
+      <w:numFmt w:val="bullet"/>
+      <w:lvlText w:val=""/>
+      <w:lvlJc w:val="left"/>
+      <w:pPr>
+        <w:ind w:left="2160" w:hanging="360"/>
+      </w:pPr>
+      <w:rPr>
+        <w:rFonts w:ascii="Wingdings" w:hAnsi="Wingdings" w:hint="default"/>
+      </w:rPr>
+    </w:lvl>
+    <w:lvl w:ilvl="3" w:tplc="FFFFFFFF" w:tentative="1">
+      <w:start w:val="1"/>
+      <w:numFmt w:val="bullet"/>
+      <w:lvlText w:val=""/>
+      <w:lvlJc w:val="left"/>
+      <w:pPr>
+        <w:ind w:left="2880" w:hanging="360"/>
+      </w:pPr>
+      <w:rPr>
+        <w:rFonts w:ascii="Symbol" w:hAnsi="Symbol" w:hint="default"/>
+      </w:rPr>
+    </w:lvl>
+    <w:lvl w:ilvl="4" w:tplc="FFFFFFFF" w:tentative="1">
+      <w:start w:val="1"/>
+      <w:numFmt w:val="bullet"/>
+      <w:lvlText w:val="o"/>
+      <w:lvlJc w:val="left"/>
+      <w:pPr>
+        <w:ind w:left="3600" w:hanging="360"/>
+      </w:pPr>
+      <w:rPr>
+        <w:rFonts w:ascii="Courier New" w:hAnsi="Courier New" w:cs="Courier New" w:hint="default"/>
+      </w:rPr>
+    </w:lvl>
+    <w:lvl w:ilvl="5" w:tplc="FFFFFFFF" w:tentative="1">
+      <w:start w:val="1"/>
+      <w:numFmt w:val="bullet"/>
+      <w:lvlText w:val=""/>
+      <w:lvlJc w:val="left"/>
+      <w:pPr>
+        <w:ind w:left="4320" w:hanging="360"/>
+      </w:pPr>
+      <w:rPr>
+        <w:rFonts w:ascii="Wingdings" w:hAnsi="Wingdings" w:hint="default"/>
+      </w:rPr>
+    </w:lvl>
+    <w:lvl w:ilvl="6" w:tplc="FFFFFFFF" w:tentative="1">
+      <w:start w:val="1"/>
+      <w:numFmt w:val="bullet"/>
+      <w:lvlText w:val=""/>
+      <w:lvlJc w:val="left"/>
+      <w:pPr>
+        <w:ind w:left="5040" w:hanging="360"/>
+      </w:pPr>
+      <w:rPr>
+        <w:rFonts w:ascii="Symbol" w:hAnsi="Symbol" w:hint="default"/>
+      </w:rPr>
+    </w:lvl>
+    <w:lvl w:ilvl="7" w:tplc="FFFFFFFF" w:tentative="1">
+      <w:start w:val="1"/>
+      <w:numFmt w:val="bullet"/>
+      <w:lvlText w:val="o"/>
+      <w:lvlJc w:val="left"/>
+      <w:pPr>
+        <w:ind w:left="5760" w:hanging="360"/>
+      </w:pPr>
+      <w:rPr>
+        <w:rFonts w:ascii="Courier New" w:hAnsi="Courier New" w:cs="Courier New" w:hint="default"/>
+      </w:rPr>
+    </w:lvl>
+    <w:lvl w:ilvl="8" w:tplc="FFFFFFFF" w:tentative="1">
+      <w:start w:val="1"/>
+      <w:numFmt w:val="bullet"/>
+      <w:lvlText w:val=""/>
+      <w:lvlJc w:val="left"/>
+      <w:pPr>
+        <w:ind w:left="6480" w:hanging="360"/>
+      </w:pPr>
+      <w:rPr>
+        <w:rFonts w:ascii="Wingdings" w:hAnsi="Wingdings" w:hint="default"/>
+      </w:rPr>
+    </w:lvl>
+  </w:abstractNum>
+  <w:abstractNum w:abstractNumId="7" w15:restartNumberingAfterBreak="0">
     <w:nsid w:val="4DDC3E4C"/>
     <w:multiLevelType w:val="hybridMultilevel"/>
     <w:tmpl w:val="0C2AE106"/>
@@ -2852,7 +4006,120 @@
       </w:rPr>
     </w:lvl>
   </w:abstractNum>
-  <w:abstractNum w:abstractNumId="3" w15:restartNumberingAfterBreak="0">
+  <w:abstractNum w:abstractNumId="8" w15:restartNumberingAfterBreak="0">
+    <w:nsid w:val="55671844"/>
+    <w:multiLevelType w:val="hybridMultilevel"/>
+    <w:tmpl w:val="3E2437C6"/>
+    <w:lvl w:ilvl="0" w:tplc="04090001">
+      <w:start w:val="1"/>
+      <w:numFmt w:val="bullet"/>
+      <w:lvlText w:val=""/>
+      <w:lvlJc w:val="left"/>
+      <w:pPr>
+        <w:ind w:left="720" w:hanging="360"/>
+      </w:pPr>
+      <w:rPr>
+        <w:rFonts w:ascii="Symbol" w:hAnsi="Symbol" w:hint="default"/>
+      </w:rPr>
+    </w:lvl>
+    <w:lvl w:ilvl="1" w:tplc="04090003" w:tentative="1">
+      <w:start w:val="1"/>
+      <w:numFmt w:val="bullet"/>
+      <w:lvlText w:val="o"/>
+      <w:lvlJc w:val="left"/>
+      <w:pPr>
+        <w:ind w:left="1440" w:hanging="360"/>
+      </w:pPr>
+      <w:rPr>
+        <w:rFonts w:ascii="Courier New" w:hAnsi="Courier New" w:cs="Courier New" w:hint="default"/>
+      </w:rPr>
+    </w:lvl>
+    <w:lvl w:ilvl="2" w:tplc="04090005" w:tentative="1">
+      <w:start w:val="1"/>
+      <w:numFmt w:val="bullet"/>
+      <w:lvlText w:val=""/>
+      <w:lvlJc w:val="left"/>
+      <w:pPr>
+        <w:ind w:left="2160" w:hanging="360"/>
+      </w:pPr>
+      <w:rPr>
+        <w:rFonts w:ascii="Wingdings" w:hAnsi="Wingdings" w:hint="default"/>
+      </w:rPr>
+    </w:lvl>
+    <w:lvl w:ilvl="3" w:tplc="04090001" w:tentative="1">
+      <w:start w:val="1"/>
+      <w:numFmt w:val="bullet"/>
+      <w:lvlText w:val=""/>
+      <w:lvlJc w:val="left"/>
+      <w:pPr>
+        <w:ind w:left="2880" w:hanging="360"/>
+      </w:pPr>
+      <w:rPr>
+        <w:rFonts w:ascii="Symbol" w:hAnsi="Symbol" w:hint="default"/>
+      </w:rPr>
+    </w:lvl>
+    <w:lvl w:ilvl="4" w:tplc="04090003" w:tentative="1">
+      <w:start w:val="1"/>
+      <w:numFmt w:val="bullet"/>
+      <w:lvlText w:val="o"/>
+      <w:lvlJc w:val="left"/>
+      <w:pPr>
+        <w:ind w:left="3600" w:hanging="360"/>
+      </w:pPr>
+      <w:rPr>
+        <w:rFonts w:ascii="Courier New" w:hAnsi="Courier New" w:cs="Courier New" w:hint="default"/>
+      </w:rPr>
+    </w:lvl>
+    <w:lvl w:ilvl="5" w:tplc="04090005" w:tentative="1">
+      <w:start w:val="1"/>
+      <w:numFmt w:val="bullet"/>
+      <w:lvlText w:val=""/>
+      <w:lvlJc w:val="left"/>
+      <w:pPr>
+        <w:ind w:left="4320" w:hanging="360"/>
+      </w:pPr>
+      <w:rPr>
+        <w:rFonts w:ascii="Wingdings" w:hAnsi="Wingdings" w:hint="default"/>
+      </w:rPr>
+    </w:lvl>
+    <w:lvl w:ilvl="6" w:tplc="04090001" w:tentative="1">
+      <w:start w:val="1"/>
+      <w:numFmt w:val="bullet"/>
+      <w:lvlText w:val=""/>
+      <w:lvlJc w:val="left"/>
+      <w:pPr>
+        <w:ind w:left="5040" w:hanging="360"/>
+      </w:pPr>
+      <w:rPr>
+        <w:rFonts w:ascii="Symbol" w:hAnsi="Symbol" w:hint="default"/>
+      </w:rPr>
+    </w:lvl>
+    <w:lvl w:ilvl="7" w:tplc="04090003" w:tentative="1">
+      <w:start w:val="1"/>
+      <w:numFmt w:val="bullet"/>
+      <w:lvlText w:val="o"/>
+      <w:lvlJc w:val="left"/>
+      <w:pPr>
+        <w:ind w:left="5760" w:hanging="360"/>
+      </w:pPr>
+      <w:rPr>
+        <w:rFonts w:ascii="Courier New" w:hAnsi="Courier New" w:cs="Courier New" w:hint="default"/>
+      </w:rPr>
+    </w:lvl>
+    <w:lvl w:ilvl="8" w:tplc="04090005" w:tentative="1">
+      <w:start w:val="1"/>
+      <w:numFmt w:val="bullet"/>
+      <w:lvlText w:val=""/>
+      <w:lvlJc w:val="left"/>
+      <w:pPr>
+        <w:ind w:left="6480" w:hanging="360"/>
+      </w:pPr>
+      <w:rPr>
+        <w:rFonts w:ascii="Wingdings" w:hAnsi="Wingdings" w:hint="default"/>
+      </w:rPr>
+    </w:lvl>
+  </w:abstractNum>
+  <w:abstractNum w:abstractNumId="9" w15:restartNumberingAfterBreak="0">
     <w:nsid w:val="612760CA"/>
     <w:multiLevelType w:val="hybridMultilevel"/>
     <w:tmpl w:val="F1248CC8"/>
@@ -2965,23 +4232,41 @@
       </w:rPr>
     </w:lvl>
   </w:abstractNum>
-  <w:num w:numId="1">
+  <w:num w:numId="1" w16cid:durableId="1743942573">
+    <w:abstractNumId w:val="3"/>
+  </w:num>
+  <w:num w:numId="2" w16cid:durableId="965114870">
+    <w:abstractNumId w:val="9"/>
+  </w:num>
+  <w:num w:numId="3" w16cid:durableId="844058834">
+    <w:abstractNumId w:val="4"/>
+  </w:num>
+  <w:num w:numId="4" w16cid:durableId="1526628022">
+    <w:abstractNumId w:val="7"/>
+  </w:num>
+  <w:num w:numId="5" w16cid:durableId="1002395448">
+    <w:abstractNumId w:val="8"/>
+  </w:num>
+  <w:num w:numId="6" w16cid:durableId="445127728">
     <w:abstractNumId w:val="0"/>
   </w:num>
-  <w:num w:numId="2">
-    <w:abstractNumId w:val="3"/>
-  </w:num>
-  <w:num w:numId="3">
+  <w:num w:numId="7" w16cid:durableId="1372412306">
     <w:abstractNumId w:val="1"/>
   </w:num>
-  <w:num w:numId="4">
+  <w:num w:numId="8" w16cid:durableId="506166351">
+    <w:abstractNumId w:val="6"/>
+  </w:num>
+  <w:num w:numId="9" w16cid:durableId="1169906961">
     <w:abstractNumId w:val="2"/>
+  </w:num>
+  <w:num w:numId="10" w16cid:durableId="1679111249">
+    <w:abstractNumId w:val="5"/>
   </w:num>
 </w:numbering>
 </file>
 
 <file path=word/styles.xml><?xml version="1.0" encoding="utf-8"?>
-<w:styles xmlns:mc="http://schemas.openxmlformats.org/markup-compatibility/2006" xmlns:r="http://schemas.openxmlformats.org/officeDocument/2006/relationships" xmlns:w="http://schemas.openxmlformats.org/wordprocessingml/2006/main" xmlns:w14="http://schemas.microsoft.com/office/word/2010/wordml" xmlns:w15="http://schemas.microsoft.com/office/word/2012/wordml" xmlns:w16cex="http://schemas.microsoft.com/office/word/2018/wordml/cex" xmlns:w16cid="http://schemas.microsoft.com/office/word/2016/wordml/cid" xmlns:w16="http://schemas.microsoft.com/office/word/2018/wordml" xmlns:w16sdtdh="http://schemas.microsoft.com/office/word/2020/wordml/sdtdatahash" xmlns:w16se="http://schemas.microsoft.com/office/word/2015/wordml/symex" mc:Ignorable="w14 w15 w16se w16cid w16 w16cex w16sdtdh">
+<w:styles xmlns:mc="http://schemas.openxmlformats.org/markup-compatibility/2006" xmlns:r="http://schemas.openxmlformats.org/officeDocument/2006/relationships" xmlns:w="http://schemas.openxmlformats.org/wordprocessingml/2006/main" xmlns:w14="http://schemas.microsoft.com/office/word/2010/wordml" xmlns:w15="http://schemas.microsoft.com/office/word/2012/wordml" xmlns:w16cex="http://schemas.microsoft.com/office/word/2018/wordml/cex" xmlns:w16cid="http://schemas.microsoft.com/office/word/2016/wordml/cid" xmlns:w16="http://schemas.microsoft.com/office/word/2018/wordml" xmlns:w16du="http://schemas.microsoft.com/office/word/2023/wordml/word16du" xmlns:w16sdtdh="http://schemas.microsoft.com/office/word/2020/wordml/sdtdatahash" xmlns:w16sdtfl="http://schemas.microsoft.com/office/word/2024/wordml/sdtformatlock" xmlns:w16se="http://schemas.microsoft.com/office/word/2015/wordml/symex" mc:Ignorable="w14 w15 w16se w16cid w16 w16cex w16sdtdh w16sdtfl w16du">
   <w:docDefaults>
     <w:rPrDefault>
       <w:rPr>
@@ -3400,6 +4685,28 @@
       <w:szCs w:val="32"/>
     </w:rPr>
   </w:style>
+  <w:style w:type="paragraph" w:styleId="Heading2">
+    <w:name w:val="heading 2"/>
+    <w:basedOn w:val="Normal"/>
+    <w:next w:val="Normal"/>
+    <w:link w:val="Heading2Char"/>
+    <w:uiPriority w:val="9"/>
+    <w:unhideWhenUsed/>
+    <w:qFormat/>
+    <w:rsid w:val="000A23EE"/>
+    <w:pPr>
+      <w:keepNext/>
+      <w:keepLines/>
+      <w:spacing w:before="40" w:after="0"/>
+      <w:outlineLvl w:val="1"/>
+    </w:pPr>
+    <w:rPr>
+      <w:rFonts w:asciiTheme="majorHAnsi" w:eastAsiaTheme="majorEastAsia" w:hAnsiTheme="majorHAnsi" w:cstheme="majorBidi"/>
+      <w:color w:val="2E74B5" w:themeColor="accent1" w:themeShade="BF"/>
+      <w:sz w:val="26"/>
+      <w:szCs w:val="26"/>
+    </w:rPr>
+  </w:style>
   <w:style w:type="character" w:default="1" w:styleId="DefaultParagraphFont">
     <w:name w:val="Default Paragraph Font"/>
     <w:uiPriority w:val="1"/>
@@ -3494,6 +4801,19 @@
     <w:link w:val="Footer"/>
     <w:uiPriority w:val="99"/>
     <w:rsid w:val="00AA1E5C"/>
+  </w:style>
+  <w:style w:type="character" w:customStyle="1" w:styleId="Heading2Char">
+    <w:name w:val="Heading 2 Char"/>
+    <w:basedOn w:val="DefaultParagraphFont"/>
+    <w:link w:val="Heading2"/>
+    <w:uiPriority w:val="9"/>
+    <w:rsid w:val="000A23EE"/>
+    <w:rPr>
+      <w:rFonts w:asciiTheme="majorHAnsi" w:eastAsiaTheme="majorEastAsia" w:hAnsiTheme="majorHAnsi" w:cstheme="majorBidi"/>
+      <w:color w:val="2E74B5" w:themeColor="accent1" w:themeShade="BF"/>
+      <w:sz w:val="26"/>
+      <w:szCs w:val="26"/>
+    </w:rPr>
   </w:style>
 </w:styles>
 </file>

</xml_diff>

<commit_message>
Edited the dox file
</commit_message>
<xml_diff>
--- a/Documentation/Document File/Student Hub Project.docx
+++ b/Documentation/Document File/Student Hub Project.docx
@@ -15,6 +15,8 @@
           <w:u w:val="single"/>
         </w:rPr>
       </w:pPr>
+      <w:bookmarkStart w:id="0" w:name="_Hlk203447814"/>
+      <w:bookmarkEnd w:id="0"/>
       <w:r>
         <w:rPr>
           <w:b/>
@@ -594,7 +596,25 @@
           <w:sz w:val="28"/>
           <w:szCs w:val="28"/>
         </w:rPr>
-        <w:t>source tools like Fedena (launched in 2009) introduced web-based access and multi-role support for students, teachers, and administrators.</w:t>
+        <w:t xml:space="preserve">source tools like </w:t>
+      </w:r>
+      <w:proofErr w:type="spellStart"/>
+      <w:r>
+        <w:rPr>
+          <w:rFonts w:ascii="Times New Roman" w:hAnsi="Times New Roman" w:cs="Times New Roman"/>
+          <w:sz w:val="28"/>
+          <w:szCs w:val="28"/>
+        </w:rPr>
+        <w:t>Fedena</w:t>
+      </w:r>
+      <w:proofErr w:type="spellEnd"/>
+      <w:r>
+        <w:rPr>
+          <w:rFonts w:ascii="Times New Roman" w:hAnsi="Times New Roman" w:cs="Times New Roman"/>
+          <w:sz w:val="28"/>
+          <w:szCs w:val="28"/>
+        </w:rPr>
+        <w:t xml:space="preserve"> (launched in 2009) introduced web-based access and multi-role support for students, teachers, and administrators.</w:t>
       </w:r>
     </w:p>
     <w:p>
@@ -1105,7 +1125,25 @@
           <w:sz w:val="28"/>
           <w:szCs w:val="28"/>
         </w:rPr>
-        <w:t>Secure data handling and storage using Node.js, Express.js, and an SQLite database (stored as a .db file).</w:t>
+        <w:t>Secure data handling and storage using Node.js, Express.js, and an SQLite database (stored as a .</w:t>
+      </w:r>
+      <w:proofErr w:type="spellStart"/>
+      <w:r>
+        <w:rPr>
+          <w:rFonts w:ascii="Times New Roman" w:hAnsi="Times New Roman" w:cs="Times New Roman"/>
+          <w:sz w:val="28"/>
+          <w:szCs w:val="28"/>
+        </w:rPr>
+        <w:t>db</w:t>
+      </w:r>
+      <w:proofErr w:type="spellEnd"/>
+      <w:r>
+        <w:rPr>
+          <w:rFonts w:ascii="Times New Roman" w:hAnsi="Times New Roman" w:cs="Times New Roman"/>
+          <w:sz w:val="28"/>
+          <w:szCs w:val="28"/>
+        </w:rPr>
+        <w:t xml:space="preserve"> file).</w:t>
       </w:r>
     </w:p>
     <w:p>
@@ -2103,7 +2141,25 @@
           <w:sz w:val="28"/>
           <w:szCs w:val="28"/>
         </w:rPr>
-        <w:t xml:space="preserve"> (.db)</w:t>
+        <w:t xml:space="preserve"> (.</w:t>
+      </w:r>
+      <w:proofErr w:type="spellStart"/>
+      <w:r>
+        <w:rPr>
+          <w:rFonts w:ascii="Times New Roman" w:hAnsi="Times New Roman" w:cs="Times New Roman"/>
+          <w:sz w:val="28"/>
+          <w:szCs w:val="28"/>
+        </w:rPr>
+        <w:t>db</w:t>
+      </w:r>
+      <w:proofErr w:type="spellEnd"/>
+      <w:r>
+        <w:rPr>
+          <w:rFonts w:ascii="Times New Roman" w:hAnsi="Times New Roman" w:cs="Times New Roman"/>
+          <w:sz w:val="28"/>
+          <w:szCs w:val="28"/>
+        </w:rPr>
+        <w:t>)</w:t>
       </w:r>
     </w:p>
     <w:p>
@@ -2311,35 +2367,61 @@
     </w:p>
     <w:p>
       <w:pPr>
-        <w:spacing w:line="240" w:lineRule="auto"/>
-        <w:rPr>
-          <w:rFonts w:ascii="Times New Roman" w:hAnsi="Times New Roman" w:cs="Times New Roman"/>
-          <w:sz w:val="28"/>
-          <w:szCs w:val="28"/>
-        </w:rPr>
-      </w:pPr>
-    </w:p>
-    <w:p>
-      <w:pPr>
-        <w:spacing w:line="240" w:lineRule="auto"/>
-        <w:jc w:val="center"/>
-        <w:rPr>
-          <w:rFonts w:ascii="Times New Roman" w:hAnsi="Times New Roman" w:cs="Times New Roman"/>
-          <w:b/>
-          <w:bCs/>
-          <w:sz w:val="40"/>
-          <w:szCs w:val="40"/>
-        </w:rPr>
-      </w:pPr>
-      <w:r>
-        <w:rPr>
-          <w:rFonts w:ascii="Times New Roman" w:hAnsi="Times New Roman" w:cs="Times New Roman"/>
-          <w:b/>
-          <w:bCs/>
-          <w:sz w:val="40"/>
-          <w:szCs w:val="40"/>
+        <w:pStyle w:val="ListParagraph"/>
+        <w:numPr>
+          <w:ilvl w:val="1"/>
+          <w:numId w:val="4"/>
+        </w:numPr>
+        <w:spacing w:line="240" w:lineRule="auto"/>
+        <w:rPr>
+          <w:rFonts w:ascii="Times New Roman" w:hAnsi="Times New Roman" w:cs="Times New Roman"/>
+          <w:sz w:val="28"/>
+          <w:szCs w:val="28"/>
+        </w:rPr>
+      </w:pPr>
+      <w:r>
+        <w:rPr>
+          <w:rFonts w:ascii="Times New Roman" w:hAnsi="Times New Roman" w:cs="Times New Roman"/>
+          <w:sz w:val="28"/>
+          <w:szCs w:val="28"/>
+        </w:rPr>
+        <w:t>Fast communication between SQLite database and frontend.</w:t>
+      </w:r>
+    </w:p>
+    <w:p>
+      <w:pPr>
+        <w:spacing w:line="240" w:lineRule="auto"/>
+        <w:rPr>
+          <w:rFonts w:ascii="Times New Roman" w:hAnsi="Times New Roman" w:cs="Times New Roman"/>
+          <w:sz w:val="28"/>
+          <w:szCs w:val="28"/>
+        </w:rPr>
+      </w:pPr>
+    </w:p>
+    <w:p>
+      <w:pPr>
+        <w:pStyle w:val="Heading2"/>
+        <w:rPr>
+          <w:color w:val="EE0000"/>
+          <w:sz w:val="36"/>
+          <w:szCs w:val="36"/>
+        </w:rPr>
+      </w:pPr>
+      <w:r>
+        <w:rPr>
+          <w:color w:val="EE0000"/>
+          <w:sz w:val="36"/>
+          <w:szCs w:val="36"/>
         </w:rPr>
         <w:t>UML Diagrams</w:t>
+      </w:r>
+      <w:r>
+        <w:rPr>
+          <w:color w:val="EE0000"/>
+          <w:sz w:val="36"/>
+          <w:szCs w:val="36"/>
+        </w:rPr>
+        <w:t>:</w:t>
       </w:r>
     </w:p>
     <w:p>
@@ -2409,22 +2491,26 @@
           <w:szCs w:val="28"/>
         </w:rPr>
       </w:pPr>
-      <w:r>
-        <w:rPr>
-          <w:rFonts w:ascii="Times New Roman" w:hAnsi="Times New Roman" w:cs="Times New Roman"/>
+    </w:p>
+    <w:p>
+      <w:pPr>
+        <w:pStyle w:val="ListParagraph"/>
+        <w:spacing w:line="240" w:lineRule="auto"/>
+        <w:jc w:val="center"/>
+        <w:rPr>
+          <w:rFonts w:ascii="Times New Roman" w:hAnsi="Times New Roman" w:cs="Times New Roman"/>
+          <w:sz w:val="28"/>
+          <w:szCs w:val="28"/>
+        </w:rPr>
+      </w:pPr>
+      <w:r>
+        <w:rPr>
+          <w:rFonts w:ascii="Times New Roman" w:hAnsi="Times New Roman" w:cs="Times New Roman"/>
+          <w:noProof/>
           <w:sz w:val="28"/>
           <w:szCs w:val="28"/>
         </w:rPr>
         <w:lastRenderedPageBreak/>
-        <w:t xml:space="preserve">      </w:t>
-      </w:r>
-      <w:r>
-        <w:rPr>
-          <w:rFonts w:ascii="Times New Roman" w:hAnsi="Times New Roman" w:cs="Times New Roman"/>
-          <w:noProof/>
-          <w:sz w:val="28"/>
-          <w:szCs w:val="28"/>
-        </w:rPr>
         <w:drawing>
           <wp:inline distT="0" distB="0" distL="0" distR="0" wp14:anchorId="5436446D" wp14:editId="52399341">
             <wp:extent cx="4581525" cy="3533775"/>
@@ -2472,6 +2558,18 @@
       <w:pPr>
         <w:pStyle w:val="ListParagraph"/>
         <w:spacing w:line="240" w:lineRule="auto"/>
+        <w:jc w:val="center"/>
+        <w:rPr>
+          <w:rFonts w:ascii="Times New Roman" w:hAnsi="Times New Roman" w:cs="Times New Roman"/>
+          <w:sz w:val="28"/>
+          <w:szCs w:val="28"/>
+        </w:rPr>
+      </w:pPr>
+    </w:p>
+    <w:p>
+      <w:pPr>
+        <w:pStyle w:val="ListParagraph"/>
+        <w:spacing w:line="240" w:lineRule="auto"/>
         <w:rPr>
           <w:rFonts w:ascii="Times New Roman" w:hAnsi="Times New Roman" w:cs="Times New Roman"/>
           <w:sz w:val="28"/>
@@ -2512,15 +2610,28 @@
           <w:szCs w:val="28"/>
         </w:rPr>
       </w:pPr>
-      <w:r>
-        <w:rPr>
-          <w:rFonts w:ascii="Times New Roman" w:hAnsi="Times New Roman" w:cs="Times New Roman"/>
-          <w:sz w:val="28"/>
-          <w:szCs w:val="28"/>
-        </w:rPr>
-        <w:lastRenderedPageBreak/>
-        <w:t xml:space="preserve">  </w:t>
-      </w:r>
+    </w:p>
+    <w:p>
+      <w:pPr>
+        <w:pStyle w:val="ListParagraph"/>
+        <w:spacing w:line="240" w:lineRule="auto"/>
+        <w:rPr>
+          <w:rFonts w:ascii="Times New Roman" w:hAnsi="Times New Roman" w:cs="Times New Roman"/>
+          <w:sz w:val="28"/>
+          <w:szCs w:val="28"/>
+        </w:rPr>
+      </w:pPr>
+    </w:p>
+    <w:p>
+      <w:pPr>
+        <w:spacing w:line="240" w:lineRule="auto"/>
+        <w:jc w:val="center"/>
+        <w:rPr>
+          <w:rFonts w:ascii="Times New Roman" w:hAnsi="Times New Roman" w:cs="Times New Roman"/>
+          <w:sz w:val="28"/>
+          <w:szCs w:val="28"/>
+        </w:rPr>
+      </w:pPr>
       <w:r>
         <w:rPr>
           <w:rFonts w:ascii="Times New Roman" w:hAnsi="Times New Roman" w:cs="Times New Roman"/>
@@ -2529,10 +2640,10 @@
           <w:szCs w:val="28"/>
         </w:rPr>
         <w:drawing>
-          <wp:inline distT="0" distB="0" distL="0" distR="0" wp14:anchorId="242FA9FC" wp14:editId="30774F3F">
-            <wp:extent cx="5943600" cy="4783455"/>
-            <wp:effectExtent l="0" t="0" r="0" b="0"/>
-            <wp:docPr id="4" name="Picture 4"/>
+          <wp:inline distT="0" distB="0" distL="0" distR="0" wp14:anchorId="168C2157" wp14:editId="5F7FD2AD">
+            <wp:extent cx="4279581" cy="3444240"/>
+            <wp:effectExtent l="0" t="0" r="6985" b="3810"/>
+            <wp:docPr id="1170012996" name="Picture 1"/>
             <wp:cNvGraphicFramePr>
               <a:graphicFrameLocks xmlns:a="http://schemas.openxmlformats.org/drawingml/2006/main" noChangeAspect="1"/>
             </wp:cNvGraphicFramePr>
@@ -2540,7 +2651,7 @@
               <a:graphicData uri="http://schemas.openxmlformats.org/drawingml/2006/picture">
                 <pic:pic xmlns:pic="http://schemas.openxmlformats.org/drawingml/2006/picture">
                   <pic:nvPicPr>
-                    <pic:cNvPr id="4" name="Picture 4"/>
+                    <pic:cNvPr id="1170012996" name="Picture 1170012996"/>
                     <pic:cNvPicPr/>
                   </pic:nvPicPr>
                   <pic:blipFill>
@@ -2558,7 +2669,7 @@
                   <pic:spPr>
                     <a:xfrm>
                       <a:off x="0" y="0"/>
-                      <a:ext cx="5943600" cy="4783455"/>
+                      <a:ext cx="4312492" cy="3470727"/>
                     </a:xfrm>
                     <a:prstGeom prst="rect">
                       <a:avLst/>
@@ -2581,113 +2692,6 @@
           <w:szCs w:val="28"/>
         </w:rPr>
       </w:pPr>
-      <w:r>
-        <w:rPr>
-          <w:rFonts w:ascii="Times New Roman" w:hAnsi="Times New Roman" w:cs="Times New Roman"/>
-          <w:sz w:val="28"/>
-          <w:szCs w:val="28"/>
-        </w:rPr>
-        <w:t xml:space="preserve">    </w:t>
-      </w:r>
-    </w:p>
-    <w:p>
-      <w:pPr>
-        <w:pStyle w:val="ListParagraph"/>
-        <w:spacing w:line="240" w:lineRule="auto"/>
-        <w:rPr>
-          <w:rFonts w:ascii="Times New Roman" w:hAnsi="Times New Roman" w:cs="Times New Roman"/>
-          <w:sz w:val="28"/>
-          <w:szCs w:val="28"/>
-        </w:rPr>
-      </w:pPr>
-    </w:p>
-    <w:p>
-      <w:pPr>
-        <w:pStyle w:val="ListParagraph"/>
-        <w:spacing w:line="240" w:lineRule="auto"/>
-        <w:rPr>
-          <w:rFonts w:ascii="Times New Roman" w:hAnsi="Times New Roman" w:cs="Times New Roman"/>
-          <w:sz w:val="28"/>
-          <w:szCs w:val="28"/>
-        </w:rPr>
-      </w:pPr>
-    </w:p>
-    <w:p>
-      <w:pPr>
-        <w:pStyle w:val="ListParagraph"/>
-        <w:spacing w:line="240" w:lineRule="auto"/>
-        <w:rPr>
-          <w:rFonts w:ascii="Times New Roman" w:hAnsi="Times New Roman" w:cs="Times New Roman"/>
-          <w:sz w:val="28"/>
-          <w:szCs w:val="28"/>
-        </w:rPr>
-      </w:pPr>
-    </w:p>
-    <w:p>
-      <w:pPr>
-        <w:pStyle w:val="ListParagraph"/>
-        <w:spacing w:line="240" w:lineRule="auto"/>
-        <w:rPr>
-          <w:rFonts w:ascii="Times New Roman" w:hAnsi="Times New Roman" w:cs="Times New Roman"/>
-          <w:sz w:val="28"/>
-          <w:szCs w:val="28"/>
-        </w:rPr>
-      </w:pPr>
-    </w:p>
-    <w:p>
-      <w:pPr>
-        <w:pStyle w:val="ListParagraph"/>
-        <w:spacing w:line="240" w:lineRule="auto"/>
-        <w:rPr>
-          <w:rFonts w:ascii="Times New Roman" w:hAnsi="Times New Roman" w:cs="Times New Roman"/>
-          <w:sz w:val="28"/>
-          <w:szCs w:val="28"/>
-        </w:rPr>
-      </w:pPr>
-    </w:p>
-    <w:p>
-      <w:pPr>
-        <w:pStyle w:val="ListParagraph"/>
-        <w:spacing w:line="240" w:lineRule="auto"/>
-        <w:rPr>
-          <w:rFonts w:ascii="Times New Roman" w:hAnsi="Times New Roman" w:cs="Times New Roman"/>
-          <w:sz w:val="28"/>
-          <w:szCs w:val="28"/>
-        </w:rPr>
-      </w:pPr>
-    </w:p>
-    <w:p>
-      <w:pPr>
-        <w:pStyle w:val="ListParagraph"/>
-        <w:spacing w:line="240" w:lineRule="auto"/>
-        <w:rPr>
-          <w:rFonts w:ascii="Times New Roman" w:hAnsi="Times New Roman" w:cs="Times New Roman"/>
-          <w:sz w:val="28"/>
-          <w:szCs w:val="28"/>
-        </w:rPr>
-      </w:pPr>
-    </w:p>
-    <w:p>
-      <w:pPr>
-        <w:pStyle w:val="ListParagraph"/>
-        <w:spacing w:line="240" w:lineRule="auto"/>
-        <w:rPr>
-          <w:rFonts w:ascii="Times New Roman" w:hAnsi="Times New Roman" w:cs="Times New Roman"/>
-          <w:sz w:val="28"/>
-          <w:szCs w:val="28"/>
-        </w:rPr>
-      </w:pPr>
-    </w:p>
-    <w:p>
-      <w:pPr>
-        <w:pStyle w:val="ListParagraph"/>
-        <w:spacing w:line="240" w:lineRule="auto"/>
-        <w:rPr>
-          <w:rFonts w:ascii="Times New Roman" w:hAnsi="Times New Roman" w:cs="Times New Roman"/>
-          <w:sz w:val="28"/>
-          <w:szCs w:val="28"/>
-        </w:rPr>
-      </w:pPr>
     </w:p>
     <w:p>
       <w:pPr>
@@ -2714,21 +2718,30 @@
     </w:p>
     <w:p>
       <w:pPr>
-        <w:pStyle w:val="ListParagraph"/>
-        <w:spacing w:line="240" w:lineRule="auto"/>
-        <w:rPr>
-          <w:rFonts w:ascii="Times New Roman" w:hAnsi="Times New Roman" w:cs="Times New Roman"/>
-          <w:sz w:val="28"/>
-          <w:szCs w:val="28"/>
-        </w:rPr>
-      </w:pPr>
-      <w:r>
-        <w:rPr>
-          <w:rFonts w:ascii="Times New Roman" w:hAnsi="Times New Roman" w:cs="Times New Roman"/>
-          <w:sz w:val="28"/>
-          <w:szCs w:val="28"/>
-        </w:rPr>
-        <w:lastRenderedPageBreak/>
+        <w:spacing w:line="240" w:lineRule="auto"/>
+        <w:rPr>
+          <w:rFonts w:ascii="Times New Roman" w:hAnsi="Times New Roman" w:cs="Times New Roman"/>
+          <w:sz w:val="28"/>
+          <w:szCs w:val="28"/>
+        </w:rPr>
+      </w:pPr>
+    </w:p>
+    <w:p>
+      <w:pPr>
+        <w:pStyle w:val="ListParagraph"/>
+        <w:spacing w:line="240" w:lineRule="auto"/>
+        <w:rPr>
+          <w:rFonts w:ascii="Times New Roman" w:hAnsi="Times New Roman" w:cs="Times New Roman"/>
+          <w:sz w:val="28"/>
+          <w:szCs w:val="28"/>
+        </w:rPr>
+      </w:pPr>
+      <w:r>
+        <w:rPr>
+          <w:rFonts w:ascii="Times New Roman" w:hAnsi="Times New Roman" w:cs="Times New Roman"/>
+          <w:sz w:val="28"/>
+          <w:szCs w:val="28"/>
+        </w:rPr>
         <w:t xml:space="preserve">   </w:t>
       </w:r>
       <w:r>
@@ -2739,9 +2752,9 @@
           <w:szCs w:val="28"/>
         </w:rPr>
         <w:drawing>
-          <wp:inline distT="0" distB="0" distL="0" distR="0" wp14:anchorId="234AC447" wp14:editId="501A8EE5">
-            <wp:extent cx="5153025" cy="6696075"/>
-            <wp:effectExtent l="0" t="0" r="9525" b="9525"/>
+          <wp:inline distT="0" distB="0" distL="0" distR="0" wp14:anchorId="234AC447" wp14:editId="3F3452DA">
+            <wp:extent cx="4543425" cy="5903933"/>
+            <wp:effectExtent l="0" t="0" r="0" b="1905"/>
             <wp:docPr id="2" name="Picture 2"/>
             <wp:cNvGraphicFramePr>
               <a:graphicFrameLocks xmlns:a="http://schemas.openxmlformats.org/drawingml/2006/main" noChangeAspect="1"/>
@@ -2768,7 +2781,7 @@
                   <pic:spPr>
                     <a:xfrm>
                       <a:off x="0" y="0"/>
-                      <a:ext cx="5153025" cy="6696075"/>
+                      <a:ext cx="4547839" cy="5909668"/>
                     </a:xfrm>
                     <a:prstGeom prst="rect">
                       <a:avLst/>
@@ -2861,9 +2874,9 @@
           <w:szCs w:val="28"/>
         </w:rPr>
         <w:drawing>
-          <wp:inline distT="0" distB="0" distL="0" distR="0" wp14:anchorId="165F03BC" wp14:editId="00FB8CEB">
-            <wp:extent cx="4210050" cy="7448550"/>
-            <wp:effectExtent l="0" t="0" r="0" b="0"/>
+          <wp:inline distT="0" distB="0" distL="0" distR="0" wp14:anchorId="165F03BC" wp14:editId="6F5BEB0A">
+            <wp:extent cx="3480021" cy="6156960"/>
+            <wp:effectExtent l="0" t="0" r="6350" b="0"/>
             <wp:docPr id="5" name="Picture 5"/>
             <wp:cNvGraphicFramePr>
               <a:graphicFrameLocks xmlns:a="http://schemas.openxmlformats.org/drawingml/2006/main" noChangeAspect="1"/>
@@ -2890,7 +2903,7 @@
                   <pic:spPr>
                     <a:xfrm>
                       <a:off x="0" y="0"/>
-                      <a:ext cx="4210050" cy="7448550"/>
+                      <a:ext cx="3484765" cy="6165354"/>
                     </a:xfrm>
                     <a:prstGeom prst="rect">
                       <a:avLst/>
@@ -2905,7 +2918,16 @@
     </w:p>
     <w:p>
       <w:pPr>
-        <w:pStyle w:val="ListParagraph"/>
+        <w:spacing w:line="240" w:lineRule="auto"/>
+        <w:rPr>
+          <w:rFonts w:ascii="Times New Roman" w:hAnsi="Times New Roman" w:cs="Times New Roman"/>
+          <w:sz w:val="28"/>
+          <w:szCs w:val="28"/>
+        </w:rPr>
+      </w:pPr>
+    </w:p>
+    <w:p>
+      <w:pPr>
         <w:spacing w:line="240" w:lineRule="auto"/>
         <w:rPr>
           <w:rFonts w:ascii="Times New Roman" w:hAnsi="Times New Roman" w:cs="Times New Roman"/>
@@ -2939,28 +2961,382 @@
     </w:p>
     <w:p>
       <w:pPr>
-        <w:pStyle w:val="ListParagraph"/>
-        <w:spacing w:line="240" w:lineRule="auto"/>
-        <w:rPr>
-          <w:rFonts w:ascii="Times New Roman" w:hAnsi="Times New Roman" w:cs="Times New Roman"/>
-          <w:sz w:val="28"/>
-          <w:szCs w:val="28"/>
-        </w:rPr>
-      </w:pPr>
-    </w:p>
-    <w:p>
-      <w:pPr>
-        <w:pStyle w:val="ListParagraph"/>
-        <w:spacing w:line="240" w:lineRule="auto"/>
-        <w:rPr>
-          <w:rFonts w:ascii="Times New Roman" w:hAnsi="Times New Roman" w:cs="Times New Roman"/>
+        <w:spacing w:line="240" w:lineRule="auto"/>
+        <w:rPr>
+          <w:rFonts w:ascii="Times New Roman" w:hAnsi="Times New Roman" w:cs="Times New Roman"/>
+          <w:sz w:val="28"/>
+          <w:szCs w:val="28"/>
+        </w:rPr>
+      </w:pPr>
+    </w:p>
+    <w:p>
+      <w:pPr>
+        <w:spacing w:line="240" w:lineRule="auto"/>
+        <w:rPr>
+          <w:rFonts w:ascii="Times New Roman" w:hAnsi="Times New Roman" w:cs="Times New Roman"/>
+          <w:sz w:val="28"/>
+          <w:szCs w:val="28"/>
+        </w:rPr>
+      </w:pPr>
+    </w:p>
+    <w:p>
+      <w:pPr>
+        <w:pStyle w:val="ListParagraph"/>
+        <w:spacing w:line="240" w:lineRule="auto"/>
+        <w:jc w:val="center"/>
+        <w:rPr>
+          <w:rFonts w:ascii="Times New Roman" w:hAnsi="Times New Roman" w:cs="Times New Roman"/>
+          <w:sz w:val="28"/>
+          <w:szCs w:val="28"/>
+        </w:rPr>
+      </w:pPr>
+      <w:r>
+        <w:rPr>
+          <w:rFonts w:ascii="Times New Roman" w:hAnsi="Times New Roman" w:cs="Times New Roman"/>
+          <w:noProof/>
+          <w:sz w:val="28"/>
+          <w:szCs w:val="28"/>
+        </w:rPr>
+        <w:lastRenderedPageBreak/>
+        <w:drawing>
+          <wp:inline distT="0" distB="0" distL="0" distR="0" wp14:anchorId="41C709DC" wp14:editId="7FE7530C">
+            <wp:extent cx="2834640" cy="4002761"/>
+            <wp:effectExtent l="0" t="0" r="3810" b="0"/>
+            <wp:docPr id="1811687619" name="Picture 2"/>
+            <wp:cNvGraphicFramePr>
+              <a:graphicFrameLocks xmlns:a="http://schemas.openxmlformats.org/drawingml/2006/main" noChangeAspect="1"/>
+            </wp:cNvGraphicFramePr>
+            <a:graphic xmlns:a="http://schemas.openxmlformats.org/drawingml/2006/main">
+              <a:graphicData uri="http://schemas.openxmlformats.org/drawingml/2006/picture">
+                <pic:pic xmlns:pic="http://schemas.openxmlformats.org/drawingml/2006/picture">
+                  <pic:nvPicPr>
+                    <pic:cNvPr id="1811687619" name="Picture 1811687619"/>
+                    <pic:cNvPicPr/>
+                  </pic:nvPicPr>
+                  <pic:blipFill>
+                    <a:blip r:embed="rId12">
+                      <a:extLst>
+                        <a:ext uri="{28A0092B-C50C-407E-A947-70E740481C1C}">
+                          <a14:useLocalDpi xmlns:a14="http://schemas.microsoft.com/office/drawing/2010/main" val="0"/>
+                        </a:ext>
+                      </a:extLst>
+                    </a:blip>
+                    <a:stretch>
+                      <a:fillRect/>
+                    </a:stretch>
+                  </pic:blipFill>
+                  <pic:spPr>
+                    <a:xfrm>
+                      <a:off x="0" y="0"/>
+                      <a:ext cx="2837129" cy="4006276"/>
+                    </a:xfrm>
+                    <a:prstGeom prst="rect">
+                      <a:avLst/>
+                    </a:prstGeom>
+                  </pic:spPr>
+                </pic:pic>
+              </a:graphicData>
+            </a:graphic>
+          </wp:inline>
+        </w:drawing>
+      </w:r>
+    </w:p>
+    <w:p>
+      <w:pPr>
+        <w:pStyle w:val="ListParagraph"/>
+        <w:spacing w:line="240" w:lineRule="auto"/>
+        <w:rPr>
+          <w:rFonts w:ascii="Times New Roman" w:hAnsi="Times New Roman" w:cs="Times New Roman"/>
+          <w:sz w:val="28"/>
+          <w:szCs w:val="28"/>
+        </w:rPr>
+      </w:pPr>
+    </w:p>
+    <w:p>
+      <w:pPr>
+        <w:pStyle w:val="ListParagraph"/>
+        <w:spacing w:line="240" w:lineRule="auto"/>
+        <w:rPr>
+          <w:rFonts w:ascii="Times New Roman" w:hAnsi="Times New Roman" w:cs="Times New Roman"/>
+          <w:sz w:val="28"/>
+          <w:szCs w:val="28"/>
+        </w:rPr>
+      </w:pPr>
+    </w:p>
+    <w:p>
+      <w:pPr>
+        <w:pStyle w:val="ListParagraph"/>
+        <w:spacing w:line="240" w:lineRule="auto"/>
+        <w:rPr>
+          <w:rFonts w:ascii="Times New Roman" w:hAnsi="Times New Roman" w:cs="Times New Roman"/>
+          <w:color w:val="EE0000"/>
+          <w:sz w:val="36"/>
+          <w:szCs w:val="36"/>
+        </w:rPr>
+      </w:pPr>
+    </w:p>
+    <w:p>
+      <w:pPr>
+        <w:rPr>
+          <w:sz w:val="28"/>
+          <w:szCs w:val="28"/>
+        </w:rPr>
+      </w:pPr>
+    </w:p>
+    <w:p>
+      <w:pPr>
+        <w:rPr>
+          <w:sz w:val="28"/>
+          <w:szCs w:val="28"/>
+        </w:rPr>
+      </w:pPr>
+    </w:p>
+    <w:p>
+      <w:pPr>
+        <w:rPr>
+          <w:sz w:val="28"/>
+          <w:szCs w:val="28"/>
+        </w:rPr>
+      </w:pPr>
+    </w:p>
+    <w:p>
+      <w:pPr>
+        <w:rPr>
+          <w:sz w:val="28"/>
+          <w:szCs w:val="28"/>
+        </w:rPr>
+      </w:pPr>
+    </w:p>
+    <w:p>
+      <w:pPr>
+        <w:rPr>
+          <w:sz w:val="28"/>
+          <w:szCs w:val="28"/>
+        </w:rPr>
+      </w:pPr>
+    </w:p>
+    <w:p>
+      <w:pPr>
+        <w:rPr>
+          <w:sz w:val="28"/>
+          <w:szCs w:val="28"/>
+        </w:rPr>
+      </w:pPr>
+    </w:p>
+    <w:p>
+      <w:pPr>
+        <w:rPr>
+          <w:sz w:val="28"/>
+          <w:szCs w:val="28"/>
+        </w:rPr>
+      </w:pPr>
+    </w:p>
+    <w:p>
+      <w:pPr>
+        <w:pStyle w:val="Heading2"/>
+        <w:rPr>
+          <w:color w:val="EE0000"/>
+          <w:sz w:val="36"/>
+          <w:szCs w:val="36"/>
+        </w:rPr>
+      </w:pPr>
+    </w:p>
+    <w:p>
+      <w:pPr>
+        <w:pStyle w:val="Heading2"/>
+        <w:rPr>
+          <w:color w:val="EE0000"/>
+          <w:sz w:val="36"/>
+          <w:szCs w:val="36"/>
+        </w:rPr>
+      </w:pPr>
+    </w:p>
+    <w:p>
+      <w:pPr>
+        <w:pStyle w:val="Heading2"/>
+        <w:rPr>
+          <w:color w:val="EE0000"/>
+          <w:sz w:val="36"/>
+          <w:szCs w:val="36"/>
+        </w:rPr>
+      </w:pPr>
+      <w:r>
+        <w:rPr>
+          <w:color w:val="EE0000"/>
+          <w:sz w:val="36"/>
+          <w:szCs w:val="36"/>
+        </w:rPr>
+        <w:t>Design UI/UX:</w:t>
+      </w:r>
+    </w:p>
+    <w:p>
+      <w:pPr>
+        <w:rPr>
+          <w:sz w:val="28"/>
+          <w:szCs w:val="28"/>
+        </w:rPr>
+      </w:pPr>
+      <w:r>
+        <w:rPr>
+          <w:sz w:val="28"/>
+          <w:szCs w:val="28"/>
+        </w:rPr>
+        <w:t>The following was designed using Canva</w:t>
+      </w:r>
+      <w:r>
+        <w:rPr>
+          <w:sz w:val="28"/>
+          <w:szCs w:val="28"/>
+        </w:rPr>
+        <w:t>. This design is responsive made for both mobile phones, Tablets and Laptops</w:t>
+      </w:r>
+    </w:p>
+    <w:p>
+      <w:pPr>
+        <w:jc w:val="center"/>
+        <w:rPr>
+          <w:sz w:val="28"/>
+          <w:szCs w:val="28"/>
+        </w:rPr>
+      </w:pPr>
+    </w:p>
+    <w:p>
+      <w:pPr>
+        <w:rPr>
+          <w:sz w:val="28"/>
+          <w:szCs w:val="28"/>
+        </w:rPr>
+      </w:pPr>
+    </w:p>
+    <w:p>
+      <w:pPr>
+        <w:jc w:val="right"/>
+        <w:rPr>
+          <w:sz w:val="28"/>
+          <w:szCs w:val="28"/>
+        </w:rPr>
+      </w:pPr>
+      <w:r>
+        <w:rPr>
+          <w:noProof/>
+          <w:sz w:val="28"/>
+          <w:szCs w:val="28"/>
+        </w:rPr>
+        <w:drawing>
+          <wp:inline distT="0" distB="0" distL="0" distR="0" wp14:anchorId="553D07FA" wp14:editId="15593747">
+            <wp:extent cx="2590800" cy="2545080"/>
+            <wp:effectExtent l="0" t="0" r="0" b="7620"/>
+            <wp:docPr id="845289047" name="Picture 7"/>
+            <wp:cNvGraphicFramePr>
+              <a:graphicFrameLocks xmlns:a="http://schemas.openxmlformats.org/drawingml/2006/main" noChangeAspect="1"/>
+            </wp:cNvGraphicFramePr>
+            <a:graphic xmlns:a="http://schemas.openxmlformats.org/drawingml/2006/main">
+              <a:graphicData uri="http://schemas.openxmlformats.org/drawingml/2006/picture">
+                <pic:pic xmlns:pic="http://schemas.openxmlformats.org/drawingml/2006/picture">
+                  <pic:nvPicPr>
+                    <pic:cNvPr id="845289047" name="Picture 845289047"/>
+                    <pic:cNvPicPr/>
+                  </pic:nvPicPr>
+                  <pic:blipFill>
+                    <a:blip r:embed="rId13"/>
+                    <a:stretch>
+                      <a:fillRect/>
+                    </a:stretch>
+                  </pic:blipFill>
+                  <pic:spPr>
+                    <a:xfrm>
+                      <a:off x="0" y="0"/>
+                      <a:ext cx="2590800" cy="2545080"/>
+                    </a:xfrm>
+                    <a:prstGeom prst="rect">
+                      <a:avLst/>
+                    </a:prstGeom>
+                  </pic:spPr>
+                </pic:pic>
+              </a:graphicData>
+            </a:graphic>
+          </wp:inline>
+        </w:drawing>
+      </w:r>
+      <w:r>
+        <w:rPr>
+          <w:noProof/>
+          <w:sz w:val="28"/>
+          <w:szCs w:val="28"/>
+        </w:rPr>
+        <w:drawing>
+          <wp:inline distT="0" distB="0" distL="0" distR="0" wp14:anchorId="6C70A022" wp14:editId="642DF289">
+            <wp:extent cx="3246120" cy="2560320"/>
+            <wp:effectExtent l="0" t="0" r="0" b="0"/>
+            <wp:docPr id="1939801530" name="Picture 5"/>
+            <wp:cNvGraphicFramePr>
+              <a:graphicFrameLocks xmlns:a="http://schemas.openxmlformats.org/drawingml/2006/main" noChangeAspect="1"/>
+            </wp:cNvGraphicFramePr>
+            <a:graphic xmlns:a="http://schemas.openxmlformats.org/drawingml/2006/main">
+              <a:graphicData uri="http://schemas.openxmlformats.org/drawingml/2006/picture">
+                <pic:pic xmlns:pic="http://schemas.openxmlformats.org/drawingml/2006/picture">
+                  <pic:nvPicPr>
+                    <pic:cNvPr id="1939801530" name="Picture 1939801530"/>
+                    <pic:cNvPicPr/>
+                  </pic:nvPicPr>
+                  <pic:blipFill>
+                    <a:blip r:embed="rId14"/>
+                    <a:stretch>
+                      <a:fillRect/>
+                    </a:stretch>
+                  </pic:blipFill>
+                  <pic:spPr>
+                    <a:xfrm>
+                      <a:off x="0" y="0"/>
+                      <a:ext cx="3246120" cy="2560320"/>
+                    </a:xfrm>
+                    <a:prstGeom prst="rect">
+                      <a:avLst/>
+                    </a:prstGeom>
+                  </pic:spPr>
+                </pic:pic>
+              </a:graphicData>
+            </a:graphic>
+          </wp:inline>
+        </w:drawing>
+      </w:r>
+    </w:p>
+    <w:p>
+      <w:pPr>
+        <w:rPr>
+          <w:sz w:val="28"/>
+          <w:szCs w:val="28"/>
+        </w:rPr>
+      </w:pPr>
+    </w:p>
+    <w:p>
+      <w:pPr>
+        <w:jc w:val="center"/>
+        <w:rPr>
+          <w:sz w:val="28"/>
+          <w:szCs w:val="28"/>
+        </w:rPr>
+      </w:pPr>
+    </w:p>
+    <w:p>
+      <w:pPr>
+        <w:jc w:val="right"/>
+        <w:rPr>
+          <w:sz w:val="28"/>
+          <w:szCs w:val="28"/>
+        </w:rPr>
+      </w:pPr>
+    </w:p>
+    <w:p>
+      <w:pPr>
+        <w:rPr>
           <w:sz w:val="28"/>
           <w:szCs w:val="28"/>
         </w:rPr>
       </w:pPr>
     </w:p>
     <w:sectPr>
-      <w:footerReference w:type="default" r:id="rId12"/>
+      <w:footerReference w:type="default" r:id="rId15"/>
       <w:pgSz w:w="12240" w:h="15840"/>
       <w:pgMar w:top="1440" w:right="1440" w:bottom="1440" w:left="1440" w:header="708" w:footer="708" w:gutter="0"/>
       <w:cols w:space="708"/>
@@ -3096,7 +3472,7 @@
         <v:path o:extrusionok="f" gradientshapeok="t" o:connecttype="rect"/>
         <o:lock v:ext="edit" aspectratio="t"/>
       </v:shapetype>
-      <v:shape id="_x0000_i1039" type="#_x0000_t75" style="width:11.4pt;height:11.4pt" o:bullet="t">
+      <v:shape id="_x0000_i1075" type="#_x0000_t75" style="width:11.4pt;height:11.4pt" o:bullet="t">
         <v:imagedata r:id="rId1" o:title="msoBB0E"/>
       </v:shape>
     </w:pict>

</xml_diff>